<commit_message>
Added graphs to Weekly Report - Week5.docx
</commit_message>
<xml_diff>
--- a/Docs/Weekly Report/Weekly Report - Week5.docx
+++ b/Docs/Weekly Report/Weekly Report - Week5.docx
@@ -1,6 +1,6 @@
 
 <file path=word/document.xml><?xml version="1.0" encoding="utf-8"?>
-<w:document xmlns:ve="http://schemas.openxmlformats.org/markup-compatibility/2006" xmlns:o="urn:schemas-microsoft-com:office:office" xmlns:r="http://schemas.openxmlformats.org/officeDocument/2006/relationships" xmlns:m="http://schemas.openxmlformats.org/officeDocument/2006/math" xmlns:v="urn:schemas-microsoft-com:vml" xmlns:wp="http://schemas.openxmlformats.org/drawingml/2006/wordprocessingDrawing" xmlns:w10="urn:schemas-microsoft-com:office:word" xmlns:w="http://schemas.openxmlformats.org/wordprocessingml/2006/main" xmlns:wne="http://schemas.microsoft.com/office/word/2006/wordml">
+<w:document xmlns:wpc="http://schemas.microsoft.com/office/word/2010/wordprocessingCanvas" xmlns:mc="http://schemas.openxmlformats.org/markup-compatibility/2006" xmlns:o="urn:schemas-microsoft-com:office:office" xmlns:r="http://schemas.openxmlformats.org/officeDocument/2006/relationships" xmlns:m="http://schemas.openxmlformats.org/officeDocument/2006/math" xmlns:v="urn:schemas-microsoft-com:vml" xmlns:wp14="http://schemas.microsoft.com/office/word/2010/wordprocessingDrawing" xmlns:wp="http://schemas.openxmlformats.org/drawingml/2006/wordprocessingDrawing" xmlns:w10="urn:schemas-microsoft-com:office:word" xmlns:w="http://schemas.openxmlformats.org/wordprocessingml/2006/main" xmlns:w14="http://schemas.microsoft.com/office/word/2010/wordml" xmlns:w15="http://schemas.microsoft.com/office/word/2012/wordml" xmlns:wpg="http://schemas.microsoft.com/office/word/2010/wordprocessingGroup" xmlns:wpi="http://schemas.microsoft.com/office/word/2010/wordprocessingInk" xmlns:wne="http://schemas.microsoft.com/office/word/2006/wordml" xmlns:wps="http://schemas.microsoft.com/office/word/2010/wordprocessingShape" mc:Ignorable="w14 w15 wp14">
   <w:body>
     <w:sdt>
       <w:sdtPr>
@@ -27,7 +27,7 @@
             <w:tblBorders>
               <w:left w:val="single" w:sz="18" w:space="0" w:color="4F81BD" w:themeColor="accent1"/>
             </w:tblBorders>
-            <w:tblLook w:val="04A0"/>
+            <w:tblLook w:val="04A0" w:firstRow="1" w:lastRow="0" w:firstColumn="1" w:lastColumn="0" w:noHBand="0" w:noVBand="1"/>
           </w:tblPr>
           <w:tblGrid>
             <w:gridCol w:w="6987"/>
@@ -44,6 +44,7 @@
                 <w:dataBinding w:prefixMappings="xmlns:ns0='http://schemas.openxmlformats.org/officeDocument/2006/extended-properties'" w:xpath="/ns0:Properties[1]/ns0:Company[1]" w:storeItemID="{6668398D-A668-4E3E-A5EB-62B293D839F1}"/>
                 <w:text/>
               </w:sdtPr>
+              <w:sdtEndPr/>
               <w:sdtContent>
                 <w:tc>
                   <w:tcPr>
@@ -94,6 +95,7 @@
                   <w:dataBinding w:prefixMappings="xmlns:ns0='http://schemas.openxmlformats.org/package/2006/metadata/core-properties' xmlns:ns1='http://purl.org/dc/elements/1.1/'" w:xpath="/ns0:coreProperties[1]/ns1:title[1]" w:storeItemID="{6C3C8BC8-F283-45AE-878A-BAB7291924A1}"/>
                   <w:text/>
                 </w:sdtPr>
+                <w:sdtEndPr/>
                 <w:sdtContent>
                   <w:p>
                     <w:pPr>
@@ -133,6 +135,7 @@
                 <w:dataBinding w:prefixMappings="xmlns:ns0='http://schemas.openxmlformats.org/package/2006/metadata/core-properties' xmlns:ns1='http://purl.org/dc/elements/1.1/'" w:xpath="/ns0:coreProperties[1]/ns1:subject[1]" w:storeItemID="{6C3C8BC8-F283-45AE-878A-BAB7291924A1}"/>
                 <w:text/>
               </w:sdtPr>
+              <w:sdtEndPr/>
               <w:sdtContent>
                 <w:tc>
                   <w:tcPr>
@@ -183,7 +186,7 @@
           <w:tblPr>
             <w:tblpPr w:leftFromText="187" w:rightFromText="187" w:horzAnchor="margin" w:tblpXSpec="center" w:tblpYSpec="bottom"/>
             <w:tblW w:w="4000" w:type="pct"/>
-            <w:tblLook w:val="04A0"/>
+            <w:tblLook w:val="04A0" w:firstRow="1" w:lastRow="0" w:firstColumn="1" w:lastColumn="0" w:noHBand="0" w:noVBand="1"/>
           </w:tblPr>
           <w:tblGrid>
             <w:gridCol w:w="6987"/>
@@ -210,6 +213,7 @@
                   <w:dataBinding w:prefixMappings="xmlns:ns0='http://schemas.openxmlformats.org/package/2006/metadata/core-properties' xmlns:ns1='http://purl.org/dc/elements/1.1/'" w:xpath="/ns0:coreProperties[1]/ns1:creator[1]" w:storeItemID="{6C3C8BC8-F283-45AE-878A-BAB7291924A1}"/>
                   <w:text/>
                 </w:sdtPr>
+                <w:sdtEndPr/>
                 <w:sdtContent>
                   <w:p>
                     <w:pPr>
@@ -222,9 +226,22 @@
                     <w:r>
                       <w:rPr>
                         <w:color w:val="4F81BD" w:themeColor="accent1"/>
-                        <w:lang w:val="en-US"/>
                       </w:rPr>
-                      <w:t>Carla Machado</w:t>
+                      <w:t xml:space="preserve">Carla </w:t>
+                    </w:r>
+                    <w:proofErr w:type="spellStart"/>
+                    <w:r>
+                      <w:rPr>
+                        <w:color w:val="4F81BD" w:themeColor="accent1"/>
+                      </w:rPr>
+                      <w:t>Machado;Filipe</w:t>
+                    </w:r>
+                    <w:proofErr w:type="spellEnd"/>
+                    <w:r>
+                      <w:rPr>
+                        <w:color w:val="4F81BD" w:themeColor="accent1"/>
+                      </w:rPr>
+                      <w:t xml:space="preserve"> Brandão</w:t>
                     </w:r>
                   </w:p>
                 </w:sdtContent>
@@ -245,6 +262,7 @@
                     <w:calendar w:val="gregorian"/>
                   </w:date>
                 </w:sdtPr>
+                <w:sdtEndPr/>
                 <w:sdtContent>
                   <w:p>
                     <w:pPr>
@@ -751,10 +769,11 @@
           <w:docPartUnique/>
         </w:docPartObj>
       </w:sdtPr>
+      <w:sdtEndPr/>
       <w:sdtContent>
         <w:p>
           <w:pPr>
-            <w:pStyle w:val="Ttulodondice"/>
+            <w:pStyle w:val="Cabealhodondice"/>
             <w:rPr>
               <w:lang w:val="en-US"/>
             </w:rPr>
@@ -797,7 +816,7 @@
             </w:rPr>
             <w:fldChar w:fldCharType="separate"/>
           </w:r>
-          <w:hyperlink w:anchor="_Toc352601097" w:history="1">
+          <w:hyperlink w:anchor="_Toc352833674" w:history="1">
             <w:r>
               <w:rPr>
                 <w:rStyle w:val="Hiperligao"/>
@@ -841,7 +860,7 @@
                 <w:noProof/>
                 <w:webHidden/>
               </w:rPr>
-              <w:instrText xml:space="preserve"> PAGEREF _Toc352601097 \h </w:instrText>
+              <w:instrText xml:space="preserve"> PAGEREF _Toc352833674 \h </w:instrText>
             </w:r>
             <w:r>
               <w:rPr>
@@ -885,7 +904,7 @@
               <w:lang w:eastAsia="pt-PT"/>
             </w:rPr>
           </w:pPr>
-          <w:hyperlink w:anchor="_Toc352601098" w:history="1">
+          <w:hyperlink w:anchor="_Toc352833675" w:history="1">
             <w:r>
               <w:rPr>
                 <w:rStyle w:val="Hiperligao"/>
@@ -929,7 +948,7 @@
                 <w:noProof/>
                 <w:webHidden/>
               </w:rPr>
-              <w:instrText xml:space="preserve"> PAGEREF _Toc352601098 \h </w:instrText>
+              <w:instrText xml:space="preserve"> PAGEREF _Toc352833675 \h </w:instrText>
             </w:r>
             <w:r>
               <w:rPr>
@@ -973,7 +992,7 @@
               <w:lang w:eastAsia="pt-PT"/>
             </w:rPr>
           </w:pPr>
-          <w:hyperlink w:anchor="_Toc352601099" w:history="1">
+          <w:hyperlink w:anchor="_Toc352833676" w:history="1">
             <w:r>
               <w:rPr>
                 <w:rStyle w:val="Hiperligao"/>
@@ -1017,7 +1036,7 @@
                 <w:noProof/>
                 <w:webHidden/>
               </w:rPr>
-              <w:instrText xml:space="preserve"> PAGEREF _Toc352601099 \h </w:instrText>
+              <w:instrText xml:space="preserve"> PAGEREF _Toc352833676 \h </w:instrText>
             </w:r>
             <w:r>
               <w:rPr>
@@ -1061,7 +1080,7 @@
               <w:lang w:eastAsia="pt-PT"/>
             </w:rPr>
           </w:pPr>
-          <w:hyperlink w:anchor="_Toc352601100" w:history="1">
+          <w:hyperlink w:anchor="_Toc352833677" w:history="1">
             <w:r>
               <w:rPr>
                 <w:rStyle w:val="Hiperligao"/>
@@ -1105,7 +1124,7 @@
                 <w:noProof/>
                 <w:webHidden/>
               </w:rPr>
-              <w:instrText xml:space="preserve"> PAGEREF _Toc352601100 \h </w:instrText>
+              <w:instrText xml:space="preserve"> PAGEREF _Toc352833677 \h </w:instrText>
             </w:r>
             <w:r>
               <w:rPr>
@@ -1149,7 +1168,7 @@
               <w:lang w:eastAsia="pt-PT"/>
             </w:rPr>
           </w:pPr>
-          <w:hyperlink w:anchor="_Toc352601101" w:history="1">
+          <w:hyperlink w:anchor="_Toc352833678" w:history="1">
             <w:r>
               <w:rPr>
                 <w:rStyle w:val="Hiperligao"/>
@@ -1193,7 +1212,7 @@
                 <w:noProof/>
                 <w:webHidden/>
               </w:rPr>
-              <w:instrText xml:space="preserve"> PAGEREF _Toc352601101 \h </w:instrText>
+              <w:instrText xml:space="preserve"> PAGEREF _Toc352833678 \h </w:instrText>
             </w:r>
             <w:r>
               <w:rPr>
@@ -1237,7 +1256,7 @@
               <w:lang w:eastAsia="pt-PT"/>
             </w:rPr>
           </w:pPr>
-          <w:hyperlink w:anchor="_Toc352601102" w:history="1">
+          <w:hyperlink w:anchor="_Toc352833679" w:history="1">
             <w:r>
               <w:rPr>
                 <w:rStyle w:val="Hiperligao"/>
@@ -1281,7 +1300,7 @@
                 <w:noProof/>
                 <w:webHidden/>
               </w:rPr>
-              <w:instrText xml:space="preserve"> PAGEREF _Toc352601102 \h </w:instrText>
+              <w:instrText xml:space="preserve"> PAGEREF _Toc352833679 \h </w:instrText>
             </w:r>
             <w:r>
               <w:rPr>
@@ -1301,7 +1320,7 @@
                 <w:noProof/>
                 <w:webHidden/>
               </w:rPr>
-              <w:t>1</w:t>
+              <w:t>2</w:t>
             </w:r>
             <w:r>
               <w:rPr>
@@ -1325,7 +1344,7 @@
               <w:lang w:eastAsia="pt-PT"/>
             </w:rPr>
           </w:pPr>
-          <w:hyperlink w:anchor="_Toc352601103" w:history="1">
+          <w:hyperlink w:anchor="_Toc352833680" w:history="1">
             <w:r>
               <w:rPr>
                 <w:rStyle w:val="Hiperligao"/>
@@ -1369,7 +1388,7 @@
                 <w:noProof/>
                 <w:webHidden/>
               </w:rPr>
-              <w:instrText xml:space="preserve"> PAGEREF _Toc352601103 \h </w:instrText>
+              <w:instrText xml:space="preserve"> PAGEREF _Toc352833680 \h </w:instrText>
             </w:r>
             <w:r>
               <w:rPr>
@@ -1389,7 +1408,7 @@
                 <w:noProof/>
                 <w:webHidden/>
               </w:rPr>
-              <w:t>1</w:t>
+              <w:t>2</w:t>
             </w:r>
             <w:r>
               <w:rPr>
@@ -1413,7 +1432,7 @@
               <w:lang w:eastAsia="pt-PT"/>
             </w:rPr>
           </w:pPr>
-          <w:hyperlink w:anchor="_Toc352601104" w:history="1">
+          <w:hyperlink w:anchor="_Toc352833681" w:history="1">
             <w:r>
               <w:rPr>
                 <w:rStyle w:val="Hiperligao"/>
@@ -1457,7 +1476,7 @@
                 <w:noProof/>
                 <w:webHidden/>
               </w:rPr>
-              <w:instrText xml:space="preserve"> PAGEREF _Toc352601104 \h </w:instrText>
+              <w:instrText xml:space="preserve"> PAGEREF _Toc352833681 \h </w:instrText>
             </w:r>
             <w:r>
               <w:rPr>
@@ -1501,7 +1520,7 @@
               <w:lang w:eastAsia="pt-PT"/>
             </w:rPr>
           </w:pPr>
-          <w:hyperlink w:anchor="_Toc352601105" w:history="1">
+          <w:hyperlink w:anchor="_Toc352833682" w:history="1">
             <w:r>
               <w:rPr>
                 <w:rStyle w:val="Hiperligao"/>
@@ -1545,7 +1564,7 @@
                 <w:noProof/>
                 <w:webHidden/>
               </w:rPr>
-              <w:instrText xml:space="preserve"> PAGEREF _Toc352601105 \h </w:instrText>
+              <w:instrText xml:space="preserve"> PAGEREF _Toc352833682 \h </w:instrText>
             </w:r>
             <w:r>
               <w:rPr>
@@ -1565,7 +1584,7 @@
                 <w:noProof/>
                 <w:webHidden/>
               </w:rPr>
-              <w:t>2</w:t>
+              <w:t>3</w:t>
             </w:r>
             <w:r>
               <w:rPr>
@@ -1589,7 +1608,7 @@
               <w:lang w:eastAsia="pt-PT"/>
             </w:rPr>
           </w:pPr>
-          <w:hyperlink w:anchor="_Toc352601106" w:history="1">
+          <w:hyperlink w:anchor="_Toc352833683" w:history="1">
             <w:r>
               <w:rPr>
                 <w:rStyle w:val="Hiperligao"/>
@@ -1633,7 +1652,7 @@
                 <w:noProof/>
                 <w:webHidden/>
               </w:rPr>
-              <w:instrText xml:space="preserve"> PAGEREF _Toc352601106 \h </w:instrText>
+              <w:instrText xml:space="preserve"> PAGEREF _Toc352833683 \h </w:instrText>
             </w:r>
             <w:r>
               <w:rPr>
@@ -1653,7 +1672,7 @@
                 <w:noProof/>
                 <w:webHidden/>
               </w:rPr>
-              <w:t>2</w:t>
+              <w:t>3</w:t>
             </w:r>
             <w:r>
               <w:rPr>
@@ -1677,7 +1696,7 @@
               <w:lang w:eastAsia="pt-PT"/>
             </w:rPr>
           </w:pPr>
-          <w:hyperlink w:anchor="_Toc352601107" w:history="1">
+          <w:hyperlink w:anchor="_Toc352833684" w:history="1">
             <w:r>
               <w:rPr>
                 <w:rStyle w:val="Hiperligao"/>
@@ -1721,7 +1740,7 @@
                 <w:noProof/>
                 <w:webHidden/>
               </w:rPr>
-              <w:instrText xml:space="preserve"> PAGEREF _Toc352601107 \h </w:instrText>
+              <w:instrText xml:space="preserve"> PAGEREF _Toc352833684 \h </w:instrText>
             </w:r>
             <w:r>
               <w:rPr>
@@ -1741,7 +1760,7 @@
                 <w:noProof/>
                 <w:webHidden/>
               </w:rPr>
-              <w:t>2</w:t>
+              <w:t>4</w:t>
             </w:r>
             <w:r>
               <w:rPr>
@@ -1787,11 +1806,6 @@
       </w:r>
     </w:p>
     <w:p>
-      <w:pPr>
-        <w:rPr>
-          <w:lang w:val="en-US"/>
-        </w:rPr>
-      </w:pPr>
       <w:r>
         <w:rPr>
           <w:lang w:val="en-US"/>
@@ -1799,9 +1813,6 @@
         <w:fldChar w:fldCharType="begin"/>
       </w:r>
       <w:r>
-        <w:rPr>
-          <w:lang w:val="en-US"/>
-        </w:rPr>
         <w:instrText xml:space="preserve"> TOC \h \z \c "Figure" </w:instrText>
       </w:r>
       <w:r>
@@ -1810,14 +1821,15 @@
         </w:rPr>
         <w:fldChar w:fldCharType="separate"/>
       </w:r>
+      <w:bookmarkStart w:id="0" w:name="_GoBack"/>
+      <w:bookmarkEnd w:id="0"/>
       <w:r>
         <w:rPr>
           <w:b/>
           <w:bCs/>
           <w:noProof/>
-          <w:lang w:val="en-US"/>
-        </w:rPr>
-        <w:t>No table of figures entries found.</w:t>
+        </w:rPr>
+        <w:t>Não foi encontrada nenhuma entrada do índice de ilustrações.</w:t>
       </w:r>
       <w:r>
         <w:rPr>
@@ -1854,7 +1866,7 @@
         <w:rPr>
           <w:rFonts w:eastAsiaTheme="minorEastAsia"/>
           <w:noProof/>
-          <w:lang w:val="en-US" w:eastAsia="pt-PT"/>
+          <w:lang w:eastAsia="pt-PT"/>
         </w:rPr>
       </w:pPr>
       <w:r>
@@ -1875,20 +1887,19 @@
         </w:rPr>
         <w:fldChar w:fldCharType="separate"/>
       </w:r>
-      <w:hyperlink w:anchor="_Toc349417401" w:history="1">
+      <w:hyperlink w:anchor="_Toc352833685" w:history="1">
         <w:r>
           <w:rPr>
             <w:rStyle w:val="Hiperligao"/>
             <w:noProof/>
             <w:lang w:val="en-US"/>
           </w:rPr>
-          <w:t>Table 1: List of Contribuitors</w:t>
+          <w:t>Table 1: List of Contributors</w:t>
         </w:r>
         <w:r>
           <w:rPr>
             <w:noProof/>
             <w:webHidden/>
-            <w:lang w:val="en-US"/>
           </w:rPr>
           <w:tab/>
         </w:r>
@@ -1896,7 +1907,6 @@
           <w:rPr>
             <w:noProof/>
             <w:webHidden/>
-            <w:lang w:val="en-US"/>
           </w:rPr>
           <w:fldChar w:fldCharType="begin"/>
         </w:r>
@@ -1904,22 +1914,19 @@
           <w:rPr>
             <w:noProof/>
             <w:webHidden/>
-            <w:lang w:val="en-US"/>
           </w:rPr>
-          <w:instrText xml:space="preserve"> PAGEREF _Toc349417401 \h </w:instrText>
+          <w:instrText xml:space="preserve"> PAGEREF _Toc352833685 \h </w:instrText>
         </w:r>
         <w:r>
           <w:rPr>
             <w:noProof/>
             <w:webHidden/>
-            <w:lang w:val="en-US"/>
           </w:rPr>
         </w:r>
         <w:r>
           <w:rPr>
             <w:noProof/>
             <w:webHidden/>
-            <w:lang w:val="en-US"/>
           </w:rPr>
           <w:fldChar w:fldCharType="separate"/>
         </w:r>
@@ -1927,7 +1934,6 @@
           <w:rPr>
             <w:noProof/>
             <w:webHidden/>
-            <w:lang w:val="en-US"/>
           </w:rPr>
           <w:t>ii</w:t>
         </w:r>
@@ -1935,7 +1941,6 @@
           <w:rPr>
             <w:noProof/>
             <w:webHidden/>
-            <w:lang w:val="en-US"/>
           </w:rPr>
           <w:fldChar w:fldCharType="end"/>
         </w:r>
@@ -1950,10 +1955,10 @@
         <w:rPr>
           <w:rFonts w:eastAsiaTheme="minorEastAsia"/>
           <w:noProof/>
-          <w:lang w:val="en-US" w:eastAsia="pt-PT"/>
-        </w:rPr>
-      </w:pPr>
-      <w:hyperlink w:anchor="_Toc349417402" w:history="1">
+          <w:lang w:eastAsia="pt-PT"/>
+        </w:rPr>
+      </w:pPr>
+      <w:hyperlink w:anchor="_Toc352833686" w:history="1">
         <w:r>
           <w:rPr>
             <w:rStyle w:val="Hiperligao"/>
@@ -1966,7 +1971,6 @@
           <w:rPr>
             <w:noProof/>
             <w:webHidden/>
-            <w:lang w:val="en-US"/>
           </w:rPr>
           <w:tab/>
         </w:r>
@@ -1974,7 +1978,6 @@
           <w:rPr>
             <w:noProof/>
             <w:webHidden/>
-            <w:lang w:val="en-US"/>
           </w:rPr>
           <w:fldChar w:fldCharType="begin"/>
         </w:r>
@@ -1982,22 +1985,19 @@
           <w:rPr>
             <w:noProof/>
             <w:webHidden/>
-            <w:lang w:val="en-US"/>
           </w:rPr>
-          <w:instrText xml:space="preserve"> PAGEREF _Toc349417402 \h </w:instrText>
+          <w:instrText xml:space="preserve"> PAGEREF _Toc352833686 \h </w:instrText>
         </w:r>
         <w:r>
           <w:rPr>
             <w:noProof/>
             <w:webHidden/>
-            <w:lang w:val="en-US"/>
           </w:rPr>
         </w:r>
         <w:r>
           <w:rPr>
             <w:noProof/>
             <w:webHidden/>
-            <w:lang w:val="en-US"/>
           </w:rPr>
           <w:fldChar w:fldCharType="separate"/>
         </w:r>
@@ -2005,7 +2005,6 @@
           <w:rPr>
             <w:noProof/>
             <w:webHidden/>
-            <w:lang w:val="en-US"/>
           </w:rPr>
           <w:t>ii</w:t>
         </w:r>
@@ -2013,7 +2012,6 @@
           <w:rPr>
             <w:noProof/>
             <w:webHidden/>
-            <w:lang w:val="en-US"/>
           </w:rPr>
           <w:fldChar w:fldCharType="end"/>
         </w:r>
@@ -2028,10 +2026,10 @@
         <w:rPr>
           <w:rFonts w:eastAsiaTheme="minorEastAsia"/>
           <w:noProof/>
-          <w:lang w:val="en-US" w:eastAsia="pt-PT"/>
-        </w:rPr>
-      </w:pPr>
-      <w:hyperlink w:anchor="_Toc349417403" w:history="1">
+          <w:lang w:eastAsia="pt-PT"/>
+        </w:rPr>
+      </w:pPr>
+      <w:hyperlink w:anchor="_Toc352833687" w:history="1">
         <w:r>
           <w:rPr>
             <w:rStyle w:val="Hiperligao"/>
@@ -2044,7 +2042,6 @@
           <w:rPr>
             <w:noProof/>
             <w:webHidden/>
-            <w:lang w:val="en-US"/>
           </w:rPr>
           <w:tab/>
         </w:r>
@@ -2052,7 +2049,6 @@
           <w:rPr>
             <w:noProof/>
             <w:webHidden/>
-            <w:lang w:val="en-US"/>
           </w:rPr>
           <w:fldChar w:fldCharType="begin"/>
         </w:r>
@@ -2060,22 +2056,19 @@
           <w:rPr>
             <w:noProof/>
             <w:webHidden/>
-            <w:lang w:val="en-US"/>
           </w:rPr>
-          <w:instrText xml:space="preserve"> PAGEREF _Toc349417403 \h </w:instrText>
+          <w:instrText xml:space="preserve"> PAGEREF _Toc352833687 \h </w:instrText>
         </w:r>
         <w:r>
           <w:rPr>
             <w:noProof/>
             <w:webHidden/>
-            <w:lang w:val="en-US"/>
           </w:rPr>
         </w:r>
         <w:r>
           <w:rPr>
             <w:noProof/>
             <w:webHidden/>
-            <w:lang w:val="en-US"/>
           </w:rPr>
           <w:fldChar w:fldCharType="separate"/>
         </w:r>
@@ -2083,15 +2076,13 @@
           <w:rPr>
             <w:noProof/>
             <w:webHidden/>
-            <w:lang w:val="en-US"/>
           </w:rPr>
-          <w:t>2</w:t>
+          <w:t>4</w:t>
         </w:r>
         <w:r>
           <w:rPr>
             <w:noProof/>
             <w:webHidden/>
-            <w:lang w:val="en-US"/>
           </w:rPr>
           <w:fldChar w:fldCharType="end"/>
         </w:r>
@@ -2134,7 +2125,7 @@
       <w:tblPr>
         <w:tblStyle w:val="Tabelacomgrelha"/>
         <w:tblW w:w="9606" w:type="dxa"/>
-        <w:tblLook w:val="04A0"/>
+        <w:tblLook w:val="04A0" w:firstRow="1" w:lastRow="0" w:firstColumn="1" w:lastColumn="0" w:noHBand="0" w:noVBand="1"/>
       </w:tblPr>
       <w:tblGrid>
         <w:gridCol w:w="1668"/>
@@ -2296,6 +2287,7 @@
                 <w:calendar w:val="gregorian"/>
               </w:date>
             </w:sdtPr>
+            <w:sdtEndPr/>
             <w:sdtContent>
               <w:p>
                 <w:pPr>
@@ -2398,7 +2390,35 @@
                 <w:rFonts w:eastAsiaTheme="minorHAnsi"/>
                 <w:lang w:val="en-US"/>
               </w:rPr>
-              <w:t>09-03-2013</w:t>
+              <w:t>0</w:t>
+            </w:r>
+            <w:r>
+              <w:rPr>
+                <w:rFonts w:eastAsiaTheme="minorHAnsi"/>
+                <w:lang w:val="en-US"/>
+              </w:rPr>
+              <w:t>4</w:t>
+            </w:r>
+            <w:r>
+              <w:rPr>
+                <w:rFonts w:eastAsiaTheme="minorHAnsi"/>
+                <w:lang w:val="en-US"/>
+              </w:rPr>
+              <w:t>-0</w:t>
+            </w:r>
+            <w:r>
+              <w:rPr>
+                <w:rFonts w:eastAsiaTheme="minorHAnsi"/>
+                <w:lang w:val="en-US"/>
+              </w:rPr>
+              <w:t>4</w:t>
+            </w:r>
+            <w:r>
+              <w:rPr>
+                <w:rFonts w:eastAsiaTheme="minorHAnsi"/>
+                <w:lang w:val="en-US"/>
+              </w:rPr>
+              <w:t>-2013</w:t>
             </w:r>
           </w:p>
         </w:tc>
@@ -2667,7 +2687,7 @@
           <w:lang w:val="en-US"/>
         </w:rPr>
       </w:pPr>
-      <w:bookmarkStart w:id="0" w:name="_Toc349417401"/>
+      <w:bookmarkStart w:id="1" w:name="_Toc352833685"/>
       <w:r>
         <w:rPr>
           <w:lang w:val="en-US"/>
@@ -2712,13 +2732,13 @@
         </w:rPr>
         <w:t xml:space="preserve">: List of </w:t>
       </w:r>
-      <w:bookmarkEnd w:id="0"/>
       <w:r>
         <w:rPr>
           <w:lang w:val="en-US"/>
         </w:rPr>
         <w:t>Contributors</w:t>
       </w:r>
+      <w:bookmarkEnd w:id="1"/>
     </w:p>
     <w:p>
       <w:pPr>
@@ -2731,7 +2751,7 @@
       <w:tblPr>
         <w:tblStyle w:val="Tabelacomgrelha"/>
         <w:tblW w:w="9607" w:type="dxa"/>
-        <w:tblLook w:val="04A0"/>
+        <w:tblLook w:val="04A0" w:firstRow="1" w:lastRow="0" w:firstColumn="1" w:lastColumn="0" w:noHBand="0" w:noVBand="1"/>
       </w:tblPr>
       <w:tblGrid>
         <w:gridCol w:w="1726"/>
@@ -2947,6 +2967,7 @@
                 <w:calendar w:val="gregorian"/>
               </w:date>
             </w:sdtPr>
+            <w:sdtEndPr/>
             <w:sdtContent>
               <w:p>
                 <w:pPr>
@@ -3197,6 +3218,13 @@
                 <w:lang w:val="en-US"/>
               </w:rPr>
             </w:pPr>
+            <w:r>
+              <w:rPr>
+                <w:rFonts w:eastAsiaTheme="minorHAnsi"/>
+                <w:lang w:val="en-US"/>
+              </w:rPr>
+              <w:t>04-04-2013</w:t>
+            </w:r>
           </w:p>
         </w:tc>
         <w:tc>
@@ -3211,6 +3239,12 @@
                 <w:lang w:val="en-US"/>
               </w:rPr>
             </w:pPr>
+            <w:r>
+              <w:rPr>
+                <w:lang w:val="en-US"/>
+              </w:rPr>
+              <w:t>Continuation (added graphs)</w:t>
+            </w:r>
           </w:p>
         </w:tc>
         <w:tc>
@@ -3225,6 +3259,20 @@
                 <w:lang w:val="en-US"/>
               </w:rPr>
             </w:pPr>
+            <w:r>
+              <w:rPr>
+                <w:lang w:val="en-US"/>
+              </w:rPr>
+              <w:t xml:space="preserve">Filipe </w:t>
+            </w:r>
+            <w:proofErr w:type="spellStart"/>
+            <w:r>
+              <w:rPr>
+                <w:lang w:val="en-US"/>
+              </w:rPr>
+              <w:t>Brandão</w:t>
+            </w:r>
+            <w:proofErr w:type="spellEnd"/>
           </w:p>
         </w:tc>
         <w:tc>
@@ -3239,6 +3287,12 @@
                 <w:lang w:val="en-US"/>
               </w:rPr>
             </w:pPr>
+            <w:r>
+              <w:rPr>
+                <w:lang w:val="en-US"/>
+              </w:rPr>
+              <w:t>0.3</w:t>
+            </w:r>
           </w:p>
         </w:tc>
         <w:tc>
@@ -3267,6 +3321,12 @@
                 <w:lang w:val="en-US"/>
               </w:rPr>
             </w:pPr>
+            <w:r>
+              <w:rPr>
+                <w:lang w:val="en-US"/>
+              </w:rPr>
+              <w:t>Draft</w:t>
+            </w:r>
           </w:p>
         </w:tc>
       </w:tr>
@@ -3622,8 +3682,6 @@
                 <w:lang w:val="en-US"/>
               </w:rPr>
             </w:pPr>
-            <w:bookmarkStart w:id="1" w:name="_GoBack"/>
-            <w:bookmarkEnd w:id="1"/>
           </w:p>
         </w:tc>
       </w:tr>
@@ -4080,7 +4138,7 @@
           <w:lang w:val="en-US"/>
         </w:rPr>
       </w:pPr>
-      <w:bookmarkStart w:id="2" w:name="_Toc349417402"/>
+      <w:bookmarkStart w:id="2" w:name="_Toc352833686"/>
       <w:r>
         <w:rPr>
           <w:lang w:val="en-US"/>
@@ -4151,7 +4209,7 @@
     </w:p>
     <w:p>
       <w:pPr>
-        <w:pStyle w:val="Ttulo1"/>
+        <w:pStyle w:val="Cabealho1"/>
         <w:numPr>
           <w:ilvl w:val="0"/>
           <w:numId w:val="1"/>
@@ -4160,7 +4218,7 @@
           <w:lang w:val="en-US"/>
         </w:rPr>
       </w:pPr>
-      <w:bookmarkStart w:id="3" w:name="_Toc352601097"/>
+      <w:bookmarkStart w:id="3" w:name="_Toc352833674"/>
       <w:r>
         <w:rPr>
           <w:lang w:val="en-US"/>
@@ -4172,7 +4230,7 @@
     </w:p>
     <w:p>
       <w:pPr>
-        <w:pStyle w:val="Ttulo1"/>
+        <w:pStyle w:val="Cabealho1"/>
         <w:numPr>
           <w:ilvl w:val="1"/>
           <w:numId w:val="1"/>
@@ -4182,7 +4240,7 @@
           <w:lang w:val="en-US"/>
         </w:rPr>
       </w:pPr>
-      <w:bookmarkStart w:id="4" w:name="_Toc352601098"/>
+      <w:bookmarkStart w:id="4" w:name="_Toc352833675"/>
       <w:r>
         <w:rPr>
           <w:lang w:val="en-US"/>
@@ -4368,7 +4426,7 @@
     </w:p>
     <w:p>
       <w:pPr>
-        <w:pStyle w:val="Ttulo1"/>
+        <w:pStyle w:val="Cabealho1"/>
         <w:numPr>
           <w:ilvl w:val="1"/>
           <w:numId w:val="1"/>
@@ -4377,7 +4435,7 @@
           <w:lang w:val="en-US"/>
         </w:rPr>
       </w:pPr>
-      <w:bookmarkStart w:id="5" w:name="_Toc352601099"/>
+      <w:bookmarkStart w:id="5" w:name="_Toc352833676"/>
       <w:r>
         <w:rPr>
           <w:lang w:val="en-US"/>
@@ -4471,7 +4529,7 @@
     </w:p>
     <w:p>
       <w:pPr>
-        <w:pStyle w:val="Ttulo1"/>
+        <w:pStyle w:val="Cabealho1"/>
         <w:numPr>
           <w:ilvl w:val="1"/>
           <w:numId w:val="1"/>
@@ -4480,7 +4538,7 @@
           <w:lang w:val="en-US"/>
         </w:rPr>
       </w:pPr>
-      <w:bookmarkStart w:id="6" w:name="_Toc352601100"/>
+      <w:bookmarkStart w:id="6" w:name="_Toc352833677"/>
       <w:r>
         <w:rPr>
           <w:lang w:val="en-US"/>
@@ -4549,7 +4607,7 @@
     </w:p>
     <w:p>
       <w:pPr>
-        <w:pStyle w:val="Ttulo1"/>
+        <w:pStyle w:val="Cabealho1"/>
         <w:numPr>
           <w:ilvl w:val="0"/>
           <w:numId w:val="1"/>
@@ -4558,7 +4616,7 @@
           <w:lang w:val="en-US"/>
         </w:rPr>
       </w:pPr>
-      <w:bookmarkStart w:id="7" w:name="_Toc352601101"/>
+      <w:bookmarkStart w:id="7" w:name="_Toc352833678"/>
       <w:r>
         <w:rPr>
           <w:lang w:val="en-US"/>
@@ -4652,7 +4710,7 @@
     </w:p>
     <w:p>
       <w:pPr>
-        <w:pStyle w:val="Ttulo1"/>
+        <w:pStyle w:val="Cabealho1"/>
         <w:numPr>
           <w:ilvl w:val="0"/>
           <w:numId w:val="1"/>
@@ -4661,7 +4719,7 @@
           <w:lang w:val="en-US"/>
         </w:rPr>
       </w:pPr>
-      <w:bookmarkStart w:id="8" w:name="_Toc352601102"/>
+      <w:bookmarkStart w:id="8" w:name="_Toc352833679"/>
       <w:r>
         <w:rPr>
           <w:lang w:val="en-US"/>
@@ -4777,7 +4835,7 @@
     </w:p>
     <w:p>
       <w:pPr>
-        <w:pStyle w:val="Ttulo1"/>
+        <w:pStyle w:val="Cabealho1"/>
         <w:numPr>
           <w:ilvl w:val="0"/>
           <w:numId w:val="1"/>
@@ -4786,7 +4844,7 @@
           <w:lang w:val="en-US"/>
         </w:rPr>
       </w:pPr>
-      <w:bookmarkStart w:id="9" w:name="_Toc352601103"/>
+      <w:bookmarkStart w:id="9" w:name="_Toc352833680"/>
       <w:r>
         <w:rPr>
           <w:lang w:val="en-US"/>
@@ -4797,7 +4855,7 @@
     </w:p>
     <w:p>
       <w:pPr>
-        <w:pStyle w:val="Ttulo1"/>
+        <w:pStyle w:val="Cabealho1"/>
         <w:numPr>
           <w:ilvl w:val="1"/>
           <w:numId w:val="1"/>
@@ -4806,7 +4864,7 @@
           <w:lang w:val="en-US"/>
         </w:rPr>
       </w:pPr>
-      <w:bookmarkStart w:id="10" w:name="_Toc352601104"/>
+      <w:bookmarkStart w:id="10" w:name="_Toc352833681"/>
       <w:r>
         <w:rPr>
           <w:lang w:val="en-US"/>
@@ -4824,14 +4882,143 @@
     </w:p>
     <w:p>
       <w:pPr>
-        <w:rPr>
-          <w:lang w:val="en-US"/>
-        </w:rPr>
-      </w:pPr>
-    </w:p>
-    <w:p>
-      <w:pPr>
-        <w:pStyle w:val="Ttulo1"/>
+        <w:keepNext/>
+        <w:jc w:val="center"/>
+      </w:pPr>
+      <w:r>
+        <w:rPr>
+          <w:noProof/>
+          <w:lang w:eastAsia="pt-PT"/>
+        </w:rPr>
+        <w:drawing>
+          <wp:inline distT="0" distB="0" distL="0" distR="0" wp14:anchorId="776C83B1" wp14:editId="190502AE">
+            <wp:extent cx="4830792" cy="2446071"/>
+            <wp:effectExtent l="0" t="0" r="0" b="0"/>
+            <wp:docPr id="7" name="Imagem 7"/>
+            <wp:cNvGraphicFramePr>
+              <a:graphicFrameLocks xmlns:a="http://schemas.openxmlformats.org/drawingml/2006/main" noChangeAspect="1"/>
+            </wp:cNvGraphicFramePr>
+            <a:graphic xmlns:a="http://schemas.openxmlformats.org/drawingml/2006/main">
+              <a:graphicData uri="http://schemas.openxmlformats.org/drawingml/2006/picture">
+                <pic:pic xmlns:pic="http://schemas.openxmlformats.org/drawingml/2006/picture">
+                  <pic:nvPicPr>
+                    <pic:cNvPr id="0" name="Picture 5"/>
+                    <pic:cNvPicPr>
+                      <a:picLocks noChangeAspect="1" noChangeArrowheads="1"/>
+                    </pic:cNvPicPr>
+                  </pic:nvPicPr>
+                  <pic:blipFill>
+                    <a:blip r:embed="rId14">
+                      <a:extLst>
+                        <a:ext uri="{28A0092B-C50C-407E-A947-70E740481C1C}">
+                          <a14:useLocalDpi xmlns:a14="http://schemas.microsoft.com/office/drawing/2010/main" val="0"/>
+                        </a:ext>
+                      </a:extLst>
+                    </a:blip>
+                    <a:srcRect/>
+                    <a:stretch>
+                      <a:fillRect/>
+                    </a:stretch>
+                  </pic:blipFill>
+                  <pic:spPr bwMode="auto">
+                    <a:xfrm>
+                      <a:off x="0" y="0"/>
+                      <a:ext cx="4836041" cy="2448729"/>
+                    </a:xfrm>
+                    <a:prstGeom prst="rect">
+                      <a:avLst/>
+                    </a:prstGeom>
+                    <a:noFill/>
+                    <a:ln>
+                      <a:noFill/>
+                    </a:ln>
+                  </pic:spPr>
+                </pic:pic>
+              </a:graphicData>
+            </a:graphic>
+          </wp:inline>
+        </w:drawing>
+      </w:r>
+    </w:p>
+    <w:p>
+      <w:pPr>
+        <w:pStyle w:val="Legenda"/>
+        <w:jc w:val="center"/>
+        <w:rPr>
+          <w:lang w:val="en-US"/>
+        </w:rPr>
+      </w:pPr>
+      <w:r>
+        <w:t xml:space="preserve">Figura </w:t>
+      </w:r>
+      <w:fldSimple w:instr=" SEQ Figura \* ARABIC ">
+        <w:r>
+          <w:rPr>
+            <w:noProof/>
+          </w:rPr>
+          <w:t>1</w:t>
+        </w:r>
+      </w:fldSimple>
+      <w:r>
+        <w:t xml:space="preserve"> - </w:t>
+      </w:r>
+      <w:proofErr w:type="spellStart"/>
+      <w:r>
+        <w:t>Earned</w:t>
+      </w:r>
+      <w:proofErr w:type="spellEnd"/>
+      <w:r>
+        <w:t xml:space="preserve"> </w:t>
+      </w:r>
+      <w:proofErr w:type="spellStart"/>
+      <w:r>
+        <w:t>Value</w:t>
+      </w:r>
+      <w:proofErr w:type="spellEnd"/>
+    </w:p>
+    <w:p>
+      <w:pPr>
+        <w:rPr>
+          <w:lang w:val="en-US"/>
+        </w:rPr>
+      </w:pPr>
+    </w:p>
+    <w:p>
+      <w:pPr>
+        <w:rPr>
+          <w:lang w:val="en-US"/>
+        </w:rPr>
+      </w:pPr>
+      <w:r>
+        <w:rPr>
+          <w:lang w:val="en-US"/>
+        </w:rPr>
+        <w:t>Planned = 210</w:t>
+      </w:r>
+    </w:p>
+    <w:p>
+      <w:pPr>
+        <w:rPr>
+          <w:lang w:val="en-US"/>
+        </w:rPr>
+      </w:pPr>
+      <w:r>
+        <w:rPr>
+          <w:lang w:val="en-US"/>
+        </w:rPr>
+        <w:t>Actual = 209.5</w:t>
+      </w:r>
+    </w:p>
+    <w:p>
+      <w:pPr>
+        <w:rPr>
+          <w:lang w:val="en-US"/>
+        </w:rPr>
+      </w:pPr>
+    </w:p>
+    <w:p>
+      <w:pPr>
+        <w:pStyle w:val="Cabealho1"/>
         <w:numPr>
           <w:ilvl w:val="1"/>
           <w:numId w:val="1"/>
@@ -4840,54 +5027,137 @@
           <w:lang w:val="en-US"/>
         </w:rPr>
       </w:pPr>
-      <w:bookmarkStart w:id="11" w:name="_Toc352601105"/>
-      <w:r>
-        <w:rPr>
-          <w:lang w:val="en-US"/>
-        </w:rPr>
+      <w:bookmarkStart w:id="11" w:name="_Toc352833682"/>
+      <w:r>
+        <w:rPr>
+          <w:lang w:val="en-US"/>
+        </w:rPr>
+        <w:lastRenderedPageBreak/>
         <w:t>Effort by task</w:t>
       </w:r>
       <w:bookmarkEnd w:id="11"/>
     </w:p>
     <w:p>
       <w:pPr>
-        <w:rPr>
-          <w:lang w:val="en-US"/>
-        </w:rPr>
-      </w:pPr>
-    </w:p>
-    <w:p>
-      <w:pPr>
-        <w:pStyle w:val="NormalWeb"/>
-        <w:spacing w:before="0" w:beforeAutospacing="0" w:after="0" w:afterAutospacing="0"/>
-        <w:ind w:left="720"/>
-        <w:rPr>
-          <w:color w:val="000000"/>
-          <w:sz w:val="27"/>
-          <w:szCs w:val="27"/>
-          <w:lang w:val="en-US"/>
-        </w:rPr>
-      </w:pPr>
-      <w:r>
-        <w:rPr>
-          <w:rFonts w:ascii="Arial" w:hAnsi="Arial" w:cs="Arial"/>
-          <w:color w:val="000000"/>
-          <w:shd w:val="clear" w:color="auto" w:fill="FAFAFA"/>
-          <w:lang w:val="en-US"/>
-        </w:rPr>
-        <w:t>(Pie chart or other chart with effort by task type)</w:t>
-      </w:r>
-    </w:p>
-    <w:p>
-      <w:pPr>
-        <w:rPr>
-          <w:lang w:val="en-US"/>
-        </w:rPr>
-      </w:pPr>
-    </w:p>
-    <w:p>
-      <w:pPr>
-        <w:pStyle w:val="Ttulo1"/>
+        <w:keepNext/>
+      </w:pPr>
+      <w:r>
+        <w:rPr>
+          <w:noProof/>
+          <w:lang w:eastAsia="pt-PT"/>
+        </w:rPr>
+        <w:drawing>
+          <wp:inline distT="0" distB="0" distL="0" distR="0" wp14:anchorId="24C077EC" wp14:editId="06C569E3">
+            <wp:extent cx="5391785" cy="3907790"/>
+            <wp:effectExtent l="0" t="0" r="0" b="0"/>
+            <wp:docPr id="4" name="Imagem 4"/>
+            <wp:cNvGraphicFramePr>
+              <a:graphicFrameLocks xmlns:a="http://schemas.openxmlformats.org/drawingml/2006/main" noChangeAspect="1"/>
+            </wp:cNvGraphicFramePr>
+            <a:graphic xmlns:a="http://schemas.openxmlformats.org/drawingml/2006/main">
+              <a:graphicData uri="http://schemas.openxmlformats.org/drawingml/2006/picture">
+                <pic:pic xmlns:pic="http://schemas.openxmlformats.org/drawingml/2006/picture">
+                  <pic:nvPicPr>
+                    <pic:cNvPr id="0" name="Picture 4"/>
+                    <pic:cNvPicPr>
+                      <a:picLocks noChangeAspect="1" noChangeArrowheads="1"/>
+                    </pic:cNvPicPr>
+                  </pic:nvPicPr>
+                  <pic:blipFill>
+                    <a:blip r:embed="rId15">
+                      <a:extLst>
+                        <a:ext uri="{28A0092B-C50C-407E-A947-70E740481C1C}">
+                          <a14:useLocalDpi xmlns:a14="http://schemas.microsoft.com/office/drawing/2010/main" val="0"/>
+                        </a:ext>
+                      </a:extLst>
+                    </a:blip>
+                    <a:srcRect/>
+                    <a:stretch>
+                      <a:fillRect/>
+                    </a:stretch>
+                  </pic:blipFill>
+                  <pic:spPr bwMode="auto">
+                    <a:xfrm>
+                      <a:off x="0" y="0"/>
+                      <a:ext cx="5391785" cy="3907790"/>
+                    </a:xfrm>
+                    <a:prstGeom prst="rect">
+                      <a:avLst/>
+                    </a:prstGeom>
+                    <a:noFill/>
+                    <a:ln>
+                      <a:noFill/>
+                    </a:ln>
+                  </pic:spPr>
+                </pic:pic>
+              </a:graphicData>
+            </a:graphic>
+          </wp:inline>
+        </w:drawing>
+      </w:r>
+    </w:p>
+    <w:p>
+      <w:pPr>
+        <w:pStyle w:val="Legenda"/>
+        <w:jc w:val="center"/>
+        <w:rPr>
+          <w:lang w:val="en-US"/>
+        </w:rPr>
+      </w:pPr>
+      <w:r>
+        <w:t xml:space="preserve">Figura </w:t>
+      </w:r>
+      <w:fldSimple w:instr=" SEQ Figura \* ARABIC ">
+        <w:r>
+          <w:rPr>
+            <w:noProof/>
+          </w:rPr>
+          <w:t>2</w:t>
+        </w:r>
+      </w:fldSimple>
+      <w:r>
+        <w:t xml:space="preserve"> - </w:t>
+      </w:r>
+      <w:proofErr w:type="spellStart"/>
+      <w:r>
+        <w:t>Effort</w:t>
+      </w:r>
+      <w:proofErr w:type="spellEnd"/>
+      <w:r>
+        <w:t xml:space="preserve"> </w:t>
+      </w:r>
+      <w:proofErr w:type="spellStart"/>
+      <w:r>
+        <w:t>by</w:t>
+      </w:r>
+      <w:proofErr w:type="spellEnd"/>
+      <w:r>
+        <w:t xml:space="preserve"> </w:t>
+      </w:r>
+      <w:proofErr w:type="spellStart"/>
+      <w:r>
+        <w:t>task</w:t>
+      </w:r>
+      <w:proofErr w:type="spellEnd"/>
+      <w:r>
+        <w:t xml:space="preserve"> </w:t>
+      </w:r>
+      <w:proofErr w:type="spellStart"/>
+      <w:r>
+        <w:t>type</w:t>
+      </w:r>
+      <w:proofErr w:type="spellEnd"/>
+    </w:p>
+    <w:p>
+      <w:pPr>
+        <w:rPr>
+          <w:lang w:val="en-US"/>
+        </w:rPr>
+      </w:pPr>
+    </w:p>
+    <w:p>
+      <w:pPr>
+        <w:pStyle w:val="Cabealho1"/>
         <w:numPr>
           <w:ilvl w:val="1"/>
           <w:numId w:val="1"/>
@@ -4896,7 +5166,7 @@
           <w:lang w:val="en-US"/>
         </w:rPr>
       </w:pPr>
-      <w:bookmarkStart w:id="12" w:name="_Toc352601106"/>
+      <w:bookmarkStart w:id="12" w:name="_Toc352833683"/>
       <w:r>
         <w:rPr>
           <w:lang w:val="en-US"/>
@@ -4907,39 +5177,97 @@
     </w:p>
     <w:p>
       <w:pPr>
-        <w:pStyle w:val="NormalWeb"/>
-        <w:spacing w:before="0" w:beforeAutospacing="0" w:after="0" w:afterAutospacing="0"/>
-        <w:ind w:left="720"/>
-        <w:rPr>
-          <w:color w:val="000000"/>
-          <w:sz w:val="27"/>
-          <w:szCs w:val="27"/>
-          <w:lang w:val="en-US"/>
-        </w:rPr>
-      </w:pPr>
-      <w:r>
-        <w:rPr>
-          <w:rFonts w:ascii="Arial" w:hAnsi="Arial" w:cs="Arial"/>
-          <w:color w:val="000000"/>
-          <w:shd w:val="clear" w:color="auto" w:fill="FAFAFA"/>
-          <w:lang w:val="en-US"/>
-        </w:rPr>
-        <w:t>(Graph and table with individual real effort)</w:t>
-      </w:r>
-    </w:p>
-    <w:p>
-      <w:pPr>
-        <w:rPr>
-          <w:lang w:val="en-US"/>
-        </w:rPr>
-      </w:pPr>
+        <w:keepNext/>
+      </w:pPr>
+      <w:r>
+        <w:rPr>
+          <w:noProof/>
+          <w:lang w:eastAsia="pt-PT"/>
+        </w:rPr>
+        <w:drawing>
+          <wp:inline distT="0" distB="0" distL="0" distR="0" wp14:anchorId="02F8C89C" wp14:editId="1D34C6A4">
+            <wp:extent cx="5400040" cy="2449830"/>
+            <wp:effectExtent l="0" t="0" r="0" b="0"/>
+            <wp:docPr id="3" name="Imagem 3"/>
+            <wp:cNvGraphicFramePr>
+              <a:graphicFrameLocks xmlns:a="http://schemas.openxmlformats.org/drawingml/2006/main" noChangeAspect="1"/>
+            </wp:cNvGraphicFramePr>
+            <a:graphic xmlns:a="http://schemas.openxmlformats.org/drawingml/2006/main">
+              <a:graphicData uri="http://schemas.openxmlformats.org/drawingml/2006/picture">
+                <pic:pic xmlns:pic="http://schemas.openxmlformats.org/drawingml/2006/picture">
+                  <pic:nvPicPr>
+                    <pic:cNvPr id="0" name="Picture 3"/>
+                    <pic:cNvPicPr>
+                      <a:picLocks noChangeAspect="1" noChangeArrowheads="1"/>
+                    </pic:cNvPicPr>
+                  </pic:nvPicPr>
+                  <pic:blipFill>
+                    <a:blip r:embed="rId16">
+                      <a:extLst>
+                        <a:ext uri="{28A0092B-C50C-407E-A947-70E740481C1C}">
+                          <a14:useLocalDpi xmlns:a14="http://schemas.microsoft.com/office/drawing/2010/main" val="0"/>
+                        </a:ext>
+                      </a:extLst>
+                    </a:blip>
+                    <a:srcRect/>
+                    <a:stretch>
+                      <a:fillRect/>
+                    </a:stretch>
+                  </pic:blipFill>
+                  <pic:spPr bwMode="auto">
+                    <a:xfrm>
+                      <a:off x="0" y="0"/>
+                      <a:ext cx="5400040" cy="2449830"/>
+                    </a:xfrm>
+                    <a:prstGeom prst="rect">
+                      <a:avLst/>
+                    </a:prstGeom>
+                    <a:noFill/>
+                    <a:ln>
+                      <a:noFill/>
+                    </a:ln>
+                  </pic:spPr>
+                </pic:pic>
+              </a:graphicData>
+            </a:graphic>
+          </wp:inline>
+        </w:drawing>
+      </w:r>
+    </w:p>
+    <w:p>
+      <w:pPr>
+        <w:pStyle w:val="Legenda"/>
+        <w:jc w:val="center"/>
+        <w:rPr>
+          <w:lang w:val="en-US"/>
+        </w:rPr>
+      </w:pPr>
+      <w:r>
+        <w:t xml:space="preserve">Figura </w:t>
+      </w:r>
+      <w:fldSimple w:instr=" SEQ Figura \* ARABIC ">
+        <w:r>
+          <w:rPr>
+            <w:noProof/>
+          </w:rPr>
+          <w:t>3</w:t>
+        </w:r>
+      </w:fldSimple>
+      <w:r>
+        <w:t xml:space="preserve"> - Individual </w:t>
+      </w:r>
+      <w:proofErr w:type="spellStart"/>
+      <w:r>
+        <w:t>Effort</w:t>
+      </w:r>
+      <w:proofErr w:type="spellEnd"/>
     </w:p>
     <w:tbl>
       <w:tblPr>
         <w:tblStyle w:val="Tabelacomgrelha"/>
         <w:tblW w:w="0" w:type="auto"/>
         <w:jc w:val="center"/>
-        <w:tblLook w:val="04A0"/>
+        <w:tblLook w:val="04A0" w:firstRow="1" w:lastRow="0" w:firstColumn="1" w:lastColumn="0" w:noHBand="0" w:noVBand="1"/>
       </w:tblPr>
       <w:tblGrid>
         <w:gridCol w:w="2149"/>
@@ -5127,6 +5455,7 @@
               <w:rPr>
                 <w:lang w:val="en-US"/>
               </w:rPr>
+              <w:lastRenderedPageBreak/>
               <w:t xml:space="preserve">Filipe </w:t>
             </w:r>
             <w:proofErr w:type="spellStart"/>
@@ -5152,6 +5481,12 @@
                 <w:lang w:val="en-US"/>
               </w:rPr>
             </w:pPr>
+            <w:r>
+              <w:rPr>
+                <w:lang w:val="en-US"/>
+              </w:rPr>
+              <w:t>5</w:t>
+            </w:r>
           </w:p>
         </w:tc>
       </w:tr>
@@ -5401,7 +5736,7 @@
           <w:lang w:val="en-US"/>
         </w:rPr>
       </w:pPr>
-      <w:bookmarkStart w:id="13" w:name="_Toc349417403"/>
+      <w:bookmarkStart w:id="13" w:name="_Toc352833687"/>
       <w:r>
         <w:rPr>
           <w:lang w:val="en-US"/>
@@ -5449,7 +5784,7 @@
     </w:p>
     <w:p>
       <w:pPr>
-        <w:pStyle w:val="Ttulo1"/>
+        <w:pStyle w:val="Cabealho1"/>
         <w:numPr>
           <w:ilvl w:val="0"/>
           <w:numId w:val="1"/>
@@ -5458,7 +5793,7 @@
           <w:lang w:val="en-US"/>
         </w:rPr>
       </w:pPr>
-      <w:bookmarkStart w:id="14" w:name="_Toc352601107"/>
+      <w:bookmarkStart w:id="14" w:name="_Toc352833684"/>
       <w:r>
         <w:rPr>
           <w:lang w:val="en-US"/>
@@ -5670,7 +6005,6 @@
           <w:shd w:val="clear" w:color="auto" w:fill="FFFFFF"/>
           <w:lang w:val="en-US"/>
         </w:rPr>
-        <w:lastRenderedPageBreak/>
         <w:t>Next meeting agenda – 0.5h</w:t>
       </w:r>
     </w:p>
@@ -5911,7 +6245,16 @@
           <w:shd w:val="clear" w:color="auto" w:fill="FFFFFF"/>
           <w:lang w:val="en-US"/>
         </w:rPr>
-        <w:t>Corrections to the Project Planning Process – 0.5h</w:t>
+        <w:t xml:space="preserve">Corrections to the Project Planning Process – </w:t>
+      </w:r>
+      <w:r>
+        <w:rPr>
+          <w:rFonts w:ascii="Arial" w:hAnsi="Arial" w:cs="Arial"/>
+          <w:color w:val="000000"/>
+          <w:shd w:val="clear" w:color="auto" w:fill="FFFFFF"/>
+          <w:lang w:val="en-US"/>
+        </w:rPr>
+        <w:t>1h</w:t>
       </w:r>
     </w:p>
     <w:p>
@@ -5963,7 +6306,34 @@
           <w:shd w:val="clear" w:color="auto" w:fill="FFFFFF"/>
           <w:lang w:val="en-US"/>
         </w:rPr>
-        <w:t xml:space="preserve">Start of the project planning - </w:t>
+        <w:t xml:space="preserve">Start of the project planning </w:t>
+      </w:r>
+      <w:r>
+        <w:rPr>
+          <w:rFonts w:ascii="Arial" w:hAnsi="Arial" w:cs="Arial"/>
+          <w:color w:val="000000"/>
+          <w:shd w:val="clear" w:color="auto" w:fill="FFFFFF"/>
+          <w:lang w:val="en-US"/>
+        </w:rPr>
+        <w:t>–</w:t>
+      </w:r>
+      <w:r>
+        <w:rPr>
+          <w:rFonts w:ascii="Arial" w:hAnsi="Arial" w:cs="Arial"/>
+          <w:color w:val="000000"/>
+          <w:shd w:val="clear" w:color="auto" w:fill="FFFFFF"/>
+          <w:lang w:val="en-US"/>
+        </w:rPr>
+        <w:t xml:space="preserve"> </w:t>
+      </w:r>
+      <w:r>
+        <w:rPr>
+          <w:rFonts w:ascii="Arial" w:hAnsi="Arial" w:cs="Arial"/>
+          <w:color w:val="000000"/>
+          <w:shd w:val="clear" w:color="auto" w:fill="FFFFFF"/>
+          <w:lang w:val="en-US"/>
+        </w:rPr>
+        <w:t>1h</w:t>
       </w:r>
     </w:p>
     <w:p>
@@ -5995,6 +6365,58 @@
     <w:p>
       <w:pPr>
         <w:pStyle w:val="NormalWeb"/>
+        <w:numPr>
+          <w:ilvl w:val="0"/>
+          <w:numId w:val="4"/>
+        </w:numPr>
+        <w:spacing w:before="0" w:beforeAutospacing="0" w:after="0" w:afterAutospacing="0"/>
+        <w:jc w:val="both"/>
+        <w:rPr>
+          <w:rFonts w:ascii="Arial" w:hAnsi="Arial" w:cs="Arial"/>
+          <w:color w:val="000000"/>
+          <w:shd w:val="clear" w:color="auto" w:fill="FFFFFF"/>
+          <w:lang w:val="en-US"/>
+        </w:rPr>
+      </w:pPr>
+      <w:r>
+        <w:rPr>
+          <w:rFonts w:ascii="Arial" w:hAnsi="Arial" w:cs="Arial"/>
+          <w:color w:val="000000"/>
+          <w:shd w:val="clear" w:color="auto" w:fill="FFFFFF"/>
+          <w:lang w:val="en-US"/>
+        </w:rPr>
+        <w:t>Correction to Review Process – 1h</w:t>
+      </w:r>
+    </w:p>
+    <w:p>
+      <w:pPr>
+        <w:pStyle w:val="NormalWeb"/>
+        <w:numPr>
+          <w:ilvl w:val="0"/>
+          <w:numId w:val="4"/>
+        </w:numPr>
+        <w:spacing w:before="0" w:beforeAutospacing="0" w:after="0" w:afterAutospacing="0"/>
+        <w:jc w:val="both"/>
+        <w:rPr>
+          <w:rFonts w:ascii="Arial" w:hAnsi="Arial" w:cs="Arial"/>
+          <w:color w:val="000000"/>
+          <w:shd w:val="clear" w:color="auto" w:fill="FFFFFF"/>
+          <w:lang w:val="en-US"/>
+        </w:rPr>
+      </w:pPr>
+      <w:r>
+        <w:rPr>
+          <w:rFonts w:ascii="Arial" w:hAnsi="Arial" w:cs="Arial"/>
+          <w:color w:val="000000"/>
+          <w:shd w:val="clear" w:color="auto" w:fill="FFFFFF"/>
+          <w:lang w:val="en-US"/>
+        </w:rPr>
+        <w:t>Weekly Report – 0.5h</w:t>
+      </w:r>
+    </w:p>
+    <w:p>
+      <w:pPr>
+        <w:pStyle w:val="NormalWeb"/>
         <w:spacing w:before="240" w:beforeAutospacing="0" w:after="240" w:afterAutospacing="0"/>
         <w:jc w:val="both"/>
         <w:rPr>
@@ -6327,6 +6749,7 @@
           <w:shd w:val="clear" w:color="auto" w:fill="FFFFFF"/>
           <w:lang w:val="en-US"/>
         </w:rPr>
+        <w:lastRenderedPageBreak/>
         <w:t>Discussion about the Project Assessment and Control Process – 0.5h</w:t>
       </w:r>
     </w:p>
@@ -6750,12 +7173,11 @@
           <w:shd w:val="clear" w:color="auto" w:fill="FFFFFF"/>
           <w:lang w:val="en-US"/>
         </w:rPr>
-        <w:lastRenderedPageBreak/>
         <w:t>Writing of an auxiliary document for production of a coding standards document – 0.5h</w:t>
       </w:r>
     </w:p>
     <w:sectPr>
-      <w:footerReference w:type="first" r:id="rId14"/>
+      <w:footerReference w:type="first" r:id="rId17"/>
       <w:pgSz w:w="11906" w:h="16838"/>
       <w:pgMar w:top="1417" w:right="1701" w:bottom="1417" w:left="1701" w:header="708" w:footer="708" w:gutter="0"/>
       <w:pgNumType w:start="1"/>
@@ -6768,7 +7190,7 @@
 </file>
 
 <file path=word/endnotes.xml><?xml version="1.0" encoding="utf-8"?>
-<w:endnotes xmlns:ve="http://schemas.openxmlformats.org/markup-compatibility/2006" xmlns:o="urn:schemas-microsoft-com:office:office" xmlns:r="http://schemas.openxmlformats.org/officeDocument/2006/relationships" xmlns:m="http://schemas.openxmlformats.org/officeDocument/2006/math" xmlns:v="urn:schemas-microsoft-com:vml" xmlns:wp="http://schemas.openxmlformats.org/drawingml/2006/wordprocessingDrawing" xmlns:w10="urn:schemas-microsoft-com:office:word" xmlns:w="http://schemas.openxmlformats.org/wordprocessingml/2006/main" xmlns:wne="http://schemas.microsoft.com/office/word/2006/wordml">
+<w:endnotes xmlns:wpc="http://schemas.microsoft.com/office/word/2010/wordprocessingCanvas" xmlns:mc="http://schemas.openxmlformats.org/markup-compatibility/2006" xmlns:o="urn:schemas-microsoft-com:office:office" xmlns:r="http://schemas.openxmlformats.org/officeDocument/2006/relationships" xmlns:m="http://schemas.openxmlformats.org/officeDocument/2006/math" xmlns:v="urn:schemas-microsoft-com:vml" xmlns:wp14="http://schemas.microsoft.com/office/word/2010/wordprocessingDrawing" xmlns:wp="http://schemas.openxmlformats.org/drawingml/2006/wordprocessingDrawing" xmlns:w10="urn:schemas-microsoft-com:office:word" xmlns:w="http://schemas.openxmlformats.org/wordprocessingml/2006/main" xmlns:w14="http://schemas.microsoft.com/office/word/2010/wordml" xmlns:w15="http://schemas.microsoft.com/office/word/2012/wordml" xmlns:wpg="http://schemas.microsoft.com/office/word/2010/wordprocessingGroup" xmlns:wpi="http://schemas.microsoft.com/office/word/2010/wordprocessingInk" xmlns:wne="http://schemas.microsoft.com/office/word/2006/wordml" xmlns:wps="http://schemas.microsoft.com/office/word/2010/wordprocessingShape" mc:Ignorable="w14 w15 wp14">
   <w:endnote w:type="separator" w:id="-1">
     <w:p>
       <w:pPr>
@@ -6793,7 +7215,7 @@
 </file>
 
 <file path=word/footer1.xml><?xml version="1.0" encoding="utf-8"?>
-<w:ftr xmlns:ve="http://schemas.openxmlformats.org/markup-compatibility/2006" xmlns:o="urn:schemas-microsoft-com:office:office" xmlns:r="http://schemas.openxmlformats.org/officeDocument/2006/relationships" xmlns:m="http://schemas.openxmlformats.org/officeDocument/2006/math" xmlns:v="urn:schemas-microsoft-com:vml" xmlns:wp="http://schemas.openxmlformats.org/drawingml/2006/wordprocessingDrawing" xmlns:w10="urn:schemas-microsoft-com:office:word" xmlns:w="http://schemas.openxmlformats.org/wordprocessingml/2006/main" xmlns:wne="http://schemas.microsoft.com/office/word/2006/wordml">
+<w:ftr xmlns:wpc="http://schemas.microsoft.com/office/word/2010/wordprocessingCanvas" xmlns:mc="http://schemas.openxmlformats.org/markup-compatibility/2006" xmlns:o="urn:schemas-microsoft-com:office:office" xmlns:r="http://schemas.openxmlformats.org/officeDocument/2006/relationships" xmlns:m="http://schemas.openxmlformats.org/officeDocument/2006/math" xmlns:v="urn:schemas-microsoft-com:vml" xmlns:wp14="http://schemas.microsoft.com/office/word/2010/wordprocessingDrawing" xmlns:wp="http://schemas.openxmlformats.org/drawingml/2006/wordprocessingDrawing" xmlns:w10="urn:schemas-microsoft-com:office:word" xmlns:w="http://schemas.openxmlformats.org/wordprocessingml/2006/main" xmlns:w14="http://schemas.microsoft.com/office/word/2010/wordml" xmlns:w15="http://schemas.microsoft.com/office/word/2012/wordml" xmlns:wpg="http://schemas.microsoft.com/office/word/2010/wordprocessingGroup" xmlns:wpi="http://schemas.microsoft.com/office/word/2010/wordprocessingInk" xmlns:wne="http://schemas.microsoft.com/office/word/2006/wordml" xmlns:wps="http://schemas.microsoft.com/office/word/2010/wordprocessingShape" mc:Ignorable="w14 w15 wp14">
   <w:p>
     <w:pPr>
       <w:pStyle w:val="Rodap"/>
@@ -6816,6 +7238,7 @@
         <w:dataBinding w:prefixMappings="xmlns:ns0='http://purl.org/dc/elements/1.1/' xmlns:ns1='http://schemas.openxmlformats.org/package/2006/metadata/core-properties' " w:xpath="/ns1:coreProperties[1]/ns0:title[1]" w:storeItemID="{6C3C8BC8-F283-45AE-878A-BAB7291924A1}"/>
         <w:text/>
       </w:sdtPr>
+      <w:sdtEndPr/>
       <w:sdtContent>
         <w:r>
           <w:t>Weekly Report</w:t>
@@ -6833,7 +7256,7 @@
 </file>
 
 <file path=word/footer2.xml><?xml version="1.0" encoding="utf-8"?>
-<w:ftr xmlns:ve="http://schemas.openxmlformats.org/markup-compatibility/2006" xmlns:o="urn:schemas-microsoft-com:office:office" xmlns:r="http://schemas.openxmlformats.org/officeDocument/2006/relationships" xmlns:m="http://schemas.openxmlformats.org/officeDocument/2006/math" xmlns:v="urn:schemas-microsoft-com:vml" xmlns:wp="http://schemas.openxmlformats.org/drawingml/2006/wordprocessingDrawing" xmlns:w10="urn:schemas-microsoft-com:office:word" xmlns:w="http://schemas.openxmlformats.org/wordprocessingml/2006/main" xmlns:wne="http://schemas.microsoft.com/office/word/2006/wordml">
+<w:ftr xmlns:wpc="http://schemas.microsoft.com/office/word/2010/wordprocessingCanvas" xmlns:mc="http://schemas.openxmlformats.org/markup-compatibility/2006" xmlns:o="urn:schemas-microsoft-com:office:office" xmlns:r="http://schemas.openxmlformats.org/officeDocument/2006/relationships" xmlns:m="http://schemas.openxmlformats.org/officeDocument/2006/math" xmlns:v="urn:schemas-microsoft-com:vml" xmlns:wp14="http://schemas.microsoft.com/office/word/2010/wordprocessingDrawing" xmlns:wp="http://schemas.openxmlformats.org/drawingml/2006/wordprocessingDrawing" xmlns:w10="urn:schemas-microsoft-com:office:word" xmlns:w="http://schemas.openxmlformats.org/wordprocessingml/2006/main" xmlns:w14="http://schemas.microsoft.com/office/word/2010/wordml" xmlns:w15="http://schemas.microsoft.com/office/word/2012/wordml" xmlns:wpg="http://schemas.microsoft.com/office/word/2010/wordprocessingGroup" xmlns:wpi="http://schemas.microsoft.com/office/word/2010/wordprocessingInk" xmlns:wne="http://schemas.microsoft.com/office/word/2006/wordml" xmlns:wps="http://schemas.microsoft.com/office/word/2010/wordprocessingShape" mc:Ignorable="w14 w15 wp14">
   <w:p>
     <w:pPr>
       <w:pStyle w:val="Rodap"/>
@@ -6862,6 +7285,7 @@
         <w:dataBinding w:prefixMappings="xmlns:ns0='http://purl.org/dc/elements/1.1/' xmlns:ns1='http://schemas.openxmlformats.org/package/2006/metadata/core-properties' " w:xpath="/ns1:coreProperties[1]/ns0:title[1]" w:storeItemID="{6C3C8BC8-F283-45AE-878A-BAB7291924A1}"/>
         <w:text/>
       </w:sdtPr>
+      <w:sdtEndPr/>
       <w:sdtContent>
         <w:r>
           <w:t>Weekly Report</w:t>
@@ -6876,7 +7300,7 @@
 </file>
 
 <file path=word/footer3.xml><?xml version="1.0" encoding="utf-8"?>
-<w:ftr xmlns:ve="http://schemas.openxmlformats.org/markup-compatibility/2006" xmlns:o="urn:schemas-microsoft-com:office:office" xmlns:r="http://schemas.openxmlformats.org/officeDocument/2006/relationships" xmlns:m="http://schemas.openxmlformats.org/officeDocument/2006/math" xmlns:v="urn:schemas-microsoft-com:vml" xmlns:wp="http://schemas.openxmlformats.org/drawingml/2006/wordprocessingDrawing" xmlns:w10="urn:schemas-microsoft-com:office:word" xmlns:w="http://schemas.openxmlformats.org/wordprocessingml/2006/main" xmlns:wne="http://schemas.microsoft.com/office/word/2006/wordml">
+<w:ftr xmlns:wpc="http://schemas.microsoft.com/office/word/2010/wordprocessingCanvas" xmlns:mc="http://schemas.openxmlformats.org/markup-compatibility/2006" xmlns:o="urn:schemas-microsoft-com:office:office" xmlns:r="http://schemas.openxmlformats.org/officeDocument/2006/relationships" xmlns:m="http://schemas.openxmlformats.org/officeDocument/2006/math" xmlns:v="urn:schemas-microsoft-com:vml" xmlns:wp14="http://schemas.microsoft.com/office/word/2010/wordprocessingDrawing" xmlns:wp="http://schemas.openxmlformats.org/drawingml/2006/wordprocessingDrawing" xmlns:w10="urn:schemas-microsoft-com:office:word" xmlns:w="http://schemas.openxmlformats.org/wordprocessingml/2006/main" xmlns:w14="http://schemas.microsoft.com/office/word/2010/wordml" xmlns:w15="http://schemas.microsoft.com/office/word/2012/wordml" xmlns:wpg="http://schemas.microsoft.com/office/word/2010/wordprocessingGroup" xmlns:wpi="http://schemas.microsoft.com/office/word/2010/wordprocessingInk" xmlns:wne="http://schemas.microsoft.com/office/word/2006/wordml" xmlns:wps="http://schemas.microsoft.com/office/word/2010/wordprocessingShape" mc:Ignorable="w14 w15 wp14">
   <w:p>
     <w:pPr>
       <w:pStyle w:val="Rodap"/>
@@ -6896,6 +7320,7 @@
         <w:dataBinding w:prefixMappings="xmlns:ns0='http://purl.org/dc/elements/1.1/' xmlns:ns1='http://schemas.openxmlformats.org/package/2006/metadata/core-properties' " w:xpath="/ns1:coreProperties[1]/ns0:title[1]" w:storeItemID="{6C3C8BC8-F283-45AE-878A-BAB7291924A1}"/>
         <w:text/>
       </w:sdtPr>
+      <w:sdtEndPr/>
       <w:sdtContent>
         <w:r>
           <w:t>Weekly Report</w:t>
@@ -6921,7 +7346,7 @@
       <w:rPr>
         <w:noProof/>
       </w:rPr>
-      <w:t>ii</w:t>
+      <w:t>i</w:t>
     </w:r>
     <w:r>
       <w:rPr>
@@ -6934,7 +7359,7 @@
 </file>
 
 <file path=word/footer4.xml><?xml version="1.0" encoding="utf-8"?>
-<w:ftr xmlns:ve="http://schemas.openxmlformats.org/markup-compatibility/2006" xmlns:o="urn:schemas-microsoft-com:office:office" xmlns:r="http://schemas.openxmlformats.org/officeDocument/2006/relationships" xmlns:m="http://schemas.openxmlformats.org/officeDocument/2006/math" xmlns:v="urn:schemas-microsoft-com:vml" xmlns:wp="http://schemas.openxmlformats.org/drawingml/2006/wordprocessingDrawing" xmlns:w10="urn:schemas-microsoft-com:office:word" xmlns:w="http://schemas.openxmlformats.org/wordprocessingml/2006/main" xmlns:wne="http://schemas.microsoft.com/office/word/2006/wordml">
+<w:ftr xmlns:wpc="http://schemas.microsoft.com/office/word/2010/wordprocessingCanvas" xmlns:mc="http://schemas.openxmlformats.org/markup-compatibility/2006" xmlns:o="urn:schemas-microsoft-com:office:office" xmlns:r="http://schemas.openxmlformats.org/officeDocument/2006/relationships" xmlns:m="http://schemas.openxmlformats.org/officeDocument/2006/math" xmlns:v="urn:schemas-microsoft-com:vml" xmlns:wp14="http://schemas.microsoft.com/office/word/2010/wordprocessingDrawing" xmlns:wp="http://schemas.openxmlformats.org/drawingml/2006/wordprocessingDrawing" xmlns:w10="urn:schemas-microsoft-com:office:word" xmlns:w="http://schemas.openxmlformats.org/wordprocessingml/2006/main" xmlns:w14="http://schemas.microsoft.com/office/word/2010/wordml" xmlns:w15="http://schemas.microsoft.com/office/word/2012/wordml" xmlns:wpg="http://schemas.microsoft.com/office/word/2010/wordprocessingGroup" xmlns:wpi="http://schemas.microsoft.com/office/word/2010/wordprocessingInk" xmlns:wne="http://schemas.microsoft.com/office/word/2006/wordml" xmlns:wps="http://schemas.microsoft.com/office/word/2010/wordprocessingShape" mc:Ignorable="w14 w15 wp14">
   <w:p>
     <w:pPr>
       <w:pStyle w:val="Rodap"/>
@@ -6963,6 +7388,7 @@
         <w:dataBinding w:prefixMappings="xmlns:ns0='http://purl.org/dc/elements/1.1/' xmlns:ns1='http://schemas.openxmlformats.org/package/2006/metadata/core-properties' " w:xpath="/ns1:coreProperties[1]/ns0:title[1]" w:storeItemID="{6C3C8BC8-F283-45AE-878A-BAB7291924A1}"/>
         <w:text/>
       </w:sdtPr>
+      <w:sdtEndPr/>
       <w:sdtContent>
         <w:r>
           <w:t>Weekly Report</w:t>
@@ -6998,7 +7424,7 @@
 </file>
 
 <file path=word/footnotes.xml><?xml version="1.0" encoding="utf-8"?>
-<w:footnotes xmlns:ve="http://schemas.openxmlformats.org/markup-compatibility/2006" xmlns:o="urn:schemas-microsoft-com:office:office" xmlns:r="http://schemas.openxmlformats.org/officeDocument/2006/relationships" xmlns:m="http://schemas.openxmlformats.org/officeDocument/2006/math" xmlns:v="urn:schemas-microsoft-com:vml" xmlns:wp="http://schemas.openxmlformats.org/drawingml/2006/wordprocessingDrawing" xmlns:w10="urn:schemas-microsoft-com:office:word" xmlns:w="http://schemas.openxmlformats.org/wordprocessingml/2006/main" xmlns:wne="http://schemas.microsoft.com/office/word/2006/wordml">
+<w:footnotes xmlns:wpc="http://schemas.microsoft.com/office/word/2010/wordprocessingCanvas" xmlns:mc="http://schemas.openxmlformats.org/markup-compatibility/2006" xmlns:o="urn:schemas-microsoft-com:office:office" xmlns:r="http://schemas.openxmlformats.org/officeDocument/2006/relationships" xmlns:m="http://schemas.openxmlformats.org/officeDocument/2006/math" xmlns:v="urn:schemas-microsoft-com:vml" xmlns:wp14="http://schemas.microsoft.com/office/word/2010/wordprocessingDrawing" xmlns:wp="http://schemas.openxmlformats.org/drawingml/2006/wordprocessingDrawing" xmlns:w10="urn:schemas-microsoft-com:office:word" xmlns:w="http://schemas.openxmlformats.org/wordprocessingml/2006/main" xmlns:w14="http://schemas.microsoft.com/office/word/2010/wordml" xmlns:w15="http://schemas.microsoft.com/office/word/2012/wordml" xmlns:wpg="http://schemas.microsoft.com/office/word/2010/wordprocessingGroup" xmlns:wpi="http://schemas.microsoft.com/office/word/2010/wordprocessingInk" xmlns:wne="http://schemas.microsoft.com/office/word/2006/wordml" xmlns:wps="http://schemas.microsoft.com/office/word/2010/wordprocessingShape" mc:Ignorable="w14 w15 wp14">
   <w:footnote w:type="separator" w:id="-1">
     <w:p>
       <w:pPr>
@@ -7023,13 +7449,10 @@
 </file>
 
 <file path=word/header1.xml><?xml version="1.0" encoding="utf-8"?>
-<w:hdr xmlns:ve="http://schemas.openxmlformats.org/markup-compatibility/2006" xmlns:o="urn:schemas-microsoft-com:office:office" xmlns:r="http://schemas.openxmlformats.org/officeDocument/2006/relationships" xmlns:m="http://schemas.openxmlformats.org/officeDocument/2006/math" xmlns:v="urn:schemas-microsoft-com:vml" xmlns:wp="http://schemas.openxmlformats.org/drawingml/2006/wordprocessingDrawing" xmlns:w10="urn:schemas-microsoft-com:office:word" xmlns:w="http://schemas.openxmlformats.org/wordprocessingml/2006/main" xmlns:wne="http://schemas.microsoft.com/office/word/2006/wordml">
+<w:hdr xmlns:wpc="http://schemas.microsoft.com/office/word/2010/wordprocessingCanvas" xmlns:mc="http://schemas.openxmlformats.org/markup-compatibility/2006" xmlns:o="urn:schemas-microsoft-com:office:office" xmlns:r="http://schemas.openxmlformats.org/officeDocument/2006/relationships" xmlns:m="http://schemas.openxmlformats.org/officeDocument/2006/math" xmlns:v="urn:schemas-microsoft-com:vml" xmlns:wp14="http://schemas.microsoft.com/office/word/2010/wordprocessingDrawing" xmlns:wp="http://schemas.openxmlformats.org/drawingml/2006/wordprocessingDrawing" xmlns:w10="urn:schemas-microsoft-com:office:word" xmlns:w="http://schemas.openxmlformats.org/wordprocessingml/2006/main" xmlns:w14="http://schemas.microsoft.com/office/word/2010/wordml" xmlns:w15="http://schemas.microsoft.com/office/word/2012/wordml" xmlns:wpg="http://schemas.microsoft.com/office/word/2010/wordprocessingGroup" xmlns:wpi="http://schemas.microsoft.com/office/word/2010/wordprocessingInk" xmlns:wne="http://schemas.microsoft.com/office/word/2006/wordml" xmlns:wps="http://schemas.microsoft.com/office/word/2010/wordprocessingShape" mc:Ignorable="w14 w15 wp14">
   <w:p>
     <w:pPr>
       <w:pStyle w:val="Cabealho"/>
-      <w:rPr>
-        <w:lang w:val="en-US"/>
-      </w:rPr>
     </w:pPr>
     <w:r>
       <w:rPr>
@@ -7037,7 +7460,7 @@
         <w:lang w:eastAsia="pt-PT"/>
       </w:rPr>
       <w:drawing>
-        <wp:anchor distT="0" distB="0" distL="114300" distR="114300" simplePos="0" relativeHeight="251658240" behindDoc="0" locked="0" layoutInCell="1" allowOverlap="1">
+        <wp:anchor distT="0" distB="0" distL="114300" distR="114300" simplePos="0" relativeHeight="251656192" behindDoc="0" locked="0" layoutInCell="1" allowOverlap="1" wp14:anchorId="074D85E3" wp14:editId="4415FC81">
           <wp:simplePos x="0" y="0"/>
           <wp:positionH relativeFrom="column">
             <wp:posOffset>15239</wp:posOffset>
@@ -7091,27 +7514,17 @@
       </w:drawing>
     </w:r>
     <w:r>
-      <w:rPr>
-        <w:lang w:val="en-GB"/>
-      </w:rPr>
       <w:tab/>
     </w:r>
     <w:r>
-      <w:rPr>
-        <w:lang w:val="en-GB"/>
-      </w:rPr>
       <w:tab/>
     </w:r>
+    <w:proofErr w:type="spellStart"/>
     <w:r>
-      <w:rPr>
-        <w:lang w:val="en-US"/>
-      </w:rPr>
       <w:t>Owner</w:t>
     </w:r>
+    <w:proofErr w:type="spellEnd"/>
     <w:r>
-      <w:rPr>
-        <w:lang w:val="en-US"/>
-      </w:rPr>
       <w:t xml:space="preserve">: </w:t>
     </w:r>
     <w:sdt>
@@ -7124,12 +7537,18 @@
         <w:dataBinding w:prefixMappings="xmlns:ns0='http://purl.org/dc/elements/1.1/' xmlns:ns1='http://schemas.openxmlformats.org/package/2006/metadata/core-properties' " w:xpath="/ns1:coreProperties[1]/ns0:creator[1]" w:storeItemID="{6C3C8BC8-F283-45AE-878A-BAB7291924A1}"/>
         <w:text/>
       </w:sdtPr>
+      <w:sdtEndPr/>
       <w:sdtContent>
         <w:r>
-          <w:rPr>
-            <w:lang w:val="en-US"/>
-          </w:rPr>
-          <w:t>Carla Machado</w:t>
+          <w:t xml:space="preserve">Carla </w:t>
+        </w:r>
+        <w:proofErr w:type="spellStart"/>
+        <w:r>
+          <w:t>Machado;Filipe</w:t>
+        </w:r>
+        <w:proofErr w:type="spellEnd"/>
+        <w:r>
+          <w:t xml:space="preserve"> Brandão</w:t>
         </w:r>
       </w:sdtContent>
     </w:sdt>
@@ -7137,20 +7556,11 @@
   <w:p>
     <w:pPr>
       <w:pStyle w:val="Cabealho"/>
-      <w:rPr>
-        <w:lang w:val="en-US"/>
-      </w:rPr>
     </w:pPr>
     <w:r>
-      <w:rPr>
-        <w:lang w:val="en-US"/>
-      </w:rPr>
       <w:tab/>
     </w:r>
     <w:r>
-      <w:rPr>
-        <w:lang w:val="en-US"/>
-      </w:rPr>
       <w:tab/>
     </w:r>
     <w:sdt>
@@ -7163,16 +7573,17 @@
         <w:dataBinding w:prefixMappings="xmlns:ns0='http://purl.org/dc/elements/1.1/' xmlns:ns1='http://schemas.openxmlformats.org/package/2006/metadata/core-properties' " w:xpath="/ns1:coreProperties[1]/ns0:description[1]" w:storeItemID="{6C3C8BC8-F283-45AE-878A-BAB7291924A1}"/>
         <w:text w:multiLine="1"/>
       </w:sdtPr>
+      <w:sdtEndPr/>
       <w:sdtContent>
         <w:r>
-          <w:t>V0.1</w:t>
+          <w:t>V0.3</w:t>
+        </w:r>
+        <w:r>
+          <w:br/>
         </w:r>
       </w:sdtContent>
     </w:sdt>
     <w:r>
-      <w:rPr>
-        <w:lang w:val="en-US"/>
-      </w:rPr>
       <w:t xml:space="preserve"> </w:t>
     </w:r>
     <w:sdt>
@@ -7185,6 +7596,7 @@
         <w:dataBinding w:prefixMappings="xmlns:ns0='http://purl.org/dc/elements/1.1/' xmlns:ns1='http://schemas.openxmlformats.org/package/2006/metadata/core-properties' " w:xpath="/ns1:coreProperties[1]/ns1:contentStatus[1]" w:storeItemID="{6C3C8BC8-F283-45AE-878A-BAB7291924A1}"/>
         <w:text/>
       </w:sdtPr>
+      <w:sdtEndPr/>
       <w:sdtContent>
         <w:proofErr w:type="spellStart"/>
         <w:r>
@@ -7198,7 +7610,7 @@
 </file>
 
 <file path=word/header2.xml><?xml version="1.0" encoding="utf-8"?>
-<w:hdr xmlns:ve="http://schemas.openxmlformats.org/markup-compatibility/2006" xmlns:o="urn:schemas-microsoft-com:office:office" xmlns:r="http://schemas.openxmlformats.org/officeDocument/2006/relationships" xmlns:m="http://schemas.openxmlformats.org/officeDocument/2006/math" xmlns:v="urn:schemas-microsoft-com:vml" xmlns:wp="http://schemas.openxmlformats.org/drawingml/2006/wordprocessingDrawing" xmlns:w10="urn:schemas-microsoft-com:office:word" xmlns:w="http://schemas.openxmlformats.org/wordprocessingml/2006/main" xmlns:wne="http://schemas.microsoft.com/office/word/2006/wordml">
+<w:hdr xmlns:wpc="http://schemas.microsoft.com/office/word/2010/wordprocessingCanvas" xmlns:mc="http://schemas.openxmlformats.org/markup-compatibility/2006" xmlns:o="urn:schemas-microsoft-com:office:office" xmlns:r="http://schemas.openxmlformats.org/officeDocument/2006/relationships" xmlns:m="http://schemas.openxmlformats.org/officeDocument/2006/math" xmlns:v="urn:schemas-microsoft-com:vml" xmlns:wp14="http://schemas.microsoft.com/office/word/2010/wordprocessingDrawing" xmlns:wp="http://schemas.openxmlformats.org/drawingml/2006/wordprocessingDrawing" xmlns:w10="urn:schemas-microsoft-com:office:word" xmlns:w="http://schemas.openxmlformats.org/wordprocessingml/2006/main" xmlns:w14="http://schemas.microsoft.com/office/word/2010/wordml" xmlns:w15="http://schemas.microsoft.com/office/word/2012/wordml" xmlns:wpg="http://schemas.microsoft.com/office/word/2010/wordprocessingGroup" xmlns:wpi="http://schemas.microsoft.com/office/word/2010/wordprocessingInk" xmlns:wne="http://schemas.microsoft.com/office/word/2006/wordml" xmlns:wps="http://schemas.microsoft.com/office/word/2010/wordprocessingShape" mc:Ignorable="w14 w15 wp14">
   <w:p>
     <w:pPr>
       <w:pStyle w:val="Cabealho"/>
@@ -7209,7 +7621,7 @@
         <w:lang w:eastAsia="pt-PT"/>
       </w:rPr>
       <w:drawing>
-        <wp:anchor distT="0" distB="0" distL="114300" distR="114300" simplePos="0" relativeHeight="251660288" behindDoc="0" locked="0" layoutInCell="1" allowOverlap="1">
+        <wp:anchor distT="0" distB="0" distL="114300" distR="114300" simplePos="0" relativeHeight="251658240" behindDoc="0" locked="0" layoutInCell="1" allowOverlap="1" wp14:anchorId="1EEF10E5" wp14:editId="5467ED18">
           <wp:simplePos x="0" y="0"/>
           <wp:positionH relativeFrom="column">
             <wp:posOffset>81915</wp:posOffset>
@@ -7283,9 +7695,18 @@
         <w:dataBinding w:prefixMappings="xmlns:ns0='http://purl.org/dc/elements/1.1/' xmlns:ns1='http://schemas.openxmlformats.org/package/2006/metadata/core-properties' " w:xpath="/ns1:coreProperties[1]/ns0:creator[1]" w:storeItemID="{6C3C8BC8-F283-45AE-878A-BAB7291924A1}"/>
         <w:text/>
       </w:sdtPr>
+      <w:sdtEndPr/>
       <w:sdtContent>
         <w:r>
-          <w:t>Carla Machado</w:t>
+          <w:t xml:space="preserve">Carla </w:t>
+        </w:r>
+        <w:proofErr w:type="spellStart"/>
+        <w:r>
+          <w:t>Machado;Filipe</w:t>
+        </w:r>
+        <w:proofErr w:type="spellEnd"/>
+        <w:r>
+          <w:t xml:space="preserve"> Brandão</w:t>
         </w:r>
       </w:sdtContent>
     </w:sdt>
@@ -7310,9 +7731,13 @@
         <w:dataBinding w:prefixMappings="xmlns:ns0='http://purl.org/dc/elements/1.1/' xmlns:ns1='http://schemas.openxmlformats.org/package/2006/metadata/core-properties' " w:xpath="/ns1:coreProperties[1]/ns0:description[1]" w:storeItemID="{6C3C8BC8-F283-45AE-878A-BAB7291924A1}"/>
         <w:text w:multiLine="1"/>
       </w:sdtPr>
+      <w:sdtEndPr/>
       <w:sdtContent>
         <w:r>
-          <w:t>V0.1</w:t>
+          <w:t>V0.3</w:t>
+        </w:r>
+        <w:r>
+          <w:br/>
         </w:r>
       </w:sdtContent>
     </w:sdt>
@@ -7329,6 +7754,7 @@
         <w:dataBinding w:prefixMappings="xmlns:ns0='http://purl.org/dc/elements/1.1/' xmlns:ns1='http://schemas.openxmlformats.org/package/2006/metadata/core-properties' " w:xpath="/ns1:coreProperties[1]/ns1:contentStatus[1]" w:storeItemID="{6C3C8BC8-F283-45AE-878A-BAB7291924A1}"/>
         <w:text/>
       </w:sdtPr>
+      <w:sdtEndPr/>
       <w:sdtContent>
         <w:proofErr w:type="spellStart"/>
         <w:r>
@@ -7345,7 +7771,7 @@
 </file>
 
 <file path=word/numbering.xml><?xml version="1.0" encoding="utf-8"?>
-<w:numbering xmlns:ve="http://schemas.openxmlformats.org/markup-compatibility/2006" xmlns:o="urn:schemas-microsoft-com:office:office" xmlns:r="http://schemas.openxmlformats.org/officeDocument/2006/relationships" xmlns:m="http://schemas.openxmlformats.org/officeDocument/2006/math" xmlns:v="urn:schemas-microsoft-com:vml" xmlns:wp="http://schemas.openxmlformats.org/drawingml/2006/wordprocessingDrawing" xmlns:w10="urn:schemas-microsoft-com:office:word" xmlns:w="http://schemas.openxmlformats.org/wordprocessingml/2006/main" xmlns:wne="http://schemas.microsoft.com/office/word/2006/wordml">
+<w:numbering xmlns:wpc="http://schemas.microsoft.com/office/word/2010/wordprocessingCanvas" xmlns:mc="http://schemas.openxmlformats.org/markup-compatibility/2006" xmlns:o="urn:schemas-microsoft-com:office:office" xmlns:r="http://schemas.openxmlformats.org/officeDocument/2006/relationships" xmlns:m="http://schemas.openxmlformats.org/officeDocument/2006/math" xmlns:v="urn:schemas-microsoft-com:vml" xmlns:wp14="http://schemas.microsoft.com/office/word/2010/wordprocessingDrawing" xmlns:wp="http://schemas.openxmlformats.org/drawingml/2006/wordprocessingDrawing" xmlns:w10="urn:schemas-microsoft-com:office:word" xmlns:w="http://schemas.openxmlformats.org/wordprocessingml/2006/main" xmlns:w14="http://schemas.microsoft.com/office/word/2010/wordml" xmlns:w15="http://schemas.microsoft.com/office/word/2012/wordml" xmlns:wpg="http://schemas.microsoft.com/office/word/2010/wordprocessingGroup" xmlns:wpi="http://schemas.microsoft.com/office/word/2010/wordprocessingInk" xmlns:wne="http://schemas.microsoft.com/office/word/2006/wordml" xmlns:wps="http://schemas.microsoft.com/office/word/2010/wordprocessingShape" mc:Ignorable="w14 w15 wp14">
   <w:abstractNum w:abstractNumId="0">
     <w:nsid w:val="0A522DDD"/>
     <w:multiLevelType w:val="hybridMultilevel"/>
@@ -8715,7 +9141,7 @@
 </file>
 
 <file path=word/styles.xml><?xml version="1.0" encoding="utf-8"?>
-<w:styles xmlns:r="http://schemas.openxmlformats.org/officeDocument/2006/relationships" xmlns:w="http://schemas.openxmlformats.org/wordprocessingml/2006/main">
+<w:styles xmlns:mc="http://schemas.openxmlformats.org/markup-compatibility/2006" xmlns:r="http://schemas.openxmlformats.org/officeDocument/2006/relationships" xmlns:w="http://schemas.openxmlformats.org/wordprocessingml/2006/main" xmlns:w14="http://schemas.microsoft.com/office/word/2010/wordml" xmlns:w15="http://schemas.microsoft.com/office/word/2012/wordml" mc:Ignorable="w14 w15">
   <w:docDefaults>
     <w:rPrDefault>
       <w:rPr>
@@ -8731,155 +9157,389 @@
       </w:pPr>
     </w:pPrDefault>
   </w:docDefaults>
-  <w:latentStyles w:defLockedState="0" w:defUIPriority="99" w:defSemiHidden="1" w:defUnhideWhenUsed="1" w:defQFormat="0" w:count="267">
-    <w:lsdException w:name="Normal" w:semiHidden="0" w:uiPriority="0" w:unhideWhenUsed="0" w:qFormat="1"/>
-    <w:lsdException w:name="heading 1" w:semiHidden="0" w:uiPriority="9" w:unhideWhenUsed="0" w:qFormat="1"/>
-    <w:lsdException w:name="heading 2" w:uiPriority="9" w:qFormat="1"/>
-    <w:lsdException w:name="heading 3" w:uiPriority="9" w:qFormat="1"/>
-    <w:lsdException w:name="heading 4" w:uiPriority="9" w:qFormat="1"/>
-    <w:lsdException w:name="heading 5" w:uiPriority="9" w:qFormat="1"/>
-    <w:lsdException w:name="heading 6" w:uiPriority="9" w:qFormat="1"/>
-    <w:lsdException w:name="heading 7" w:uiPriority="9" w:qFormat="1"/>
-    <w:lsdException w:name="heading 8" w:uiPriority="9" w:qFormat="1"/>
-    <w:lsdException w:name="heading 9" w:uiPriority="9" w:qFormat="1"/>
-    <w:lsdException w:name="toc 1" w:uiPriority="39"/>
-    <w:lsdException w:name="toc 2" w:uiPriority="39"/>
-    <w:lsdException w:name="toc 3" w:uiPriority="39"/>
-    <w:lsdException w:name="toc 4" w:uiPriority="39"/>
-    <w:lsdException w:name="toc 5" w:uiPriority="39"/>
-    <w:lsdException w:name="toc 6" w:uiPriority="39"/>
-    <w:lsdException w:name="toc 7" w:uiPriority="39"/>
-    <w:lsdException w:name="toc 8" w:uiPriority="39"/>
-    <w:lsdException w:name="toc 9" w:uiPriority="39"/>
-    <w:lsdException w:name="caption" w:uiPriority="35" w:qFormat="1"/>
-    <w:lsdException w:name="Title" w:semiHidden="0" w:uiPriority="10" w:unhideWhenUsed="0" w:qFormat="1"/>
-    <w:lsdException w:name="Default Paragraph Font" w:uiPriority="1"/>
-    <w:lsdException w:name="Subtitle" w:semiHidden="0" w:uiPriority="11" w:unhideWhenUsed="0" w:qFormat="1"/>
-    <w:lsdException w:name="Strong" w:semiHidden="0" w:uiPriority="22" w:unhideWhenUsed="0" w:qFormat="1"/>
-    <w:lsdException w:name="Emphasis" w:semiHidden="0" w:uiPriority="20" w:unhideWhenUsed="0" w:qFormat="1"/>
-    <w:lsdException w:name="Table Grid" w:semiHidden="0" w:uiPriority="59" w:unhideWhenUsed="0"/>
-    <w:lsdException w:name="Placeholder Text" w:unhideWhenUsed="0"/>
-    <w:lsdException w:name="No Spacing" w:semiHidden="0" w:uiPriority="1" w:unhideWhenUsed="0" w:qFormat="1"/>
-    <w:lsdException w:name="Light Shading" w:semiHidden="0" w:uiPriority="60" w:unhideWhenUsed="0"/>
-    <w:lsdException w:name="Light List" w:semiHidden="0" w:uiPriority="61" w:unhideWhenUsed="0"/>
-    <w:lsdException w:name="Light Grid" w:semiHidden="0" w:uiPriority="62" w:unhideWhenUsed="0"/>
-    <w:lsdException w:name="Medium Shading 1" w:semiHidden="0" w:uiPriority="63" w:unhideWhenUsed="0"/>
-    <w:lsdException w:name="Medium Shading 2" w:semiHidden="0" w:uiPriority="64" w:unhideWhenUsed="0"/>
-    <w:lsdException w:name="Medium List 1" w:semiHidden="0" w:uiPriority="65" w:unhideWhenUsed="0"/>
-    <w:lsdException w:name="Medium List 2" w:semiHidden="0" w:uiPriority="66" w:unhideWhenUsed="0"/>
-    <w:lsdException w:name="Medium Grid 1" w:semiHidden="0" w:uiPriority="67" w:unhideWhenUsed="0"/>
-    <w:lsdException w:name="Medium Grid 2" w:semiHidden="0" w:uiPriority="68" w:unhideWhenUsed="0"/>
-    <w:lsdException w:name="Medium Grid 3" w:semiHidden="0" w:uiPriority="69" w:unhideWhenUsed="0"/>
-    <w:lsdException w:name="Dark List" w:semiHidden="0" w:uiPriority="70" w:unhideWhenUsed="0"/>
-    <w:lsdException w:name="Colorful Shading" w:semiHidden="0" w:uiPriority="71" w:unhideWhenUsed="0"/>
-    <w:lsdException w:name="Colorful List" w:semiHidden="0" w:uiPriority="72" w:unhideWhenUsed="0"/>
-    <w:lsdException w:name="Colorful Grid" w:semiHidden="0" w:uiPriority="73" w:unhideWhenUsed="0"/>
-    <w:lsdException w:name="Light Shading Accent 1" w:semiHidden="0" w:uiPriority="60" w:unhideWhenUsed="0"/>
-    <w:lsdException w:name="Light List Accent 1" w:semiHidden="0" w:uiPriority="61" w:unhideWhenUsed="0"/>
-    <w:lsdException w:name="Light Grid Accent 1" w:semiHidden="0" w:uiPriority="62" w:unhideWhenUsed="0"/>
-    <w:lsdException w:name="Medium Shading 1 Accent 1" w:semiHidden="0" w:uiPriority="63" w:unhideWhenUsed="0"/>
-    <w:lsdException w:name="Medium Shading 2 Accent 1" w:semiHidden="0" w:uiPriority="64" w:unhideWhenUsed="0"/>
-    <w:lsdException w:name="Medium List 1 Accent 1" w:semiHidden="0" w:uiPriority="65" w:unhideWhenUsed="0"/>
-    <w:lsdException w:name="Revision" w:unhideWhenUsed="0"/>
-    <w:lsdException w:name="List Paragraph" w:semiHidden="0" w:uiPriority="34" w:unhideWhenUsed="0" w:qFormat="1"/>
-    <w:lsdException w:name="Quote" w:semiHidden="0" w:uiPriority="29" w:unhideWhenUsed="0" w:qFormat="1"/>
-    <w:lsdException w:name="Intense Quote" w:semiHidden="0" w:uiPriority="30" w:unhideWhenUsed="0" w:qFormat="1"/>
-    <w:lsdException w:name="Medium List 2 Accent 1" w:semiHidden="0" w:uiPriority="66" w:unhideWhenUsed="0"/>
-    <w:lsdException w:name="Medium Grid 1 Accent 1" w:semiHidden="0" w:uiPriority="67" w:unhideWhenUsed="0"/>
-    <w:lsdException w:name="Medium Grid 2 Accent 1" w:semiHidden="0" w:uiPriority="68" w:unhideWhenUsed="0"/>
-    <w:lsdException w:name="Medium Grid 3 Accent 1" w:semiHidden="0" w:uiPriority="69" w:unhideWhenUsed="0"/>
-    <w:lsdException w:name="Dark List Accent 1" w:semiHidden="0" w:uiPriority="70" w:unhideWhenUsed="0"/>
-    <w:lsdException w:name="Colorful Shading Accent 1" w:semiHidden="0" w:uiPriority="71" w:unhideWhenUsed="0"/>
-    <w:lsdException w:name="Colorful List Accent 1" w:semiHidden="0" w:uiPriority="72" w:unhideWhenUsed="0"/>
-    <w:lsdException w:name="Colorful Grid Accent 1" w:semiHidden="0" w:uiPriority="73" w:unhideWhenUsed="0"/>
-    <w:lsdException w:name="Light Shading Accent 2" w:semiHidden="0" w:uiPriority="60" w:unhideWhenUsed="0"/>
-    <w:lsdException w:name="Light List Accent 2" w:semiHidden="0" w:uiPriority="61" w:unhideWhenUsed="0"/>
-    <w:lsdException w:name="Light Grid Accent 2" w:semiHidden="0" w:uiPriority="62" w:unhideWhenUsed="0"/>
-    <w:lsdException w:name="Medium Shading 1 Accent 2" w:semiHidden="0" w:uiPriority="63" w:unhideWhenUsed="0"/>
-    <w:lsdException w:name="Medium Shading 2 Accent 2" w:semiHidden="0" w:uiPriority="64" w:unhideWhenUsed="0"/>
-    <w:lsdException w:name="Medium List 1 Accent 2" w:semiHidden="0" w:uiPriority="65" w:unhideWhenUsed="0"/>
-    <w:lsdException w:name="Medium List 2 Accent 2" w:semiHidden="0" w:uiPriority="66" w:unhideWhenUsed="0"/>
-    <w:lsdException w:name="Medium Grid 1 Accent 2" w:semiHidden="0" w:uiPriority="67" w:unhideWhenUsed="0"/>
-    <w:lsdException w:name="Medium Grid 2 Accent 2" w:semiHidden="0" w:uiPriority="68" w:unhideWhenUsed="0"/>
-    <w:lsdException w:name="Medium Grid 3 Accent 2" w:semiHidden="0" w:uiPriority="69" w:unhideWhenUsed="0"/>
-    <w:lsdException w:name="Dark List Accent 2" w:semiHidden="0" w:uiPriority="70" w:unhideWhenUsed="0"/>
-    <w:lsdException w:name="Colorful Shading Accent 2" w:semiHidden="0" w:uiPriority="71" w:unhideWhenUsed="0"/>
-    <w:lsdException w:name="Colorful List Accent 2" w:semiHidden="0" w:uiPriority="72" w:unhideWhenUsed="0"/>
-    <w:lsdException w:name="Colorful Grid Accent 2" w:semiHidden="0" w:uiPriority="73" w:unhideWhenUsed="0"/>
-    <w:lsdException w:name="Light Shading Accent 3" w:semiHidden="0" w:uiPriority="60" w:unhideWhenUsed="0"/>
-    <w:lsdException w:name="Light List Accent 3" w:semiHidden="0" w:uiPriority="61" w:unhideWhenUsed="0"/>
-    <w:lsdException w:name="Light Grid Accent 3" w:semiHidden="0" w:uiPriority="62" w:unhideWhenUsed="0"/>
-    <w:lsdException w:name="Medium Shading 1 Accent 3" w:semiHidden="0" w:uiPriority="63" w:unhideWhenUsed="0"/>
-    <w:lsdException w:name="Medium Shading 2 Accent 3" w:semiHidden="0" w:uiPriority="64" w:unhideWhenUsed="0"/>
-    <w:lsdException w:name="Medium List 1 Accent 3" w:semiHidden="0" w:uiPriority="65" w:unhideWhenUsed="0"/>
-    <w:lsdException w:name="Medium List 2 Accent 3" w:semiHidden="0" w:uiPriority="66" w:unhideWhenUsed="0"/>
-    <w:lsdException w:name="Medium Grid 1 Accent 3" w:semiHidden="0" w:uiPriority="67" w:unhideWhenUsed="0"/>
-    <w:lsdException w:name="Medium Grid 2 Accent 3" w:semiHidden="0" w:uiPriority="68" w:unhideWhenUsed="0"/>
-    <w:lsdException w:name="Medium Grid 3 Accent 3" w:semiHidden="0" w:uiPriority="69" w:unhideWhenUsed="0"/>
-    <w:lsdException w:name="Dark List Accent 3" w:semiHidden="0" w:uiPriority="70" w:unhideWhenUsed="0"/>
-    <w:lsdException w:name="Colorful Shading Accent 3" w:semiHidden="0" w:uiPriority="71" w:unhideWhenUsed="0"/>
-    <w:lsdException w:name="Colorful List Accent 3" w:semiHidden="0" w:uiPriority="72" w:unhideWhenUsed="0"/>
-    <w:lsdException w:name="Colorful Grid Accent 3" w:semiHidden="0" w:uiPriority="73" w:unhideWhenUsed="0"/>
-    <w:lsdException w:name="Light Shading Accent 4" w:semiHidden="0" w:uiPriority="60" w:unhideWhenUsed="0"/>
-    <w:lsdException w:name="Light List Accent 4" w:semiHidden="0" w:uiPriority="61" w:unhideWhenUsed="0"/>
-    <w:lsdException w:name="Light Grid Accent 4" w:semiHidden="0" w:uiPriority="62" w:unhideWhenUsed="0"/>
-    <w:lsdException w:name="Medium Shading 1 Accent 4" w:semiHidden="0" w:uiPriority="63" w:unhideWhenUsed="0"/>
-    <w:lsdException w:name="Medium Shading 2 Accent 4" w:semiHidden="0" w:uiPriority="64" w:unhideWhenUsed="0"/>
-    <w:lsdException w:name="Medium List 1 Accent 4" w:semiHidden="0" w:uiPriority="65" w:unhideWhenUsed="0"/>
-    <w:lsdException w:name="Medium List 2 Accent 4" w:semiHidden="0" w:uiPriority="66" w:unhideWhenUsed="0"/>
-    <w:lsdException w:name="Medium Grid 1 Accent 4" w:semiHidden="0" w:uiPriority="67" w:unhideWhenUsed="0"/>
-    <w:lsdException w:name="Medium Grid 2 Accent 4" w:semiHidden="0" w:uiPriority="68" w:unhideWhenUsed="0"/>
-    <w:lsdException w:name="Medium Grid 3 Accent 4" w:semiHidden="0" w:uiPriority="69" w:unhideWhenUsed="0"/>
-    <w:lsdException w:name="Dark List Accent 4" w:semiHidden="0" w:uiPriority="70" w:unhideWhenUsed="0"/>
-    <w:lsdException w:name="Colorful Shading Accent 4" w:semiHidden="0" w:uiPriority="71" w:unhideWhenUsed="0"/>
-    <w:lsdException w:name="Colorful List Accent 4" w:semiHidden="0" w:uiPriority="72" w:unhideWhenUsed="0"/>
-    <w:lsdException w:name="Colorful Grid Accent 4" w:semiHidden="0" w:uiPriority="73" w:unhideWhenUsed="0"/>
-    <w:lsdException w:name="Light Shading Accent 5" w:semiHidden="0" w:uiPriority="60" w:unhideWhenUsed="0"/>
-    <w:lsdException w:name="Light List Accent 5" w:semiHidden="0" w:uiPriority="61" w:unhideWhenUsed="0"/>
-    <w:lsdException w:name="Light Grid Accent 5" w:semiHidden="0" w:uiPriority="62" w:unhideWhenUsed="0"/>
-    <w:lsdException w:name="Medium Shading 1 Accent 5" w:semiHidden="0" w:uiPriority="63" w:unhideWhenUsed="0"/>
-    <w:lsdException w:name="Medium Shading 2 Accent 5" w:semiHidden="0" w:uiPriority="64" w:unhideWhenUsed="0"/>
-    <w:lsdException w:name="Medium List 1 Accent 5" w:semiHidden="0" w:uiPriority="65" w:unhideWhenUsed="0"/>
-    <w:lsdException w:name="Medium List 2 Accent 5" w:semiHidden="0" w:uiPriority="66" w:unhideWhenUsed="0"/>
-    <w:lsdException w:name="Medium Grid 1 Accent 5" w:semiHidden="0" w:uiPriority="67" w:unhideWhenUsed="0"/>
-    <w:lsdException w:name="Medium Grid 2 Accent 5" w:semiHidden="0" w:uiPriority="68" w:unhideWhenUsed="0"/>
-    <w:lsdException w:name="Medium Grid 3 Accent 5" w:semiHidden="0" w:uiPriority="69" w:unhideWhenUsed="0"/>
-    <w:lsdException w:name="Dark List Accent 5" w:semiHidden="0" w:uiPriority="70" w:unhideWhenUsed="0"/>
-    <w:lsdException w:name="Colorful Shading Accent 5" w:semiHidden="0" w:uiPriority="71" w:unhideWhenUsed="0"/>
-    <w:lsdException w:name="Colorful List Accent 5" w:semiHidden="0" w:uiPriority="72" w:unhideWhenUsed="0"/>
-    <w:lsdException w:name="Colorful Grid Accent 5" w:semiHidden="0" w:uiPriority="73" w:unhideWhenUsed="0"/>
-    <w:lsdException w:name="Light Shading Accent 6" w:semiHidden="0" w:uiPriority="60" w:unhideWhenUsed="0"/>
-    <w:lsdException w:name="Light List Accent 6" w:semiHidden="0" w:uiPriority="61" w:unhideWhenUsed="0"/>
-    <w:lsdException w:name="Light Grid Accent 6" w:semiHidden="0" w:uiPriority="62" w:unhideWhenUsed="0"/>
-    <w:lsdException w:name="Medium Shading 1 Accent 6" w:semiHidden="0" w:uiPriority="63" w:unhideWhenUsed="0"/>
-    <w:lsdException w:name="Medium Shading 2 Accent 6" w:semiHidden="0" w:uiPriority="64" w:unhideWhenUsed="0"/>
-    <w:lsdException w:name="Medium List 1 Accent 6" w:semiHidden="0" w:uiPriority="65" w:unhideWhenUsed="0"/>
-    <w:lsdException w:name="Medium List 2 Accent 6" w:semiHidden="0" w:uiPriority="66" w:unhideWhenUsed="0"/>
-    <w:lsdException w:name="Medium Grid 1 Accent 6" w:semiHidden="0" w:uiPriority="67" w:unhideWhenUsed="0"/>
-    <w:lsdException w:name="Medium Grid 2 Accent 6" w:semiHidden="0" w:uiPriority="68" w:unhideWhenUsed="0"/>
-    <w:lsdException w:name="Medium Grid 3 Accent 6" w:semiHidden="0" w:uiPriority="69" w:unhideWhenUsed="0"/>
-    <w:lsdException w:name="Dark List Accent 6" w:semiHidden="0" w:uiPriority="70" w:unhideWhenUsed="0"/>
-    <w:lsdException w:name="Colorful Shading Accent 6" w:semiHidden="0" w:uiPriority="71" w:unhideWhenUsed="0"/>
-    <w:lsdException w:name="Colorful List Accent 6" w:semiHidden="0" w:uiPriority="72" w:unhideWhenUsed="0"/>
-    <w:lsdException w:name="Colorful Grid Accent 6" w:semiHidden="0" w:uiPriority="73" w:unhideWhenUsed="0"/>
-    <w:lsdException w:name="Subtle Emphasis" w:semiHidden="0" w:uiPriority="19" w:unhideWhenUsed="0" w:qFormat="1"/>
-    <w:lsdException w:name="Intense Emphasis" w:semiHidden="0" w:uiPriority="21" w:unhideWhenUsed="0" w:qFormat="1"/>
-    <w:lsdException w:name="Subtle Reference" w:semiHidden="0" w:uiPriority="31" w:unhideWhenUsed="0" w:qFormat="1"/>
-    <w:lsdException w:name="Intense Reference" w:semiHidden="0" w:uiPriority="32" w:unhideWhenUsed="0" w:qFormat="1"/>
-    <w:lsdException w:name="Book Title" w:semiHidden="0" w:uiPriority="33" w:unhideWhenUsed="0" w:qFormat="1"/>
-    <w:lsdException w:name="Bibliography" w:uiPriority="37"/>
-    <w:lsdException w:name="TOC Heading" w:uiPriority="39" w:qFormat="1"/>
+  <w:latentStyles w:defLockedState="0" w:defUIPriority="99" w:defSemiHidden="0" w:defUnhideWhenUsed="0" w:defQFormat="0" w:count="371">
+    <w:lsdException w:name="Normal" w:uiPriority="0" w:qFormat="1"/>
+    <w:lsdException w:name="heading 1" w:uiPriority="9" w:qFormat="1"/>
+    <w:lsdException w:name="heading 2" w:semiHidden="1" w:uiPriority="9" w:unhideWhenUsed="1" w:qFormat="1"/>
+    <w:lsdException w:name="heading 3" w:semiHidden="1" w:uiPriority="9" w:unhideWhenUsed="1" w:qFormat="1"/>
+    <w:lsdException w:name="heading 4" w:semiHidden="1" w:uiPriority="9" w:unhideWhenUsed="1" w:qFormat="1"/>
+    <w:lsdException w:name="heading 5" w:semiHidden="1" w:uiPriority="9" w:unhideWhenUsed="1" w:qFormat="1"/>
+    <w:lsdException w:name="heading 6" w:semiHidden="1" w:uiPriority="9" w:unhideWhenUsed="1" w:qFormat="1"/>
+    <w:lsdException w:name="heading 7" w:semiHidden="1" w:uiPriority="9" w:unhideWhenUsed="1" w:qFormat="1"/>
+    <w:lsdException w:name="heading 8" w:semiHidden="1" w:uiPriority="9" w:unhideWhenUsed="1" w:qFormat="1"/>
+    <w:lsdException w:name="heading 9" w:semiHidden="1" w:uiPriority="9" w:unhideWhenUsed="1" w:qFormat="1"/>
+    <w:lsdException w:name="index 1" w:semiHidden="1" w:unhideWhenUsed="1"/>
+    <w:lsdException w:name="index 2" w:semiHidden="1" w:unhideWhenUsed="1"/>
+    <w:lsdException w:name="index 3" w:semiHidden="1" w:unhideWhenUsed="1"/>
+    <w:lsdException w:name="index 4" w:semiHidden="1" w:unhideWhenUsed="1"/>
+    <w:lsdException w:name="index 5" w:semiHidden="1" w:unhideWhenUsed="1"/>
+    <w:lsdException w:name="index 6" w:semiHidden="1" w:unhideWhenUsed="1"/>
+    <w:lsdException w:name="index 7" w:semiHidden="1" w:unhideWhenUsed="1"/>
+    <w:lsdException w:name="index 8" w:semiHidden="1" w:unhideWhenUsed="1"/>
+    <w:lsdException w:name="index 9" w:semiHidden="1" w:unhideWhenUsed="1"/>
+    <w:lsdException w:name="toc 1" w:semiHidden="1" w:uiPriority="39" w:unhideWhenUsed="1"/>
+    <w:lsdException w:name="toc 2" w:semiHidden="1" w:uiPriority="39" w:unhideWhenUsed="1"/>
+    <w:lsdException w:name="toc 3" w:semiHidden="1" w:uiPriority="39" w:unhideWhenUsed="1"/>
+    <w:lsdException w:name="toc 4" w:semiHidden="1" w:uiPriority="39" w:unhideWhenUsed="1"/>
+    <w:lsdException w:name="toc 5" w:semiHidden="1" w:uiPriority="39" w:unhideWhenUsed="1"/>
+    <w:lsdException w:name="toc 6" w:semiHidden="1" w:uiPriority="39" w:unhideWhenUsed="1"/>
+    <w:lsdException w:name="toc 7" w:semiHidden="1" w:uiPriority="39" w:unhideWhenUsed="1"/>
+    <w:lsdException w:name="toc 8" w:semiHidden="1" w:uiPriority="39" w:unhideWhenUsed="1"/>
+    <w:lsdException w:name="toc 9" w:semiHidden="1" w:uiPriority="39" w:unhideWhenUsed="1"/>
+    <w:lsdException w:name="Normal Indent" w:semiHidden="1" w:unhideWhenUsed="1"/>
+    <w:lsdException w:name="footnote text" w:semiHidden="1" w:unhideWhenUsed="1"/>
+    <w:lsdException w:name="annotation text" w:semiHidden="1" w:unhideWhenUsed="1"/>
+    <w:lsdException w:name="header" w:semiHidden="1" w:unhideWhenUsed="1"/>
+    <w:lsdException w:name="footer" w:semiHidden="1" w:unhideWhenUsed="1"/>
+    <w:lsdException w:name="index heading" w:semiHidden="1" w:unhideWhenUsed="1"/>
+    <w:lsdException w:name="caption" w:semiHidden="1" w:uiPriority="35" w:unhideWhenUsed="1" w:qFormat="1"/>
+    <w:lsdException w:name="table of figures" w:semiHidden="1" w:unhideWhenUsed="1"/>
+    <w:lsdException w:name="envelope address" w:semiHidden="1" w:unhideWhenUsed="1"/>
+    <w:lsdException w:name="envelope return" w:semiHidden="1" w:unhideWhenUsed="1"/>
+    <w:lsdException w:name="footnote reference" w:semiHidden="1" w:unhideWhenUsed="1"/>
+    <w:lsdException w:name="annotation reference" w:semiHidden="1" w:unhideWhenUsed="1"/>
+    <w:lsdException w:name="line number" w:semiHidden="1" w:unhideWhenUsed="1"/>
+    <w:lsdException w:name="page number" w:semiHidden="1" w:unhideWhenUsed="1"/>
+    <w:lsdException w:name="endnote reference" w:semiHidden="1" w:unhideWhenUsed="1"/>
+    <w:lsdException w:name="endnote text" w:semiHidden="1" w:unhideWhenUsed="1"/>
+    <w:lsdException w:name="table of authorities" w:semiHidden="1" w:unhideWhenUsed="1"/>
+    <w:lsdException w:name="macro" w:semiHidden="1" w:unhideWhenUsed="1"/>
+    <w:lsdException w:name="toa heading" w:semiHidden="1" w:unhideWhenUsed="1"/>
+    <w:lsdException w:name="List" w:semiHidden="1" w:unhideWhenUsed="1"/>
+    <w:lsdException w:name="List Bullet" w:semiHidden="1" w:unhideWhenUsed="1"/>
+    <w:lsdException w:name="List Number" w:semiHidden="1" w:unhideWhenUsed="1"/>
+    <w:lsdException w:name="List 2" w:semiHidden="1" w:unhideWhenUsed="1"/>
+    <w:lsdException w:name="List 3" w:semiHidden="1" w:unhideWhenUsed="1"/>
+    <w:lsdException w:name="List 4" w:semiHidden="1" w:unhideWhenUsed="1"/>
+    <w:lsdException w:name="List 5" w:semiHidden="1" w:unhideWhenUsed="1"/>
+    <w:lsdException w:name="List Bullet 2" w:semiHidden="1" w:unhideWhenUsed="1"/>
+    <w:lsdException w:name="List Bullet 3" w:semiHidden="1" w:unhideWhenUsed="1"/>
+    <w:lsdException w:name="List Bullet 4" w:semiHidden="1" w:unhideWhenUsed="1"/>
+    <w:lsdException w:name="List Bullet 5" w:semiHidden="1" w:unhideWhenUsed="1"/>
+    <w:lsdException w:name="List Number 2" w:semiHidden="1" w:unhideWhenUsed="1"/>
+    <w:lsdException w:name="List Number 3" w:semiHidden="1" w:unhideWhenUsed="1"/>
+    <w:lsdException w:name="List Number 4" w:semiHidden="1" w:unhideWhenUsed="1"/>
+    <w:lsdException w:name="List Number 5" w:semiHidden="1" w:unhideWhenUsed="1"/>
+    <w:lsdException w:name="Title" w:uiPriority="10" w:qFormat="1"/>
+    <w:lsdException w:name="Closing" w:semiHidden="1" w:unhideWhenUsed="1"/>
+    <w:lsdException w:name="Signature" w:semiHidden="1" w:unhideWhenUsed="1"/>
+    <w:lsdException w:name="Default Paragraph Font" w:semiHidden="1" w:uiPriority="1" w:unhideWhenUsed="1"/>
+    <w:lsdException w:name="Body Text" w:semiHidden="1" w:unhideWhenUsed="1"/>
+    <w:lsdException w:name="Body Text Indent" w:semiHidden="1" w:unhideWhenUsed="1"/>
+    <w:lsdException w:name="List Continue" w:semiHidden="1" w:unhideWhenUsed="1"/>
+    <w:lsdException w:name="List Continue 2" w:semiHidden="1" w:unhideWhenUsed="1"/>
+    <w:lsdException w:name="List Continue 3" w:semiHidden="1" w:unhideWhenUsed="1"/>
+    <w:lsdException w:name="List Continue 4" w:semiHidden="1" w:unhideWhenUsed="1"/>
+    <w:lsdException w:name="List Continue 5" w:semiHidden="1" w:unhideWhenUsed="1"/>
+    <w:lsdException w:name="Message Header" w:semiHidden="1" w:unhideWhenUsed="1"/>
+    <w:lsdException w:name="Subtitle" w:uiPriority="11" w:qFormat="1"/>
+    <w:lsdException w:name="Salutation" w:semiHidden="1" w:unhideWhenUsed="1"/>
+    <w:lsdException w:name="Date" w:semiHidden="1" w:unhideWhenUsed="1"/>
+    <w:lsdException w:name="Body Text First Indent" w:semiHidden="1" w:unhideWhenUsed="1"/>
+    <w:lsdException w:name="Body Text First Indent 2" w:semiHidden="1" w:unhideWhenUsed="1"/>
+    <w:lsdException w:name="Note Heading" w:semiHidden="1" w:unhideWhenUsed="1"/>
+    <w:lsdException w:name="Body Text 2" w:semiHidden="1" w:unhideWhenUsed="1"/>
+    <w:lsdException w:name="Body Text 3" w:semiHidden="1" w:unhideWhenUsed="1"/>
+    <w:lsdException w:name="Body Text Indent 2" w:semiHidden="1" w:unhideWhenUsed="1"/>
+    <w:lsdException w:name="Body Text Indent 3" w:semiHidden="1" w:unhideWhenUsed="1"/>
+    <w:lsdException w:name="Block Text" w:semiHidden="1" w:unhideWhenUsed="1"/>
+    <w:lsdException w:name="Hyperlink" w:semiHidden="1" w:unhideWhenUsed="1"/>
+    <w:lsdException w:name="FollowedHyperlink" w:semiHidden="1" w:unhideWhenUsed="1"/>
+    <w:lsdException w:name="Strong" w:uiPriority="22" w:qFormat="1"/>
+    <w:lsdException w:name="Emphasis" w:uiPriority="20" w:qFormat="1"/>
+    <w:lsdException w:name="Document Map" w:semiHidden="1" w:unhideWhenUsed="1"/>
+    <w:lsdException w:name="Plain Text" w:semiHidden="1" w:unhideWhenUsed="1"/>
+    <w:lsdException w:name="E-mail Signature" w:semiHidden="1" w:unhideWhenUsed="1"/>
+    <w:lsdException w:name="HTML Top of Form" w:semiHidden="1" w:unhideWhenUsed="1"/>
+    <w:lsdException w:name="HTML Bottom of Form" w:semiHidden="1" w:unhideWhenUsed="1"/>
+    <w:lsdException w:name="Normal (Web)" w:semiHidden="1" w:unhideWhenUsed="1"/>
+    <w:lsdException w:name="HTML Acronym" w:semiHidden="1" w:unhideWhenUsed="1"/>
+    <w:lsdException w:name="HTML Address" w:semiHidden="1" w:unhideWhenUsed="1"/>
+    <w:lsdException w:name="HTML Cite" w:semiHidden="1" w:unhideWhenUsed="1"/>
+    <w:lsdException w:name="HTML Code" w:semiHidden="1" w:unhideWhenUsed="1"/>
+    <w:lsdException w:name="HTML Definition" w:semiHidden="1" w:unhideWhenUsed="1"/>
+    <w:lsdException w:name="HTML Keyboard" w:semiHidden="1" w:unhideWhenUsed="1"/>
+    <w:lsdException w:name="HTML Preformatted" w:semiHidden="1" w:unhideWhenUsed="1"/>
+    <w:lsdException w:name="HTML Sample" w:semiHidden="1" w:unhideWhenUsed="1"/>
+    <w:lsdException w:name="HTML Typewriter" w:semiHidden="1" w:unhideWhenUsed="1"/>
+    <w:lsdException w:name="HTML Variable" w:semiHidden="1" w:unhideWhenUsed="1"/>
+    <w:lsdException w:name="Normal Table" w:semiHidden="1" w:unhideWhenUsed="1"/>
+    <w:lsdException w:name="annotation subject" w:semiHidden="1" w:unhideWhenUsed="1"/>
+    <w:lsdException w:name="No List" w:semiHidden="1" w:unhideWhenUsed="1"/>
+    <w:lsdException w:name="Outline List 1" w:semiHidden="1" w:unhideWhenUsed="1"/>
+    <w:lsdException w:name="Outline List 2" w:semiHidden="1" w:unhideWhenUsed="1"/>
+    <w:lsdException w:name="Outline List 3" w:semiHidden="1" w:unhideWhenUsed="1"/>
+    <w:lsdException w:name="Table Simple 1" w:semiHidden="1" w:unhideWhenUsed="1"/>
+    <w:lsdException w:name="Table Simple 2" w:semiHidden="1" w:unhideWhenUsed="1"/>
+    <w:lsdException w:name="Table Simple 3" w:semiHidden="1" w:unhideWhenUsed="1"/>
+    <w:lsdException w:name="Table Classic 1" w:semiHidden="1" w:unhideWhenUsed="1"/>
+    <w:lsdException w:name="Table Classic 2" w:semiHidden="1" w:unhideWhenUsed="1"/>
+    <w:lsdException w:name="Table Classic 3" w:semiHidden="1" w:unhideWhenUsed="1"/>
+    <w:lsdException w:name="Table Classic 4" w:semiHidden="1" w:unhideWhenUsed="1"/>
+    <w:lsdException w:name="Table Colorful 1" w:semiHidden="1" w:unhideWhenUsed="1"/>
+    <w:lsdException w:name="Table Colorful 2" w:semiHidden="1" w:unhideWhenUsed="1"/>
+    <w:lsdException w:name="Table Colorful 3" w:semiHidden="1" w:unhideWhenUsed="1"/>
+    <w:lsdException w:name="Table Columns 1" w:semiHidden="1" w:unhideWhenUsed="1"/>
+    <w:lsdException w:name="Table Columns 2" w:semiHidden="1" w:unhideWhenUsed="1"/>
+    <w:lsdException w:name="Table Columns 3" w:semiHidden="1" w:unhideWhenUsed="1"/>
+    <w:lsdException w:name="Table Columns 4" w:semiHidden="1" w:unhideWhenUsed="1"/>
+    <w:lsdException w:name="Table Columns 5" w:semiHidden="1" w:unhideWhenUsed="1"/>
+    <w:lsdException w:name="Table Grid 1" w:semiHidden="1" w:unhideWhenUsed="1"/>
+    <w:lsdException w:name="Table Grid 2" w:semiHidden="1" w:unhideWhenUsed="1"/>
+    <w:lsdException w:name="Table Grid 3" w:semiHidden="1" w:unhideWhenUsed="1"/>
+    <w:lsdException w:name="Table Grid 4" w:semiHidden="1" w:unhideWhenUsed="1"/>
+    <w:lsdException w:name="Table Grid 5" w:semiHidden="1" w:unhideWhenUsed="1"/>
+    <w:lsdException w:name="Table Grid 6" w:semiHidden="1" w:unhideWhenUsed="1"/>
+    <w:lsdException w:name="Table Grid 7" w:semiHidden="1" w:unhideWhenUsed="1"/>
+    <w:lsdException w:name="Table Grid 8" w:semiHidden="1" w:unhideWhenUsed="1"/>
+    <w:lsdException w:name="Table List 1" w:semiHidden="1" w:unhideWhenUsed="1"/>
+    <w:lsdException w:name="Table List 2" w:semiHidden="1" w:unhideWhenUsed="1"/>
+    <w:lsdException w:name="Table List 3" w:semiHidden="1" w:unhideWhenUsed="1"/>
+    <w:lsdException w:name="Table List 4" w:semiHidden="1" w:unhideWhenUsed="1"/>
+    <w:lsdException w:name="Table List 5" w:semiHidden="1" w:unhideWhenUsed="1"/>
+    <w:lsdException w:name="Table List 6" w:semiHidden="1" w:unhideWhenUsed="1"/>
+    <w:lsdException w:name="Table List 7" w:semiHidden="1" w:unhideWhenUsed="1"/>
+    <w:lsdException w:name="Table List 8" w:semiHidden="1" w:unhideWhenUsed="1"/>
+    <w:lsdException w:name="Table 3D effects 1" w:semiHidden="1" w:unhideWhenUsed="1"/>
+    <w:lsdException w:name="Table 3D effects 2" w:semiHidden="1" w:unhideWhenUsed="1"/>
+    <w:lsdException w:name="Table 3D effects 3" w:semiHidden="1" w:unhideWhenUsed="1"/>
+    <w:lsdException w:name="Table Contemporary" w:semiHidden="1" w:unhideWhenUsed="1"/>
+    <w:lsdException w:name="Table Elegant" w:semiHidden="1" w:unhideWhenUsed="1"/>
+    <w:lsdException w:name="Table Professional" w:semiHidden="1" w:unhideWhenUsed="1"/>
+    <w:lsdException w:name="Table Subtle 1" w:semiHidden="1" w:unhideWhenUsed="1"/>
+    <w:lsdException w:name="Table Subtle 2" w:semiHidden="1" w:unhideWhenUsed="1"/>
+    <w:lsdException w:name="Table Web 1" w:semiHidden="1" w:unhideWhenUsed="1"/>
+    <w:lsdException w:name="Table Web 2" w:semiHidden="1" w:unhideWhenUsed="1"/>
+    <w:lsdException w:name="Table Web 3" w:semiHidden="1" w:unhideWhenUsed="1"/>
+    <w:lsdException w:name="Balloon Text" w:semiHidden="1" w:unhideWhenUsed="1"/>
+    <w:lsdException w:name="Table Grid" w:uiPriority="59"/>
+    <w:lsdException w:name="Table Theme" w:semiHidden="1" w:unhideWhenUsed="1"/>
+    <w:lsdException w:name="Placeholder Text" w:semiHidden="1"/>
+    <w:lsdException w:name="No Spacing" w:uiPriority="1" w:qFormat="1"/>
+    <w:lsdException w:name="Light Shading" w:uiPriority="60"/>
+    <w:lsdException w:name="Light List" w:uiPriority="61"/>
+    <w:lsdException w:name="Light Grid" w:uiPriority="62"/>
+    <w:lsdException w:name="Medium Shading 1" w:uiPriority="63"/>
+    <w:lsdException w:name="Medium Shading 2" w:uiPriority="64"/>
+    <w:lsdException w:name="Medium List 1" w:uiPriority="65"/>
+    <w:lsdException w:name="Medium List 2" w:uiPriority="66"/>
+    <w:lsdException w:name="Medium Grid 1" w:uiPriority="67"/>
+    <w:lsdException w:name="Medium Grid 2" w:uiPriority="68"/>
+    <w:lsdException w:name="Medium Grid 3" w:uiPriority="69"/>
+    <w:lsdException w:name="Dark List" w:uiPriority="70"/>
+    <w:lsdException w:name="Colorful Shading" w:uiPriority="71"/>
+    <w:lsdException w:name="Colorful List" w:uiPriority="72"/>
+    <w:lsdException w:name="Colorful Grid" w:uiPriority="73"/>
+    <w:lsdException w:name="Light Shading Accent 1" w:uiPriority="60"/>
+    <w:lsdException w:name="Light List Accent 1" w:uiPriority="61"/>
+    <w:lsdException w:name="Light Grid Accent 1" w:uiPriority="62"/>
+    <w:lsdException w:name="Medium Shading 1 Accent 1" w:uiPriority="63"/>
+    <w:lsdException w:name="Medium Shading 2 Accent 1" w:uiPriority="64"/>
+    <w:lsdException w:name="Medium List 1 Accent 1" w:uiPriority="65"/>
+    <w:lsdException w:name="Revision" w:semiHidden="1"/>
+    <w:lsdException w:name="List Paragraph" w:uiPriority="34" w:qFormat="1"/>
+    <w:lsdException w:name="Quote" w:uiPriority="29" w:qFormat="1"/>
+    <w:lsdException w:name="Intense Quote" w:uiPriority="30" w:qFormat="1"/>
+    <w:lsdException w:name="Medium List 2 Accent 1" w:uiPriority="66"/>
+    <w:lsdException w:name="Medium Grid 1 Accent 1" w:uiPriority="67"/>
+    <w:lsdException w:name="Medium Grid 2 Accent 1" w:uiPriority="68"/>
+    <w:lsdException w:name="Medium Grid 3 Accent 1" w:uiPriority="69"/>
+    <w:lsdException w:name="Dark List Accent 1" w:uiPriority="70"/>
+    <w:lsdException w:name="Colorful Shading Accent 1" w:uiPriority="71"/>
+    <w:lsdException w:name="Colorful List Accent 1" w:uiPriority="72"/>
+    <w:lsdException w:name="Colorful Grid Accent 1" w:uiPriority="73"/>
+    <w:lsdException w:name="Light Shading Accent 2" w:uiPriority="60"/>
+    <w:lsdException w:name="Light List Accent 2" w:uiPriority="61"/>
+    <w:lsdException w:name="Light Grid Accent 2" w:uiPriority="62"/>
+    <w:lsdException w:name="Medium Shading 1 Accent 2" w:uiPriority="63"/>
+    <w:lsdException w:name="Medium Shading 2 Accent 2" w:uiPriority="64"/>
+    <w:lsdException w:name="Medium List 1 Accent 2" w:uiPriority="65"/>
+    <w:lsdException w:name="Medium List 2 Accent 2" w:uiPriority="66"/>
+    <w:lsdException w:name="Medium Grid 1 Accent 2" w:uiPriority="67"/>
+    <w:lsdException w:name="Medium Grid 2 Accent 2" w:uiPriority="68"/>
+    <w:lsdException w:name="Medium Grid 3 Accent 2" w:uiPriority="69"/>
+    <w:lsdException w:name="Dark List Accent 2" w:uiPriority="70"/>
+    <w:lsdException w:name="Colorful Shading Accent 2" w:uiPriority="71"/>
+    <w:lsdException w:name="Colorful List Accent 2" w:uiPriority="72"/>
+    <w:lsdException w:name="Colorful Grid Accent 2" w:uiPriority="73"/>
+    <w:lsdException w:name="Light Shading Accent 3" w:uiPriority="60"/>
+    <w:lsdException w:name="Light List Accent 3" w:uiPriority="61"/>
+    <w:lsdException w:name="Light Grid Accent 3" w:uiPriority="62"/>
+    <w:lsdException w:name="Medium Shading 1 Accent 3" w:uiPriority="63"/>
+    <w:lsdException w:name="Medium Shading 2 Accent 3" w:uiPriority="64"/>
+    <w:lsdException w:name="Medium List 1 Accent 3" w:uiPriority="65"/>
+    <w:lsdException w:name="Medium List 2 Accent 3" w:uiPriority="66"/>
+    <w:lsdException w:name="Medium Grid 1 Accent 3" w:uiPriority="67"/>
+    <w:lsdException w:name="Medium Grid 2 Accent 3" w:uiPriority="68"/>
+    <w:lsdException w:name="Medium Grid 3 Accent 3" w:uiPriority="69"/>
+    <w:lsdException w:name="Dark List Accent 3" w:uiPriority="70"/>
+    <w:lsdException w:name="Colorful Shading Accent 3" w:uiPriority="71"/>
+    <w:lsdException w:name="Colorful List Accent 3" w:uiPriority="72"/>
+    <w:lsdException w:name="Colorful Grid Accent 3" w:uiPriority="73"/>
+    <w:lsdException w:name="Light Shading Accent 4" w:uiPriority="60"/>
+    <w:lsdException w:name="Light List Accent 4" w:uiPriority="61"/>
+    <w:lsdException w:name="Light Grid Accent 4" w:uiPriority="62"/>
+    <w:lsdException w:name="Medium Shading 1 Accent 4" w:uiPriority="63"/>
+    <w:lsdException w:name="Medium Shading 2 Accent 4" w:uiPriority="64"/>
+    <w:lsdException w:name="Medium List 1 Accent 4" w:uiPriority="65"/>
+    <w:lsdException w:name="Medium List 2 Accent 4" w:uiPriority="66"/>
+    <w:lsdException w:name="Medium Grid 1 Accent 4" w:uiPriority="67"/>
+    <w:lsdException w:name="Medium Grid 2 Accent 4" w:uiPriority="68"/>
+    <w:lsdException w:name="Medium Grid 3 Accent 4" w:uiPriority="69"/>
+    <w:lsdException w:name="Dark List Accent 4" w:uiPriority="70"/>
+    <w:lsdException w:name="Colorful Shading Accent 4" w:uiPriority="71"/>
+    <w:lsdException w:name="Colorful List Accent 4" w:uiPriority="72"/>
+    <w:lsdException w:name="Colorful Grid Accent 4" w:uiPriority="73"/>
+    <w:lsdException w:name="Light Shading Accent 5" w:uiPriority="60"/>
+    <w:lsdException w:name="Light List Accent 5" w:uiPriority="61"/>
+    <w:lsdException w:name="Light Grid Accent 5" w:uiPriority="62"/>
+    <w:lsdException w:name="Medium Shading 1 Accent 5" w:uiPriority="63"/>
+    <w:lsdException w:name="Medium Shading 2 Accent 5" w:uiPriority="64"/>
+    <w:lsdException w:name="Medium List 1 Accent 5" w:uiPriority="65"/>
+    <w:lsdException w:name="Medium List 2 Accent 5" w:uiPriority="66"/>
+    <w:lsdException w:name="Medium Grid 1 Accent 5" w:uiPriority="67"/>
+    <w:lsdException w:name="Medium Grid 2 Accent 5" w:uiPriority="68"/>
+    <w:lsdException w:name="Medium Grid 3 Accent 5" w:uiPriority="69"/>
+    <w:lsdException w:name="Dark List Accent 5" w:uiPriority="70"/>
+    <w:lsdException w:name="Colorful Shading Accent 5" w:uiPriority="71"/>
+    <w:lsdException w:name="Colorful List Accent 5" w:uiPriority="72"/>
+    <w:lsdException w:name="Colorful Grid Accent 5" w:uiPriority="73"/>
+    <w:lsdException w:name="Light Shading Accent 6" w:uiPriority="60"/>
+    <w:lsdException w:name="Light List Accent 6" w:uiPriority="61"/>
+    <w:lsdException w:name="Light Grid Accent 6" w:uiPriority="62"/>
+    <w:lsdException w:name="Medium Shading 1 Accent 6" w:uiPriority="63"/>
+    <w:lsdException w:name="Medium Shading 2 Accent 6" w:uiPriority="64"/>
+    <w:lsdException w:name="Medium List 1 Accent 6" w:uiPriority="65"/>
+    <w:lsdException w:name="Medium List 2 Accent 6" w:uiPriority="66"/>
+    <w:lsdException w:name="Medium Grid 1 Accent 6" w:uiPriority="67"/>
+    <w:lsdException w:name="Medium Grid 2 Accent 6" w:uiPriority="68"/>
+    <w:lsdException w:name="Medium Grid 3 Accent 6" w:uiPriority="69"/>
+    <w:lsdException w:name="Dark List Accent 6" w:uiPriority="70"/>
+    <w:lsdException w:name="Colorful Shading Accent 6" w:uiPriority="71"/>
+    <w:lsdException w:name="Colorful List Accent 6" w:uiPriority="72"/>
+    <w:lsdException w:name="Colorful Grid Accent 6" w:uiPriority="73"/>
+    <w:lsdException w:name="Subtle Emphasis" w:uiPriority="19" w:qFormat="1"/>
+    <w:lsdException w:name="Intense Emphasis" w:uiPriority="21" w:qFormat="1"/>
+    <w:lsdException w:name="Subtle Reference" w:uiPriority="31" w:qFormat="1"/>
+    <w:lsdException w:name="Intense Reference" w:uiPriority="32" w:qFormat="1"/>
+    <w:lsdException w:name="Book Title" w:uiPriority="33" w:qFormat="1"/>
+    <w:lsdException w:name="Bibliography" w:semiHidden="1" w:uiPriority="37" w:unhideWhenUsed="1"/>
+    <w:lsdException w:name="TOC Heading" w:semiHidden="1" w:uiPriority="39" w:unhideWhenUsed="1" w:qFormat="1"/>
+    <w:lsdException w:name="Plain Table 1" w:uiPriority="41"/>
+    <w:lsdException w:name="Plain Table 2" w:uiPriority="42"/>
+    <w:lsdException w:name="Plain Table 3" w:uiPriority="43"/>
+    <w:lsdException w:name="Plain Table 4" w:uiPriority="44"/>
+    <w:lsdException w:name="Plain Table 5" w:uiPriority="45"/>
+    <w:lsdException w:name="Grid Table Light" w:uiPriority="40"/>
+    <w:lsdException w:name="Grid Table 1 Light" w:uiPriority="46"/>
+    <w:lsdException w:name="Grid Table 2" w:uiPriority="47"/>
+    <w:lsdException w:name="Grid Table 3" w:uiPriority="48"/>
+    <w:lsdException w:name="Grid Table 4" w:uiPriority="49"/>
+    <w:lsdException w:name="Grid Table 5 Dark" w:uiPriority="50"/>
+    <w:lsdException w:name="Grid Table 6 Colorful" w:uiPriority="51"/>
+    <w:lsdException w:name="Grid Table 7 Colorful" w:uiPriority="52"/>
+    <w:lsdException w:name="Grid Table 1 Light Accent 1" w:uiPriority="46"/>
+    <w:lsdException w:name="Grid Table 2 Accent 1" w:uiPriority="47"/>
+    <w:lsdException w:name="Grid Table 3 Accent 1" w:uiPriority="48"/>
+    <w:lsdException w:name="Grid Table 4 Accent 1" w:uiPriority="49"/>
+    <w:lsdException w:name="Grid Table 5 Dark Accent 1" w:uiPriority="50"/>
+    <w:lsdException w:name="Grid Table 6 Colorful Accent 1" w:uiPriority="51"/>
+    <w:lsdException w:name="Grid Table 7 Colorful Accent 1" w:uiPriority="52"/>
+    <w:lsdException w:name="Grid Table 1 Light Accent 2" w:uiPriority="46"/>
+    <w:lsdException w:name="Grid Table 2 Accent 2" w:uiPriority="47"/>
+    <w:lsdException w:name="Grid Table 3 Accent 2" w:uiPriority="48"/>
+    <w:lsdException w:name="Grid Table 4 Accent 2" w:uiPriority="49"/>
+    <w:lsdException w:name="Grid Table 5 Dark Accent 2" w:uiPriority="50"/>
+    <w:lsdException w:name="Grid Table 6 Colorful Accent 2" w:uiPriority="51"/>
+    <w:lsdException w:name="Grid Table 7 Colorful Accent 2" w:uiPriority="52"/>
+    <w:lsdException w:name="Grid Table 1 Light Accent 3" w:uiPriority="46"/>
+    <w:lsdException w:name="Grid Table 2 Accent 3" w:uiPriority="47"/>
+    <w:lsdException w:name="Grid Table 3 Accent 3" w:uiPriority="48"/>
+    <w:lsdException w:name="Grid Table 4 Accent 3" w:uiPriority="49"/>
+    <w:lsdException w:name="Grid Table 5 Dark Accent 3" w:uiPriority="50"/>
+    <w:lsdException w:name="Grid Table 6 Colorful Accent 3" w:uiPriority="51"/>
+    <w:lsdException w:name="Grid Table 7 Colorful Accent 3" w:uiPriority="52"/>
+    <w:lsdException w:name="Grid Table 1 Light Accent 4" w:uiPriority="46"/>
+    <w:lsdException w:name="Grid Table 2 Accent 4" w:uiPriority="47"/>
+    <w:lsdException w:name="Grid Table 3 Accent 4" w:uiPriority="48"/>
+    <w:lsdException w:name="Grid Table 4 Accent 4" w:uiPriority="49"/>
+    <w:lsdException w:name="Grid Table 5 Dark Accent 4" w:uiPriority="50"/>
+    <w:lsdException w:name="Grid Table 6 Colorful Accent 4" w:uiPriority="51"/>
+    <w:lsdException w:name="Grid Table 7 Colorful Accent 4" w:uiPriority="52"/>
+    <w:lsdException w:name="Grid Table 1 Light Accent 5" w:uiPriority="46"/>
+    <w:lsdException w:name="Grid Table 2 Accent 5" w:uiPriority="47"/>
+    <w:lsdException w:name="Grid Table 3 Accent 5" w:uiPriority="48"/>
+    <w:lsdException w:name="Grid Table 4 Accent 5" w:uiPriority="49"/>
+    <w:lsdException w:name="Grid Table 5 Dark Accent 5" w:uiPriority="50"/>
+    <w:lsdException w:name="Grid Table 6 Colorful Accent 5" w:uiPriority="51"/>
+    <w:lsdException w:name="Grid Table 7 Colorful Accent 5" w:uiPriority="52"/>
+    <w:lsdException w:name="Grid Table 1 Light Accent 6" w:uiPriority="46"/>
+    <w:lsdException w:name="Grid Table 2 Accent 6" w:uiPriority="47"/>
+    <w:lsdException w:name="Grid Table 3 Accent 6" w:uiPriority="48"/>
+    <w:lsdException w:name="Grid Table 4 Accent 6" w:uiPriority="49"/>
+    <w:lsdException w:name="Grid Table 5 Dark Accent 6" w:uiPriority="50"/>
+    <w:lsdException w:name="Grid Table 6 Colorful Accent 6" w:uiPriority="51"/>
+    <w:lsdException w:name="Grid Table 7 Colorful Accent 6" w:uiPriority="52"/>
+    <w:lsdException w:name="List Table 1 Light" w:uiPriority="46"/>
+    <w:lsdException w:name="List Table 2" w:uiPriority="47"/>
+    <w:lsdException w:name="List Table 3" w:uiPriority="48"/>
+    <w:lsdException w:name="List Table 4" w:uiPriority="49"/>
+    <w:lsdException w:name="List Table 5 Dark" w:uiPriority="50"/>
+    <w:lsdException w:name="List Table 6 Colorful" w:uiPriority="51"/>
+    <w:lsdException w:name="List Table 7 Colorful" w:uiPriority="52"/>
+    <w:lsdException w:name="List Table 1 Light Accent 1" w:uiPriority="46"/>
+    <w:lsdException w:name="List Table 2 Accent 1" w:uiPriority="47"/>
+    <w:lsdException w:name="List Table 3 Accent 1" w:uiPriority="48"/>
+    <w:lsdException w:name="List Table 4 Accent 1" w:uiPriority="49"/>
+    <w:lsdException w:name="List Table 5 Dark Accent 1" w:uiPriority="50"/>
+    <w:lsdException w:name="List Table 6 Colorful Accent 1" w:uiPriority="51"/>
+    <w:lsdException w:name="List Table 7 Colorful Accent 1" w:uiPriority="52"/>
+    <w:lsdException w:name="List Table 1 Light Accent 2" w:uiPriority="46"/>
+    <w:lsdException w:name="List Table 2 Accent 2" w:uiPriority="47"/>
+    <w:lsdException w:name="List Table 3 Accent 2" w:uiPriority="48"/>
+    <w:lsdException w:name="List Table 4 Accent 2" w:uiPriority="49"/>
+    <w:lsdException w:name="List Table 5 Dark Accent 2" w:uiPriority="50"/>
+    <w:lsdException w:name="List Table 6 Colorful Accent 2" w:uiPriority="51"/>
+    <w:lsdException w:name="List Table 7 Colorful Accent 2" w:uiPriority="52"/>
+    <w:lsdException w:name="List Table 1 Light Accent 3" w:uiPriority="46"/>
+    <w:lsdException w:name="List Table 2 Accent 3" w:uiPriority="47"/>
+    <w:lsdException w:name="List Table 3 Accent 3" w:uiPriority="48"/>
+    <w:lsdException w:name="List Table 4 Accent 3" w:uiPriority="49"/>
+    <w:lsdException w:name="List Table 5 Dark Accent 3" w:uiPriority="50"/>
+    <w:lsdException w:name="List Table 6 Colorful Accent 3" w:uiPriority="51"/>
+    <w:lsdException w:name="List Table 7 Colorful Accent 3" w:uiPriority="52"/>
+    <w:lsdException w:name="List Table 1 Light Accent 4" w:uiPriority="46"/>
+    <w:lsdException w:name="List Table 2 Accent 4" w:uiPriority="47"/>
+    <w:lsdException w:name="List Table 3 Accent 4" w:uiPriority="48"/>
+    <w:lsdException w:name="List Table 4 Accent 4" w:uiPriority="49"/>
+    <w:lsdException w:name="List Table 5 Dark Accent 4" w:uiPriority="50"/>
+    <w:lsdException w:name="List Table 6 Colorful Accent 4" w:uiPriority="51"/>
+    <w:lsdException w:name="List Table 7 Colorful Accent 4" w:uiPriority="52"/>
+    <w:lsdException w:name="List Table 1 Light Accent 5" w:uiPriority="46"/>
+    <w:lsdException w:name="List Table 2 Accent 5" w:uiPriority="47"/>
+    <w:lsdException w:name="List Table 3 Accent 5" w:uiPriority="48"/>
+    <w:lsdException w:name="List Table 4 Accent 5" w:uiPriority="49"/>
+    <w:lsdException w:name="List Table 5 Dark Accent 5" w:uiPriority="50"/>
+    <w:lsdException w:name="List Table 6 Colorful Accent 5" w:uiPriority="51"/>
+    <w:lsdException w:name="List Table 7 Colorful Accent 5" w:uiPriority="52"/>
+    <w:lsdException w:name="List Table 1 Light Accent 6" w:uiPriority="46"/>
+    <w:lsdException w:name="List Table 2 Accent 6" w:uiPriority="47"/>
+    <w:lsdException w:name="List Table 3 Accent 6" w:uiPriority="48"/>
+    <w:lsdException w:name="List Table 4 Accent 6" w:uiPriority="49"/>
+    <w:lsdException w:name="List Table 5 Dark Accent 6" w:uiPriority="50"/>
+    <w:lsdException w:name="List Table 6 Colorful Accent 6" w:uiPriority="51"/>
+    <w:lsdException w:name="List Table 7 Colorful Accent 6" w:uiPriority="52"/>
   </w:latentStyles>
   <w:style w:type="paragraph" w:default="1" w:styleId="Normal">
     <w:name w:val="Normal"/>
     <w:qFormat/>
     <w:rsid w:val="00345E81"/>
   </w:style>
-  <w:style w:type="paragraph" w:styleId="Ttulo1">
+  <w:style w:type="paragraph" w:styleId="Cabealho1">
     <w:name w:val="heading 1"/>
     <w:basedOn w:val="Normal"/>
     <w:next w:val="Normal"/>
-    <w:link w:val="Ttulo1Carcter"/>
+    <w:link w:val="Cabealho1Carter"/>
     <w:uiPriority w:val="9"/>
     <w:qFormat/>
     <w:rsid w:val="00906D0A"/>
@@ -8909,7 +9569,6 @@
     <w:uiPriority w:val="99"/>
     <w:semiHidden/>
     <w:unhideWhenUsed/>
-    <w:qFormat/>
     <w:tblPr>
       <w:tblInd w:w="0" w:type="dxa"/>
       <w:tblCellMar>
@@ -8929,7 +9588,7 @@
   <w:style w:type="paragraph" w:styleId="Cabealho">
     <w:name w:val="header"/>
     <w:basedOn w:val="Normal"/>
-    <w:link w:val="CabealhoCarcter"/>
+    <w:link w:val="CabealhoCarter"/>
     <w:uiPriority w:val="99"/>
     <w:unhideWhenUsed/>
     <w:rsid w:val="00042081"/>
@@ -8941,8 +9600,8 @@
       <w:spacing w:after="0" w:line="240" w:lineRule="auto"/>
     </w:pPr>
   </w:style>
-  <w:style w:type="character" w:customStyle="1" w:styleId="CabealhoCarcter">
-    <w:name w:val="Cabeçalho Carácter"/>
+  <w:style w:type="character" w:customStyle="1" w:styleId="CabealhoCarter">
+    <w:name w:val="Cabeçalho Caráter"/>
     <w:basedOn w:val="Tipodeletrapredefinidodopargrafo"/>
     <w:link w:val="Cabealho"/>
     <w:uiPriority w:val="99"/>
@@ -8951,7 +9610,7 @@
   <w:style w:type="paragraph" w:styleId="Rodap">
     <w:name w:val="footer"/>
     <w:basedOn w:val="Normal"/>
-    <w:link w:val="RodapCarcter"/>
+    <w:link w:val="RodapCarter"/>
     <w:uiPriority w:val="99"/>
     <w:unhideWhenUsed/>
     <w:rsid w:val="00042081"/>
@@ -8963,8 +9622,8 @@
       <w:spacing w:after="0" w:line="240" w:lineRule="auto"/>
     </w:pPr>
   </w:style>
-  <w:style w:type="character" w:customStyle="1" w:styleId="RodapCarcter">
-    <w:name w:val="Rodapé Carácter"/>
+  <w:style w:type="character" w:customStyle="1" w:styleId="RodapCarter">
+    <w:name w:val="Rodapé Caráter"/>
     <w:basedOn w:val="Tipodeletrapredefinidodopargrafo"/>
     <w:link w:val="Rodap"/>
     <w:uiPriority w:val="99"/>
@@ -8983,7 +9642,7 @@
   <w:style w:type="paragraph" w:styleId="Textodebalo">
     <w:name w:val="Balloon Text"/>
     <w:basedOn w:val="Normal"/>
-    <w:link w:val="TextodebaloCarcter"/>
+    <w:link w:val="TextodebaloCarter"/>
     <w:uiPriority w:val="99"/>
     <w:semiHidden/>
     <w:unhideWhenUsed/>
@@ -8997,8 +9656,8 @@
       <w:szCs w:val="16"/>
     </w:rPr>
   </w:style>
-  <w:style w:type="character" w:customStyle="1" w:styleId="TextodebaloCarcter">
-    <w:name w:val="Texto de balão Carácter"/>
+  <w:style w:type="character" w:customStyle="1" w:styleId="TextodebaloCarter">
+    <w:name w:val="Texto de balão Caráter"/>
     <w:basedOn w:val="Tipodeletrapredefinidodopargrafo"/>
     <w:link w:val="Textodebalo"/>
     <w:uiPriority w:val="99"/>
@@ -9012,7 +9671,7 @@
   </w:style>
   <w:style w:type="paragraph" w:styleId="SemEspaamento">
     <w:name w:val="No Spacing"/>
-    <w:link w:val="SemEspaamentoCarcter"/>
+    <w:link w:val="SemEspaamentoCarter"/>
     <w:uiPriority w:val="1"/>
     <w:qFormat/>
     <w:rsid w:val="00906D0A"/>
@@ -9023,8 +9682,8 @@
       <w:rFonts w:eastAsiaTheme="minorEastAsia"/>
     </w:rPr>
   </w:style>
-  <w:style w:type="character" w:customStyle="1" w:styleId="SemEspaamentoCarcter">
-    <w:name w:val="Sem Espaçamento Carácter"/>
+  <w:style w:type="character" w:customStyle="1" w:styleId="SemEspaamentoCarter">
+    <w:name w:val="Sem Espaçamento Caráter"/>
     <w:basedOn w:val="Tipodeletrapredefinidodopargrafo"/>
     <w:link w:val="SemEspaamento"/>
     <w:uiPriority w:val="1"/>
@@ -9059,10 +9718,10 @@
       </w:tblCellMar>
     </w:tblPr>
   </w:style>
-  <w:style w:type="character" w:customStyle="1" w:styleId="Ttulo1Carcter">
-    <w:name w:val="Título 1 Carácter"/>
+  <w:style w:type="character" w:customStyle="1" w:styleId="Cabealho1Carter">
+    <w:name w:val="Cabeçalho 1 Caráter"/>
     <w:basedOn w:val="Tipodeletrapredefinidodopargrafo"/>
-    <w:link w:val="Ttulo1"/>
+    <w:link w:val="Cabealho1"/>
     <w:uiPriority w:val="9"/>
     <w:rsid w:val="00906D0A"/>
     <w:rPr>
@@ -9074,9 +9733,9 @@
       <w:szCs w:val="28"/>
     </w:rPr>
   </w:style>
-  <w:style w:type="paragraph" w:styleId="Ttulodondice">
+  <w:style w:type="paragraph" w:styleId="Cabealhodondice">
     <w:name w:val="TOC Heading"/>
-    <w:basedOn w:val="Ttulo1"/>
+    <w:basedOn w:val="Cabealho1"/>
     <w:next w:val="Normal"/>
     <w:uiPriority w:val="39"/>
     <w:semiHidden/>
@@ -9487,7 +10146,7 @@
 </file>
 
 <file path=customXml/itemProps2.xml><?xml version="1.0" encoding="utf-8"?>
-<ds:datastoreItem xmlns:ds="http://schemas.openxmlformats.org/officeDocument/2006/customXml" ds:itemID="{531E0F35-4862-498D-8470-1387DFBDFB97}">
+<ds:datastoreItem xmlns:ds="http://schemas.openxmlformats.org/officeDocument/2006/customXml" ds:itemID="{4B97EF35-FFA2-4D24-A036-2DEA3BD84B3A}">
   <ds:schemaRefs>
     <ds:schemaRef ds:uri="http://schemas.openxmlformats.org/officeDocument/2006/bibliography"/>
   </ds:schemaRefs>

</xml_diff>

<commit_message>
Added impediment and plan for next week to Weekly Report - Week5.docx
</commit_message>
<xml_diff>
--- a/Docs/Weekly Report/Weekly Report - Week5.docx
+++ b/Docs/Weekly Report/Weekly Report - Week5.docx
@@ -816,7 +816,7 @@
             </w:rPr>
             <w:fldChar w:fldCharType="separate"/>
           </w:r>
-          <w:hyperlink w:anchor="_Toc352833674" w:history="1">
+          <w:hyperlink w:anchor="_Toc352834783" w:history="1">
             <w:r>
               <w:rPr>
                 <w:rStyle w:val="Hiperligao"/>
@@ -860,7 +860,7 @@
                 <w:noProof/>
                 <w:webHidden/>
               </w:rPr>
-              <w:instrText xml:space="preserve"> PAGEREF _Toc352833674 \h </w:instrText>
+              <w:instrText xml:space="preserve"> PAGEREF _Toc352834783 \h </w:instrText>
             </w:r>
             <w:r>
               <w:rPr>
@@ -904,7 +904,7 @@
               <w:lang w:eastAsia="pt-PT"/>
             </w:rPr>
           </w:pPr>
-          <w:hyperlink w:anchor="_Toc352833675" w:history="1">
+          <w:hyperlink w:anchor="_Toc352834784" w:history="1">
             <w:r>
               <w:rPr>
                 <w:rStyle w:val="Hiperligao"/>
@@ -948,7 +948,7 @@
                 <w:noProof/>
                 <w:webHidden/>
               </w:rPr>
-              <w:instrText xml:space="preserve"> PAGEREF _Toc352833675 \h </w:instrText>
+              <w:instrText xml:space="preserve"> PAGEREF _Toc352834784 \h </w:instrText>
             </w:r>
             <w:r>
               <w:rPr>
@@ -992,7 +992,7 @@
               <w:lang w:eastAsia="pt-PT"/>
             </w:rPr>
           </w:pPr>
-          <w:hyperlink w:anchor="_Toc352833676" w:history="1">
+          <w:hyperlink w:anchor="_Toc352834785" w:history="1">
             <w:r>
               <w:rPr>
                 <w:rStyle w:val="Hiperligao"/>
@@ -1036,7 +1036,7 @@
                 <w:noProof/>
                 <w:webHidden/>
               </w:rPr>
-              <w:instrText xml:space="preserve"> PAGEREF _Toc352833676 \h </w:instrText>
+              <w:instrText xml:space="preserve"> PAGEREF _Toc352834785 \h </w:instrText>
             </w:r>
             <w:r>
               <w:rPr>
@@ -1080,7 +1080,7 @@
               <w:lang w:eastAsia="pt-PT"/>
             </w:rPr>
           </w:pPr>
-          <w:hyperlink w:anchor="_Toc352833677" w:history="1">
+          <w:hyperlink w:anchor="_Toc352834786" w:history="1">
             <w:r>
               <w:rPr>
                 <w:rStyle w:val="Hiperligao"/>
@@ -1124,7 +1124,7 @@
                 <w:noProof/>
                 <w:webHidden/>
               </w:rPr>
-              <w:instrText xml:space="preserve"> PAGEREF _Toc352833677 \h </w:instrText>
+              <w:instrText xml:space="preserve"> PAGEREF _Toc352834786 \h </w:instrText>
             </w:r>
             <w:r>
               <w:rPr>
@@ -1168,7 +1168,7 @@
               <w:lang w:eastAsia="pt-PT"/>
             </w:rPr>
           </w:pPr>
-          <w:hyperlink w:anchor="_Toc352833678" w:history="1">
+          <w:hyperlink w:anchor="_Toc352834787" w:history="1">
             <w:r>
               <w:rPr>
                 <w:rStyle w:val="Hiperligao"/>
@@ -1212,7 +1212,7 @@
                 <w:noProof/>
                 <w:webHidden/>
               </w:rPr>
-              <w:instrText xml:space="preserve"> PAGEREF _Toc352833678 \h </w:instrText>
+              <w:instrText xml:space="preserve"> PAGEREF _Toc352834787 \h </w:instrText>
             </w:r>
             <w:r>
               <w:rPr>
@@ -1256,7 +1256,7 @@
               <w:lang w:eastAsia="pt-PT"/>
             </w:rPr>
           </w:pPr>
-          <w:hyperlink w:anchor="_Toc352833679" w:history="1">
+          <w:hyperlink w:anchor="_Toc352834788" w:history="1">
             <w:r>
               <w:rPr>
                 <w:rStyle w:val="Hiperligao"/>
@@ -1300,7 +1300,7 @@
                 <w:noProof/>
                 <w:webHidden/>
               </w:rPr>
-              <w:instrText xml:space="preserve"> PAGEREF _Toc352833679 \h </w:instrText>
+              <w:instrText xml:space="preserve"> PAGEREF _Toc352834788 \h </w:instrText>
             </w:r>
             <w:r>
               <w:rPr>
@@ -1344,7 +1344,7 @@
               <w:lang w:eastAsia="pt-PT"/>
             </w:rPr>
           </w:pPr>
-          <w:hyperlink w:anchor="_Toc352833680" w:history="1">
+          <w:hyperlink w:anchor="_Toc352834789" w:history="1">
             <w:r>
               <w:rPr>
                 <w:rStyle w:val="Hiperligao"/>
@@ -1388,7 +1388,7 @@
                 <w:noProof/>
                 <w:webHidden/>
               </w:rPr>
-              <w:instrText xml:space="preserve"> PAGEREF _Toc352833680 \h </w:instrText>
+              <w:instrText xml:space="preserve"> PAGEREF _Toc352834789 \h </w:instrText>
             </w:r>
             <w:r>
               <w:rPr>
@@ -1432,7 +1432,7 @@
               <w:lang w:eastAsia="pt-PT"/>
             </w:rPr>
           </w:pPr>
-          <w:hyperlink w:anchor="_Toc352833681" w:history="1">
+          <w:hyperlink w:anchor="_Toc352834790" w:history="1">
             <w:r>
               <w:rPr>
                 <w:rStyle w:val="Hiperligao"/>
@@ -1476,7 +1476,7 @@
                 <w:noProof/>
                 <w:webHidden/>
               </w:rPr>
-              <w:instrText xml:space="preserve"> PAGEREF _Toc352833681 \h </w:instrText>
+              <w:instrText xml:space="preserve"> PAGEREF _Toc352834790 \h </w:instrText>
             </w:r>
             <w:r>
               <w:rPr>
@@ -1520,7 +1520,7 @@
               <w:lang w:eastAsia="pt-PT"/>
             </w:rPr>
           </w:pPr>
-          <w:hyperlink w:anchor="_Toc352833682" w:history="1">
+          <w:hyperlink w:anchor="_Toc352834791" w:history="1">
             <w:r>
               <w:rPr>
                 <w:rStyle w:val="Hiperligao"/>
@@ -1564,7 +1564,7 @@
                 <w:noProof/>
                 <w:webHidden/>
               </w:rPr>
-              <w:instrText xml:space="preserve"> PAGEREF _Toc352833682 \h </w:instrText>
+              <w:instrText xml:space="preserve"> PAGEREF _Toc352834791 \h </w:instrText>
             </w:r>
             <w:r>
               <w:rPr>
@@ -1608,7 +1608,7 @@
               <w:lang w:eastAsia="pt-PT"/>
             </w:rPr>
           </w:pPr>
-          <w:hyperlink w:anchor="_Toc352833683" w:history="1">
+          <w:hyperlink w:anchor="_Toc352834792" w:history="1">
             <w:r>
               <w:rPr>
                 <w:rStyle w:val="Hiperligao"/>
@@ -1652,7 +1652,7 @@
                 <w:noProof/>
                 <w:webHidden/>
               </w:rPr>
-              <w:instrText xml:space="preserve"> PAGEREF _Toc352833683 \h </w:instrText>
+              <w:instrText xml:space="preserve"> PAGEREF _Toc352834792 \h </w:instrText>
             </w:r>
             <w:r>
               <w:rPr>
@@ -1696,7 +1696,7 @@
               <w:lang w:eastAsia="pt-PT"/>
             </w:rPr>
           </w:pPr>
-          <w:hyperlink w:anchor="_Toc352833684" w:history="1">
+          <w:hyperlink w:anchor="_Toc352834793" w:history="1">
             <w:r>
               <w:rPr>
                 <w:rStyle w:val="Hiperligao"/>
@@ -1740,7 +1740,7 @@
                 <w:noProof/>
                 <w:webHidden/>
               </w:rPr>
-              <w:instrText xml:space="preserve"> PAGEREF _Toc352833684 \h </w:instrText>
+              <w:instrText xml:space="preserve"> PAGEREF _Toc352834793 \h </w:instrText>
             </w:r>
             <w:r>
               <w:rPr>
@@ -1787,11 +1787,7 @@
       </w:sdtContent>
     </w:sdt>
     <w:p>
-      <w:pPr>
-        <w:rPr>
-          <w:lang w:val="en-US"/>
-        </w:rPr>
-      </w:pPr>
+      <w:proofErr w:type="spellStart"/>
       <w:r>
         <w:rPr>
           <w:rFonts w:asciiTheme="majorHAnsi" w:eastAsiaTheme="majorEastAsia" w:hAnsiTheme="majorHAnsi" w:cstheme="majorBidi"/>
@@ -1800,10 +1796,10 @@
           <w:color w:val="365F91" w:themeColor="accent1" w:themeShade="BF"/>
           <w:sz w:val="28"/>
           <w:szCs w:val="28"/>
-          <w:lang w:val="en-US"/>
         </w:rPr>
         <w:t>Images</w:t>
       </w:r>
+      <w:proofErr w:type="spellEnd"/>
     </w:p>
     <w:p>
       <w:r>
@@ -1821,8 +1817,6 @@
         </w:rPr>
         <w:fldChar w:fldCharType="separate"/>
       </w:r>
-      <w:bookmarkStart w:id="0" w:name="_GoBack"/>
-      <w:bookmarkEnd w:id="0"/>
       <w:r>
         <w:rPr>
           <w:b/>
@@ -1857,6 +1851,8 @@
         <w:t>Tables</w:t>
       </w:r>
     </w:p>
+    <w:bookmarkStart w:id="0" w:name="_GoBack"/>
+    <w:bookmarkEnd w:id="0"/>
     <w:p>
       <w:pPr>
         <w:pStyle w:val="ndicedeilustraes"/>
@@ -1887,7 +1883,7 @@
         </w:rPr>
         <w:fldChar w:fldCharType="separate"/>
       </w:r>
-      <w:hyperlink w:anchor="_Toc352833685" w:history="1">
+      <w:hyperlink w:anchor="_Toc352834794" w:history="1">
         <w:r>
           <w:rPr>
             <w:rStyle w:val="Hiperligao"/>
@@ -1915,7 +1911,7 @@
             <w:noProof/>
             <w:webHidden/>
           </w:rPr>
-          <w:instrText xml:space="preserve"> PAGEREF _Toc352833685 \h </w:instrText>
+          <w:instrText xml:space="preserve"> PAGEREF _Toc352834794 \h </w:instrText>
         </w:r>
         <w:r>
           <w:rPr>
@@ -1958,7 +1954,7 @@
           <w:lang w:eastAsia="pt-PT"/>
         </w:rPr>
       </w:pPr>
-      <w:hyperlink w:anchor="_Toc352833686" w:history="1">
+      <w:hyperlink w:anchor="_Toc352834795" w:history="1">
         <w:r>
           <w:rPr>
             <w:rStyle w:val="Hiperligao"/>
@@ -1986,7 +1982,7 @@
             <w:noProof/>
             <w:webHidden/>
           </w:rPr>
-          <w:instrText xml:space="preserve"> PAGEREF _Toc352833686 \h </w:instrText>
+          <w:instrText xml:space="preserve"> PAGEREF _Toc352834795 \h </w:instrText>
         </w:r>
         <w:r>
           <w:rPr>
@@ -2029,7 +2025,7 @@
           <w:lang w:eastAsia="pt-PT"/>
         </w:rPr>
       </w:pPr>
-      <w:hyperlink w:anchor="_Toc352833687" w:history="1">
+      <w:hyperlink w:anchor="_Toc352834796" w:history="1">
         <w:r>
           <w:rPr>
             <w:rStyle w:val="Hiperligao"/>
@@ -2057,7 +2053,7 @@
             <w:noProof/>
             <w:webHidden/>
           </w:rPr>
-          <w:instrText xml:space="preserve"> PAGEREF _Toc352833687 \h </w:instrText>
+          <w:instrText xml:space="preserve"> PAGEREF _Toc352834796 \h </w:instrText>
         </w:r>
         <w:r>
           <w:rPr>
@@ -2687,7 +2683,7 @@
           <w:lang w:val="en-US"/>
         </w:rPr>
       </w:pPr>
-      <w:bookmarkStart w:id="1" w:name="_Toc352833685"/>
+      <w:bookmarkStart w:id="1" w:name="_Toc352834794"/>
       <w:r>
         <w:rPr>
           <w:lang w:val="en-US"/>
@@ -4138,7 +4134,7 @@
           <w:lang w:val="en-US"/>
         </w:rPr>
       </w:pPr>
-      <w:bookmarkStart w:id="2" w:name="_Toc352833686"/>
+      <w:bookmarkStart w:id="2" w:name="_Toc352834795"/>
       <w:r>
         <w:rPr>
           <w:lang w:val="en-US"/>
@@ -4218,7 +4214,7 @@
           <w:lang w:val="en-US"/>
         </w:rPr>
       </w:pPr>
-      <w:bookmarkStart w:id="3" w:name="_Toc352833674"/>
+      <w:bookmarkStart w:id="3" w:name="_Toc352834783"/>
       <w:r>
         <w:rPr>
           <w:lang w:val="en-US"/>
@@ -4240,7 +4236,7 @@
           <w:lang w:val="en-US"/>
         </w:rPr>
       </w:pPr>
-      <w:bookmarkStart w:id="4" w:name="_Toc352833675"/>
+      <w:bookmarkStart w:id="4" w:name="_Toc352834784"/>
       <w:r>
         <w:rPr>
           <w:lang w:val="en-US"/>
@@ -4435,7 +4431,7 @@
           <w:lang w:val="en-US"/>
         </w:rPr>
       </w:pPr>
-      <w:bookmarkStart w:id="5" w:name="_Toc352833676"/>
+      <w:bookmarkStart w:id="5" w:name="_Toc352834785"/>
       <w:r>
         <w:rPr>
           <w:lang w:val="en-US"/>
@@ -4538,7 +4534,7 @@
           <w:lang w:val="en-US"/>
         </w:rPr>
       </w:pPr>
-      <w:bookmarkStart w:id="6" w:name="_Toc352833677"/>
+      <w:bookmarkStart w:id="6" w:name="_Toc352834786"/>
       <w:r>
         <w:rPr>
           <w:lang w:val="en-US"/>
@@ -4616,7 +4612,7 @@
           <w:lang w:val="en-US"/>
         </w:rPr>
       </w:pPr>
-      <w:bookmarkStart w:id="7" w:name="_Toc352833678"/>
+      <w:bookmarkStart w:id="7" w:name="_Toc352834787"/>
       <w:r>
         <w:rPr>
           <w:lang w:val="en-US"/>
@@ -4703,6 +4699,25 @@
     </w:p>
     <w:p>
       <w:pPr>
+        <w:pStyle w:val="PargrafodaLista"/>
+        <w:numPr>
+          <w:ilvl w:val="0"/>
+          <w:numId w:val="12"/>
+        </w:numPr>
+        <w:jc w:val="both"/>
+        <w:rPr>
+          <w:lang w:val="en-US"/>
+        </w:rPr>
+      </w:pPr>
+      <w:r>
+        <w:rPr>
+          <w:lang w:val="en-US"/>
+        </w:rPr>
+        <w:t>Progress on the software development plan was hindered because it was depending on the estimation.</w:t>
+      </w:r>
+    </w:p>
+    <w:p>
+      <w:pPr>
         <w:rPr>
           <w:lang w:val="en-US"/>
         </w:rPr>
@@ -4719,7 +4734,7 @@
           <w:lang w:val="en-US"/>
         </w:rPr>
       </w:pPr>
-      <w:bookmarkStart w:id="8" w:name="_Toc352833679"/>
+      <w:bookmarkStart w:id="8" w:name="_Toc352834788"/>
       <w:r>
         <w:rPr>
           <w:lang w:val="en-US"/>
@@ -4835,6 +4850,24 @@
     </w:p>
     <w:p>
       <w:pPr>
+        <w:pStyle w:val="PargrafodaLista"/>
+        <w:numPr>
+          <w:ilvl w:val="0"/>
+          <w:numId w:val="11"/>
+        </w:numPr>
+        <w:rPr>
+          <w:lang w:val="en-US"/>
+        </w:rPr>
+      </w:pPr>
+      <w:r>
+        <w:rPr>
+          <w:lang w:val="en-US"/>
+        </w:rPr>
+        <w:t>Prepare Kick Off Meeting</w:t>
+      </w:r>
+    </w:p>
+    <w:p>
+      <w:pPr>
         <w:pStyle w:val="Cabealho1"/>
         <w:numPr>
           <w:ilvl w:val="0"/>
@@ -4844,7 +4877,7 @@
           <w:lang w:val="en-US"/>
         </w:rPr>
       </w:pPr>
-      <w:bookmarkStart w:id="9" w:name="_Toc352833680"/>
+      <w:bookmarkStart w:id="9" w:name="_Toc352834789"/>
       <w:r>
         <w:rPr>
           <w:lang w:val="en-US"/>
@@ -4864,7 +4897,7 @@
           <w:lang w:val="en-US"/>
         </w:rPr>
       </w:pPr>
-      <w:bookmarkStart w:id="10" w:name="_Toc352833681"/>
+      <w:bookmarkStart w:id="10" w:name="_Toc352834790"/>
       <w:r>
         <w:rPr>
           <w:lang w:val="en-US"/>
@@ -4948,33 +4981,51 @@
           <w:lang w:val="en-US"/>
         </w:rPr>
       </w:pPr>
-      <w:r>
-        <w:t xml:space="preserve">Figura </w:t>
-      </w:r>
-      <w:fldSimple w:instr=" SEQ Figura \* ARABIC ">
-        <w:r>
-          <w:rPr>
-            <w:noProof/>
-          </w:rPr>
-          <w:t>1</w:t>
-        </w:r>
-      </w:fldSimple>
-      <w:r>
-        <w:t xml:space="preserve"> - </w:t>
-      </w:r>
       <w:proofErr w:type="spellStart"/>
       <w:r>
-        <w:t>Earned</w:t>
+        <w:rPr>
+          <w:lang w:val="en-US"/>
+        </w:rPr>
+        <w:t>Figura</w:t>
       </w:r>
       <w:proofErr w:type="spellEnd"/>
       <w:r>
+        <w:rPr>
+          <w:lang w:val="en-US"/>
+        </w:rPr>
         <w:t xml:space="preserve"> </w:t>
       </w:r>
-      <w:proofErr w:type="spellStart"/>
-      <w:r>
-        <w:t>Value</w:t>
-      </w:r>
-      <w:proofErr w:type="spellEnd"/>
+      <w:r>
+        <w:fldChar w:fldCharType="begin"/>
+      </w:r>
+      <w:r>
+        <w:rPr>
+          <w:lang w:val="en-US"/>
+        </w:rPr>
+        <w:instrText xml:space="preserve"> SEQ Figura \* ARABIC </w:instrText>
+      </w:r>
+      <w:r>
+        <w:fldChar w:fldCharType="separate"/>
+      </w:r>
+      <w:r>
+        <w:rPr>
+          <w:noProof/>
+          <w:lang w:val="en-US"/>
+        </w:rPr>
+        <w:t>1</w:t>
+      </w:r>
+      <w:r>
+        <w:rPr>
+          <w:noProof/>
+        </w:rPr>
+        <w:fldChar w:fldCharType="end"/>
+      </w:r>
+      <w:r>
+        <w:rPr>
+          <w:lang w:val="en-US"/>
+        </w:rPr>
+        <w:t xml:space="preserve"> - Earned Value</w:t>
+      </w:r>
     </w:p>
     <w:p>
       <w:pPr>
@@ -5027,7 +5078,7 @@
           <w:lang w:val="en-US"/>
         </w:rPr>
       </w:pPr>
-      <w:bookmarkStart w:id="11" w:name="_Toc352833682"/>
+      <w:bookmarkStart w:id="11" w:name="_Toc352834791"/>
       <w:r>
         <w:rPr>
           <w:lang w:val="en-US"/>
@@ -5107,14 +5158,27 @@
       <w:r>
         <w:t xml:space="preserve">Figura </w:t>
       </w:r>
-      <w:fldSimple w:instr=" SEQ Figura \* ARABIC ">
-        <w:r>
-          <w:rPr>
-            <w:noProof/>
-          </w:rPr>
-          <w:t>2</w:t>
-        </w:r>
-      </w:fldSimple>
+      <w:r>
+        <w:fldChar w:fldCharType="begin"/>
+      </w:r>
+      <w:r>
+        <w:instrText xml:space="preserve"> SEQ Figura \* ARABIC </w:instrText>
+      </w:r>
+      <w:r>
+        <w:fldChar w:fldCharType="separate"/>
+      </w:r>
+      <w:r>
+        <w:rPr>
+          <w:noProof/>
+        </w:rPr>
+        <w:t>2</w:t>
+      </w:r>
+      <w:r>
+        <w:rPr>
+          <w:noProof/>
+        </w:rPr>
+        <w:fldChar w:fldCharType="end"/>
+      </w:r>
       <w:r>
         <w:t xml:space="preserve"> - </w:t>
       </w:r>
@@ -5166,7 +5230,7 @@
           <w:lang w:val="en-US"/>
         </w:rPr>
       </w:pPr>
-      <w:bookmarkStart w:id="12" w:name="_Toc352833683"/>
+      <w:bookmarkStart w:id="12" w:name="_Toc352834792"/>
       <w:r>
         <w:rPr>
           <w:lang w:val="en-US"/>
@@ -5245,14 +5309,27 @@
       <w:r>
         <w:t xml:space="preserve">Figura </w:t>
       </w:r>
-      <w:fldSimple w:instr=" SEQ Figura \* ARABIC ">
-        <w:r>
-          <w:rPr>
-            <w:noProof/>
-          </w:rPr>
-          <w:t>3</w:t>
-        </w:r>
-      </w:fldSimple>
+      <w:r>
+        <w:fldChar w:fldCharType="begin"/>
+      </w:r>
+      <w:r>
+        <w:instrText xml:space="preserve"> SEQ Figura \* ARABIC </w:instrText>
+      </w:r>
+      <w:r>
+        <w:fldChar w:fldCharType="separate"/>
+      </w:r>
+      <w:r>
+        <w:rPr>
+          <w:noProof/>
+        </w:rPr>
+        <w:t>3</w:t>
+      </w:r>
+      <w:r>
+        <w:rPr>
+          <w:noProof/>
+        </w:rPr>
+        <w:fldChar w:fldCharType="end"/>
+      </w:r>
       <w:r>
         <w:t xml:space="preserve"> - Individual </w:t>
       </w:r>
@@ -5736,7 +5813,7 @@
           <w:lang w:val="en-US"/>
         </w:rPr>
       </w:pPr>
-      <w:bookmarkStart w:id="13" w:name="_Toc352833687"/>
+      <w:bookmarkStart w:id="13" w:name="_Toc352834796"/>
       <w:r>
         <w:rPr>
           <w:lang w:val="en-US"/>
@@ -5793,7 +5870,7 @@
           <w:lang w:val="en-US"/>
         </w:rPr>
       </w:pPr>
-      <w:bookmarkStart w:id="14" w:name="_Toc352833684"/>
+      <w:bookmarkStart w:id="14" w:name="_Toc352834793"/>
       <w:r>
         <w:rPr>
           <w:lang w:val="en-US"/>
@@ -7346,7 +7423,7 @@
       <w:rPr>
         <w:noProof/>
       </w:rPr>
-      <w:t>i</w:t>
+      <w:t>4</w:t>
     </w:r>
     <w:r>
       <w:rPr>
@@ -10146,7 +10223,7 @@
 </file>
 
 <file path=customXml/itemProps2.xml><?xml version="1.0" encoding="utf-8"?>
-<ds:datastoreItem xmlns:ds="http://schemas.openxmlformats.org/officeDocument/2006/customXml" ds:itemID="{4B97EF35-FFA2-4D24-A036-2DEA3BD84B3A}">
+<ds:datastoreItem xmlns:ds="http://schemas.openxmlformats.org/officeDocument/2006/customXml" ds:itemID="{3C06B09C-E876-4ECB-9821-CDA48D418E94}">
   <ds:schemaRefs>
     <ds:schemaRef ds:uri="http://schemas.openxmlformats.org/officeDocument/2006/bibliography"/>
   </ds:schemaRefs>

</xml_diff>

<commit_message>
Weekly Report - Week5 Approval
</commit_message>
<xml_diff>
--- a/Docs/Weekly Report/Weekly Report - Week5.docx
+++ b/Docs/Weekly Report/Weekly Report - Week5.docx
@@ -1,6 +1,6 @@
 
 <file path=word/document.xml><?xml version="1.0" encoding="utf-8"?>
-<w:document xmlns:ve="http://schemas.openxmlformats.org/markup-compatibility/2006" xmlns:o="urn:schemas-microsoft-com:office:office" xmlns:r="http://schemas.openxmlformats.org/officeDocument/2006/relationships" xmlns:m="http://schemas.openxmlformats.org/officeDocument/2006/math" xmlns:v="urn:schemas-microsoft-com:vml" xmlns:wp="http://schemas.openxmlformats.org/drawingml/2006/wordprocessingDrawing" xmlns:w10="urn:schemas-microsoft-com:office:word" xmlns:w="http://schemas.openxmlformats.org/wordprocessingml/2006/main" xmlns:wne="http://schemas.microsoft.com/office/word/2006/wordml">
+<w:document xmlns:wpc="http://schemas.microsoft.com/office/word/2010/wordprocessingCanvas" xmlns:mc="http://schemas.openxmlformats.org/markup-compatibility/2006" xmlns:o="urn:schemas-microsoft-com:office:office" xmlns:r="http://schemas.openxmlformats.org/officeDocument/2006/relationships" xmlns:m="http://schemas.openxmlformats.org/officeDocument/2006/math" xmlns:v="urn:schemas-microsoft-com:vml" xmlns:wp14="http://schemas.microsoft.com/office/word/2010/wordprocessingDrawing" xmlns:wp="http://schemas.openxmlformats.org/drawingml/2006/wordprocessingDrawing" xmlns:w10="urn:schemas-microsoft-com:office:word" xmlns:w="http://schemas.openxmlformats.org/wordprocessingml/2006/main" xmlns:w14="http://schemas.microsoft.com/office/word/2010/wordml" xmlns:w15="http://schemas.microsoft.com/office/word/2012/wordml" xmlns:wpg="http://schemas.microsoft.com/office/word/2010/wordprocessingGroup" xmlns:wpi="http://schemas.microsoft.com/office/word/2010/wordprocessingInk" xmlns:wne="http://schemas.microsoft.com/office/word/2006/wordml" xmlns:wps="http://schemas.microsoft.com/office/word/2010/wordprocessingShape" mc:Ignorable="w14 w15 wp14">
   <w:body>
     <w:sdt>
       <w:sdtPr>
@@ -27,7 +27,7 @@
             <w:tblBorders>
               <w:left w:val="single" w:sz="18" w:space="0" w:color="4F81BD" w:themeColor="accent1"/>
             </w:tblBorders>
-            <w:tblLook w:val="04A0"/>
+            <w:tblLook w:val="04A0" w:firstRow="1" w:lastRow="0" w:firstColumn="1" w:lastColumn="0" w:noHBand="0" w:noVBand="1"/>
           </w:tblPr>
           <w:tblGrid>
             <w:gridCol w:w="6987"/>
@@ -44,6 +44,7 @@
                 <w:dataBinding w:prefixMappings="xmlns:ns0='http://schemas.openxmlformats.org/officeDocument/2006/extended-properties'" w:xpath="/ns0:Properties[1]/ns0:Company[1]" w:storeItemID="{6668398D-A668-4E3E-A5EB-62B293D839F1}"/>
                 <w:text/>
               </w:sdtPr>
+              <w:sdtEndPr/>
               <w:sdtContent>
                 <w:tc>
                   <w:tcPr>
@@ -57,7 +58,7 @@
                   </w:tcPr>
                   <w:p>
                     <w:pPr>
-                      <w:pStyle w:val="SemEspaamento"/>
+                      <w:pStyle w:val="NoSpacing"/>
                       <w:rPr>
                         <w:rFonts w:asciiTheme="majorHAnsi" w:eastAsiaTheme="majorEastAsia" w:hAnsiTheme="majorHAnsi" w:cstheme="majorBidi"/>
                         <w:lang w:val="en-US"/>
@@ -94,10 +95,11 @@
                   <w:dataBinding w:prefixMappings="xmlns:ns0='http://schemas.openxmlformats.org/package/2006/metadata/core-properties' xmlns:ns1='http://purl.org/dc/elements/1.1/'" w:xpath="/ns0:coreProperties[1]/ns1:title[1]" w:storeItemID="{6C3C8BC8-F283-45AE-878A-BAB7291924A1}"/>
                   <w:text/>
                 </w:sdtPr>
+                <w:sdtEndPr/>
                 <w:sdtContent>
                   <w:p>
                     <w:pPr>
-                      <w:pStyle w:val="SemEspaamento"/>
+                      <w:pStyle w:val="NoSpacing"/>
                       <w:rPr>
                         <w:rFonts w:asciiTheme="majorHAnsi" w:eastAsiaTheme="majorEastAsia" w:hAnsiTheme="majorHAnsi" w:cstheme="majorBidi"/>
                         <w:color w:val="4F81BD" w:themeColor="accent1"/>
@@ -133,6 +135,7 @@
                 <w:dataBinding w:prefixMappings="xmlns:ns0='http://schemas.openxmlformats.org/package/2006/metadata/core-properties' xmlns:ns1='http://purl.org/dc/elements/1.1/'" w:xpath="/ns0:coreProperties[1]/ns1:subject[1]" w:storeItemID="{6C3C8BC8-F283-45AE-878A-BAB7291924A1}"/>
                 <w:text/>
               </w:sdtPr>
+              <w:sdtEndPr/>
               <w:sdtContent>
                 <w:tc>
                   <w:tcPr>
@@ -146,7 +149,7 @@
                   </w:tcPr>
                   <w:p>
                     <w:pPr>
-                      <w:pStyle w:val="SemEspaamento"/>
+                      <w:pStyle w:val="NoSpacing"/>
                       <w:rPr>
                         <w:rFonts w:asciiTheme="majorHAnsi" w:eastAsiaTheme="majorEastAsia" w:hAnsiTheme="majorHAnsi" w:cstheme="majorBidi"/>
                         <w:lang w:val="en-US"/>
@@ -183,7 +186,7 @@
           <w:tblPr>
             <w:tblpPr w:leftFromText="187" w:rightFromText="187" w:horzAnchor="margin" w:tblpXSpec="center" w:tblpYSpec="bottom"/>
             <w:tblW w:w="4000" w:type="pct"/>
-            <w:tblLook w:val="04A0"/>
+            <w:tblLook w:val="04A0" w:firstRow="1" w:lastRow="0" w:firstColumn="1" w:lastColumn="0" w:noHBand="0" w:noVBand="1"/>
           </w:tblPr>
           <w:tblGrid>
             <w:gridCol w:w="6987"/>
@@ -210,10 +213,11 @@
                   <w:dataBinding w:prefixMappings="xmlns:ns0='http://schemas.openxmlformats.org/package/2006/metadata/core-properties' xmlns:ns1='http://purl.org/dc/elements/1.1/'" w:xpath="/ns0:coreProperties[1]/ns1:creator[1]" w:storeItemID="{6C3C8BC8-F283-45AE-878A-BAB7291924A1}"/>
                   <w:text/>
                 </w:sdtPr>
+                <w:sdtEndPr/>
                 <w:sdtContent>
                   <w:p>
                     <w:pPr>
-                      <w:pStyle w:val="SemEspaamento"/>
+                      <w:pStyle w:val="NoSpacing"/>
                       <w:rPr>
                         <w:color w:val="4F81BD" w:themeColor="accent1"/>
                         <w:lang w:val="en-US"/>
@@ -223,21 +227,7 @@
                       <w:rPr>
                         <w:color w:val="4F81BD" w:themeColor="accent1"/>
                       </w:rPr>
-                      <w:t xml:space="preserve">Carla </w:t>
-                    </w:r>
-                    <w:proofErr w:type="spellStart"/>
-                    <w:r>
-                      <w:rPr>
-                        <w:color w:val="4F81BD" w:themeColor="accent1"/>
-                      </w:rPr>
-                      <w:t>Machado;Filipe</w:t>
-                    </w:r>
-                    <w:proofErr w:type="spellEnd"/>
-                    <w:r>
-                      <w:rPr>
-                        <w:color w:val="4F81BD" w:themeColor="accent1"/>
-                      </w:rPr>
-                      <w:t xml:space="preserve"> Brandão</w:t>
+                      <w:t>Carla Machado;Filipe Brandão</w:t>
                     </w:r>
                   </w:p>
                 </w:sdtContent>
@@ -258,10 +248,11 @@
                     <w:calendar w:val="gregorian"/>
                   </w:date>
                 </w:sdtPr>
+                <w:sdtEndPr/>
                 <w:sdtContent>
                   <w:p>
                     <w:pPr>
-                      <w:pStyle w:val="SemEspaamento"/>
+                      <w:pStyle w:val="NoSpacing"/>
                       <w:rPr>
                         <w:color w:val="4F81BD" w:themeColor="accent1"/>
                         <w:lang w:val="en-US"/>
@@ -279,7 +270,7 @@
               </w:sdt>
               <w:p>
                 <w:pPr>
-                  <w:pStyle w:val="SemEspaamento"/>
+                  <w:pStyle w:val="NoSpacing"/>
                   <w:rPr>
                     <w:color w:val="4F81BD" w:themeColor="accent1"/>
                     <w:lang w:val="en-US"/>
@@ -428,16 +419,8 @@
             <w:rPr>
               <w:lang w:val="en-US"/>
             </w:rPr>
-            <w:t xml:space="preserve">David </w:t>
+            <w:t>David João</w:t>
           </w:r>
-          <w:proofErr w:type="spellStart"/>
-          <w:r>
-            <w:rPr>
-              <w:lang w:val="en-US"/>
-            </w:rPr>
-            <w:t>João</w:t>
-          </w:r>
-          <w:proofErr w:type="spellEnd"/>
         </w:p>
         <w:p>
           <w:pPr>
@@ -451,69 +434,7 @@
             <w:rPr>
               <w:lang w:val="en-US"/>
             </w:rPr>
-            <w:t xml:space="preserve">Filipe </w:t>
-          </w:r>
-          <w:proofErr w:type="spellStart"/>
-          <w:r>
-            <w:rPr>
-              <w:lang w:val="en-US"/>
-            </w:rPr>
-            <w:t>Brandão</w:t>
-          </w:r>
-          <w:proofErr w:type="spellEnd"/>
-        </w:p>
-        <w:p>
-          <w:pPr>
-            <w:spacing w:after="0"/>
-            <w:jc w:val="right"/>
-            <w:rPr>
-              <w:lang w:val="en-US"/>
-            </w:rPr>
-          </w:pPr>
-          <w:proofErr w:type="spellStart"/>
-          <w:r>
-            <w:rPr>
-              <w:lang w:val="en-US"/>
-            </w:rPr>
-            <w:t>João</w:t>
-          </w:r>
-          <w:proofErr w:type="spellEnd"/>
-          <w:r>
-            <w:rPr>
-              <w:lang w:val="en-US"/>
-            </w:rPr>
-            <w:t xml:space="preserve"> </w:t>
-          </w:r>
-          <w:proofErr w:type="spellStart"/>
-          <w:r>
-            <w:rPr>
-              <w:lang w:val="en-US"/>
-            </w:rPr>
-            <w:t>Girão</w:t>
-          </w:r>
-          <w:proofErr w:type="spellEnd"/>
-        </w:p>
-        <w:p>
-          <w:pPr>
-            <w:spacing w:after="0"/>
-            <w:jc w:val="right"/>
-            <w:rPr>
-              <w:lang w:val="en-US"/>
-            </w:rPr>
-          </w:pPr>
-          <w:proofErr w:type="spellStart"/>
-          <w:r>
-            <w:rPr>
-              <w:lang w:val="en-US"/>
-            </w:rPr>
-            <w:t>João</w:t>
-          </w:r>
-          <w:proofErr w:type="spellEnd"/>
-          <w:r>
-            <w:rPr>
-              <w:lang w:val="en-US"/>
-            </w:rPr>
-            <w:t xml:space="preserve"> Martins</w:t>
+            <w:t>Filipe Brandão</w:t>
           </w:r>
         </w:p>
         <w:p>
@@ -524,19 +445,11 @@
               <w:lang w:val="en-US"/>
             </w:rPr>
           </w:pPr>
-          <w:proofErr w:type="spellStart"/>
           <w:r>
             <w:rPr>
               <w:lang w:val="en-US"/>
             </w:rPr>
-            <w:t>Mário</w:t>
-          </w:r>
-          <w:proofErr w:type="spellEnd"/>
-          <w:r>
-            <w:rPr>
-              <w:lang w:val="en-US"/>
-            </w:rPr>
-            <w:t xml:space="preserve"> Oliveira</w:t>
+            <w:t>João Girão</w:t>
           </w:r>
         </w:p>
         <w:p>
@@ -547,28 +460,42 @@
               <w:lang w:val="en-US"/>
             </w:rPr>
           </w:pPr>
-          <w:proofErr w:type="spellStart"/>
           <w:r>
             <w:rPr>
               <w:lang w:val="en-US"/>
             </w:rPr>
-            <w:t>Rui</w:t>
+            <w:t>João Martins</w:t>
           </w:r>
-          <w:proofErr w:type="spellEnd"/>
+        </w:p>
+        <w:p>
+          <w:pPr>
+            <w:spacing w:after="0"/>
+            <w:jc w:val="right"/>
+            <w:rPr>
+              <w:lang w:val="en-US"/>
+            </w:rPr>
+          </w:pPr>
           <w:r>
             <w:rPr>
               <w:lang w:val="en-US"/>
             </w:rPr>
-            <w:t xml:space="preserve"> </w:t>
+            <w:t>Mário Oliveira</w:t>
           </w:r>
-          <w:proofErr w:type="spellStart"/>
+        </w:p>
+        <w:p>
+          <w:pPr>
+            <w:spacing w:after="0"/>
+            <w:jc w:val="right"/>
+            <w:rPr>
+              <w:lang w:val="en-US"/>
+            </w:rPr>
+          </w:pPr>
           <w:r>
             <w:rPr>
               <w:lang w:val="en-US"/>
             </w:rPr>
-            <w:t>Ganhoto</w:t>
+            <w:t>Rui Ganhoto</w:t>
           </w:r>
-          <w:proofErr w:type="spellEnd"/>
         </w:p>
         <w:p>
           <w:pPr>
@@ -757,10 +684,11 @@
           <w:docPartUnique/>
         </w:docPartObj>
       </w:sdtPr>
+      <w:sdtEndPr/>
       <w:sdtContent>
         <w:p>
           <w:pPr>
-            <w:pStyle w:val="Ttulodondice"/>
+            <w:pStyle w:val="TOCHeading"/>
             <w:rPr>
               <w:lang w:val="en-US"/>
             </w:rPr>
@@ -772,11 +700,9 @@
             <w:t>Content</w:t>
           </w:r>
         </w:p>
-        <w:bookmarkStart w:id="0" w:name="_GoBack"/>
-        <w:bookmarkEnd w:id="0"/>
         <w:p>
           <w:pPr>
-            <w:pStyle w:val="ndice1"/>
+            <w:pStyle w:val="TOC1"/>
             <w:tabs>
               <w:tab w:val="left" w:pos="440"/>
               <w:tab w:val="right" w:leader="dot" w:pos="8494"/>
@@ -808,7 +734,7 @@
           <w:hyperlink w:anchor="_Toc352870159" w:history="1">
             <w:r>
               <w:rPr>
-                <w:rStyle w:val="Hiperligao"/>
+                <w:rStyle w:val="Hyperlink"/>
                 <w:noProof/>
                 <w:lang w:val="en-US"/>
               </w:rPr>
@@ -824,7 +750,7 @@
             </w:r>
             <w:r>
               <w:rPr>
-                <w:rStyle w:val="Hiperligao"/>
+                <w:rStyle w:val="Hyperlink"/>
                 <w:noProof/>
                 <w:lang w:val="en-US"/>
               </w:rPr>
@@ -882,7 +808,7 @@
         </w:p>
         <w:p>
           <w:pPr>
-            <w:pStyle w:val="ndice1"/>
+            <w:pStyle w:val="TOC1"/>
             <w:tabs>
               <w:tab w:val="left" w:pos="660"/>
               <w:tab w:val="right" w:leader="dot" w:pos="8494"/>
@@ -896,7 +822,7 @@
           <w:hyperlink w:anchor="_Toc352870160" w:history="1">
             <w:r>
               <w:rPr>
-                <w:rStyle w:val="Hiperligao"/>
+                <w:rStyle w:val="Hyperlink"/>
                 <w:noProof/>
                 <w:lang w:val="en-US"/>
               </w:rPr>
@@ -912,7 +838,7 @@
             </w:r>
             <w:r>
               <w:rPr>
-                <w:rStyle w:val="Hiperligao"/>
+                <w:rStyle w:val="Hyperlink"/>
                 <w:noProof/>
                 <w:lang w:val="en-US"/>
               </w:rPr>
@@ -970,7 +896,7 @@
         </w:p>
         <w:p>
           <w:pPr>
-            <w:pStyle w:val="ndice1"/>
+            <w:pStyle w:val="TOC1"/>
             <w:tabs>
               <w:tab w:val="left" w:pos="660"/>
               <w:tab w:val="right" w:leader="dot" w:pos="8494"/>
@@ -984,7 +910,7 @@
           <w:hyperlink w:anchor="_Toc352870161" w:history="1">
             <w:r>
               <w:rPr>
-                <w:rStyle w:val="Hiperligao"/>
+                <w:rStyle w:val="Hyperlink"/>
                 <w:noProof/>
                 <w:lang w:val="en-US"/>
               </w:rPr>
@@ -1000,7 +926,7 @@
             </w:r>
             <w:r>
               <w:rPr>
-                <w:rStyle w:val="Hiperligao"/>
+                <w:rStyle w:val="Hyperlink"/>
                 <w:noProof/>
                 <w:lang w:val="en-US"/>
               </w:rPr>
@@ -1058,7 +984,7 @@
         </w:p>
         <w:p>
           <w:pPr>
-            <w:pStyle w:val="ndice1"/>
+            <w:pStyle w:val="TOC1"/>
             <w:tabs>
               <w:tab w:val="left" w:pos="660"/>
               <w:tab w:val="right" w:leader="dot" w:pos="8494"/>
@@ -1072,7 +998,7 @@
           <w:hyperlink w:anchor="_Toc352870162" w:history="1">
             <w:r>
               <w:rPr>
-                <w:rStyle w:val="Hiperligao"/>
+                <w:rStyle w:val="Hyperlink"/>
                 <w:noProof/>
                 <w:lang w:val="en-US"/>
               </w:rPr>
@@ -1088,7 +1014,7 @@
             </w:r>
             <w:r>
               <w:rPr>
-                <w:rStyle w:val="Hiperligao"/>
+                <w:rStyle w:val="Hyperlink"/>
                 <w:noProof/>
                 <w:lang w:val="en-US"/>
               </w:rPr>
@@ -1146,7 +1072,7 @@
         </w:p>
         <w:p>
           <w:pPr>
-            <w:pStyle w:val="ndice1"/>
+            <w:pStyle w:val="TOC1"/>
             <w:tabs>
               <w:tab w:val="left" w:pos="440"/>
               <w:tab w:val="right" w:leader="dot" w:pos="8494"/>
@@ -1160,7 +1086,7 @@
           <w:hyperlink w:anchor="_Toc352870163" w:history="1">
             <w:r>
               <w:rPr>
-                <w:rStyle w:val="Hiperligao"/>
+                <w:rStyle w:val="Hyperlink"/>
                 <w:noProof/>
                 <w:lang w:val="en-US"/>
               </w:rPr>
@@ -1176,7 +1102,7 @@
             </w:r>
             <w:r>
               <w:rPr>
-                <w:rStyle w:val="Hiperligao"/>
+                <w:rStyle w:val="Hyperlink"/>
                 <w:noProof/>
                 <w:lang w:val="en-US"/>
               </w:rPr>
@@ -1234,7 +1160,7 @@
         </w:p>
         <w:p>
           <w:pPr>
-            <w:pStyle w:val="ndice1"/>
+            <w:pStyle w:val="TOC1"/>
             <w:tabs>
               <w:tab w:val="left" w:pos="440"/>
               <w:tab w:val="right" w:leader="dot" w:pos="8494"/>
@@ -1248,7 +1174,7 @@
           <w:hyperlink w:anchor="_Toc352870164" w:history="1">
             <w:r>
               <w:rPr>
-                <w:rStyle w:val="Hiperligao"/>
+                <w:rStyle w:val="Hyperlink"/>
                 <w:noProof/>
                 <w:lang w:val="en-US"/>
               </w:rPr>
@@ -1264,7 +1190,7 @@
             </w:r>
             <w:r>
               <w:rPr>
-                <w:rStyle w:val="Hiperligao"/>
+                <w:rStyle w:val="Hyperlink"/>
                 <w:noProof/>
                 <w:lang w:val="en-US"/>
               </w:rPr>
@@ -1322,7 +1248,7 @@
         </w:p>
         <w:p>
           <w:pPr>
-            <w:pStyle w:val="ndice1"/>
+            <w:pStyle w:val="TOC1"/>
             <w:tabs>
               <w:tab w:val="left" w:pos="440"/>
               <w:tab w:val="right" w:leader="dot" w:pos="8494"/>
@@ -1336,7 +1262,7 @@
           <w:hyperlink w:anchor="_Toc352870165" w:history="1">
             <w:r>
               <w:rPr>
-                <w:rStyle w:val="Hiperligao"/>
+                <w:rStyle w:val="Hyperlink"/>
                 <w:noProof/>
                 <w:lang w:val="en-US"/>
               </w:rPr>
@@ -1352,7 +1278,7 @@
             </w:r>
             <w:r>
               <w:rPr>
-                <w:rStyle w:val="Hiperligao"/>
+                <w:rStyle w:val="Hyperlink"/>
                 <w:noProof/>
                 <w:lang w:val="en-US"/>
               </w:rPr>
@@ -1410,7 +1336,7 @@
         </w:p>
         <w:p>
           <w:pPr>
-            <w:pStyle w:val="ndice1"/>
+            <w:pStyle w:val="TOC1"/>
             <w:tabs>
               <w:tab w:val="left" w:pos="660"/>
               <w:tab w:val="right" w:leader="dot" w:pos="8494"/>
@@ -1424,7 +1350,7 @@
           <w:hyperlink w:anchor="_Toc352870166" w:history="1">
             <w:r>
               <w:rPr>
-                <w:rStyle w:val="Hiperligao"/>
+                <w:rStyle w:val="Hyperlink"/>
                 <w:noProof/>
                 <w:lang w:val="en-US"/>
               </w:rPr>
@@ -1440,7 +1366,7 @@
             </w:r>
             <w:r>
               <w:rPr>
-                <w:rStyle w:val="Hiperligao"/>
+                <w:rStyle w:val="Hyperlink"/>
                 <w:noProof/>
                 <w:lang w:val="en-US"/>
               </w:rPr>
@@ -1498,7 +1424,7 @@
         </w:p>
         <w:p>
           <w:pPr>
-            <w:pStyle w:val="ndice1"/>
+            <w:pStyle w:val="TOC1"/>
             <w:tabs>
               <w:tab w:val="left" w:pos="660"/>
               <w:tab w:val="right" w:leader="dot" w:pos="8494"/>
@@ -1512,7 +1438,7 @@
           <w:hyperlink w:anchor="_Toc352870167" w:history="1">
             <w:r>
               <w:rPr>
-                <w:rStyle w:val="Hiperligao"/>
+                <w:rStyle w:val="Hyperlink"/>
                 <w:noProof/>
                 <w:lang w:val="en-US"/>
               </w:rPr>
@@ -1528,7 +1454,7 @@
             </w:r>
             <w:r>
               <w:rPr>
-                <w:rStyle w:val="Hiperligao"/>
+                <w:rStyle w:val="Hyperlink"/>
                 <w:noProof/>
                 <w:lang w:val="en-US"/>
               </w:rPr>
@@ -1586,7 +1512,7 @@
         </w:p>
         <w:p>
           <w:pPr>
-            <w:pStyle w:val="ndice1"/>
+            <w:pStyle w:val="TOC1"/>
             <w:tabs>
               <w:tab w:val="left" w:pos="660"/>
               <w:tab w:val="right" w:leader="dot" w:pos="8494"/>
@@ -1600,7 +1526,7 @@
           <w:hyperlink w:anchor="_Toc352870168" w:history="1">
             <w:r>
               <w:rPr>
-                <w:rStyle w:val="Hiperligao"/>
+                <w:rStyle w:val="Hyperlink"/>
                 <w:noProof/>
                 <w:lang w:val="en-US"/>
               </w:rPr>
@@ -1616,7 +1542,7 @@
             </w:r>
             <w:r>
               <w:rPr>
-                <w:rStyle w:val="Hiperligao"/>
+                <w:rStyle w:val="Hyperlink"/>
                 <w:noProof/>
                 <w:lang w:val="en-US"/>
               </w:rPr>
@@ -1674,7 +1600,7 @@
         </w:p>
         <w:p>
           <w:pPr>
-            <w:pStyle w:val="ndice1"/>
+            <w:pStyle w:val="TOC1"/>
             <w:tabs>
               <w:tab w:val="left" w:pos="440"/>
               <w:tab w:val="right" w:leader="dot" w:pos="8494"/>
@@ -1688,7 +1614,7 @@
           <w:hyperlink w:anchor="_Toc352870169" w:history="1">
             <w:r>
               <w:rPr>
-                <w:rStyle w:val="Hiperligao"/>
+                <w:rStyle w:val="Hyperlink"/>
                 <w:noProof/>
                 <w:lang w:val="en-US"/>
               </w:rPr>
@@ -1704,27 +1630,11 @@
             </w:r>
             <w:r>
               <w:rPr>
-                <w:rStyle w:val="Hiperligao"/>
-                <w:noProof/>
-                <w:lang w:val="en-US"/>
-              </w:rPr>
-              <w:t>Individu</w:t>
-            </w:r>
-            <w:r>
-              <w:rPr>
-                <w:rStyle w:val="Hiperligao"/>
-                <w:noProof/>
-                <w:lang w:val="en-US"/>
-              </w:rPr>
-              <w:t>a</w:t>
-            </w:r>
-            <w:r>
-              <w:rPr>
-                <w:rStyle w:val="Hiperligao"/>
-                <w:noProof/>
-                <w:lang w:val="en-US"/>
-              </w:rPr>
-              <w:t>l log</w:t>
+                <w:rStyle w:val="Hyperlink"/>
+                <w:noProof/>
+                <w:lang w:val="en-US"/>
+              </w:rPr>
+              <w:t>Individual log</w:t>
             </w:r>
             <w:r>
               <w:rPr>
@@ -1792,7 +1702,6 @@
       </w:sdtContent>
     </w:sdt>
     <w:p>
-      <w:proofErr w:type="spellStart"/>
       <w:r>
         <w:rPr>
           <w:rFonts w:asciiTheme="majorHAnsi" w:eastAsiaTheme="majorEastAsia" w:hAnsiTheme="majorHAnsi" w:cstheme="majorBidi"/>
@@ -1804,11 +1713,10 @@
         </w:rPr>
         <w:t>Images</w:t>
       </w:r>
-      <w:proofErr w:type="spellEnd"/>
-    </w:p>
-    <w:p>
-      <w:pPr>
-        <w:pStyle w:val="ndicedeilustraes"/>
+    </w:p>
+    <w:p>
+      <w:pPr>
+        <w:pStyle w:val="TableofFigures"/>
         <w:tabs>
           <w:tab w:val="right" w:leader="dot" w:pos="8494"/>
         </w:tabs>
@@ -1839,7 +1747,7 @@
       <w:hyperlink w:anchor="_Toc352837480" w:history="1">
         <w:r>
           <w:rPr>
-            <w:rStyle w:val="Hiperligao"/>
+            <w:rStyle w:val="Hyperlink"/>
             <w:noProof/>
           </w:rPr>
           <w:t>Figure 1: Earned Value</w:t>
@@ -1896,7 +1804,7 @@
     </w:p>
     <w:p>
       <w:pPr>
-        <w:pStyle w:val="ndicedeilustraes"/>
+        <w:pStyle w:val="TableofFigures"/>
         <w:tabs>
           <w:tab w:val="right" w:leader="dot" w:pos="8494"/>
         </w:tabs>
@@ -1909,7 +1817,7 @@
       <w:hyperlink w:anchor="_Toc352837481" w:history="1">
         <w:r>
           <w:rPr>
-            <w:rStyle w:val="Hiperligao"/>
+            <w:rStyle w:val="Hyperlink"/>
             <w:noProof/>
             <w:lang w:val="en-US"/>
           </w:rPr>
@@ -1967,7 +1875,7 @@
     </w:p>
     <w:p>
       <w:pPr>
-        <w:pStyle w:val="ndicedeilustraes"/>
+        <w:pStyle w:val="TableofFigures"/>
         <w:tabs>
           <w:tab w:val="right" w:leader="dot" w:pos="8494"/>
         </w:tabs>
@@ -1980,7 +1888,7 @@
       <w:hyperlink w:anchor="_Toc352837482" w:history="1">
         <w:r>
           <w:rPr>
-            <w:rStyle w:val="Hiperligao"/>
+            <w:rStyle w:val="Hyperlink"/>
             <w:noProof/>
           </w:rPr>
           <w:t>Figure 3: Individual Effort</w:t>
@@ -2069,7 +1977,7 @@
     </w:p>
     <w:p>
       <w:pPr>
-        <w:pStyle w:val="ndicedeilustraes"/>
+        <w:pStyle w:val="TableofFigures"/>
         <w:tabs>
           <w:tab w:val="right" w:leader="dot" w:pos="8494"/>
         </w:tabs>
@@ -2100,7 +2008,7 @@
       <w:hyperlink w:anchor="_Toc352837339" w:history="1">
         <w:r>
           <w:rPr>
-            <w:rStyle w:val="Hiperligao"/>
+            <w:rStyle w:val="Hyperlink"/>
             <w:noProof/>
             <w:lang w:val="en-US"/>
           </w:rPr>
@@ -2158,7 +2066,7 @@
     </w:p>
     <w:p>
       <w:pPr>
-        <w:pStyle w:val="ndicedeilustraes"/>
+        <w:pStyle w:val="TableofFigures"/>
         <w:tabs>
           <w:tab w:val="right" w:leader="dot" w:pos="8494"/>
         </w:tabs>
@@ -2171,7 +2079,7 @@
       <w:hyperlink w:anchor="_Toc352837340" w:history="1">
         <w:r>
           <w:rPr>
-            <w:rStyle w:val="Hiperligao"/>
+            <w:rStyle w:val="Hyperlink"/>
             <w:noProof/>
             <w:lang w:val="en-US"/>
           </w:rPr>
@@ -2229,7 +2137,7 @@
     </w:p>
     <w:p>
       <w:pPr>
-        <w:pStyle w:val="ndicedeilustraes"/>
+        <w:pStyle w:val="TableofFigures"/>
         <w:tabs>
           <w:tab w:val="right" w:leader="dot" w:pos="8494"/>
         </w:tabs>
@@ -2242,7 +2150,7 @@
       <w:hyperlink w:anchor="_Toc352837341" w:history="1">
         <w:r>
           <w:rPr>
-            <w:rStyle w:val="Hiperligao"/>
+            <w:rStyle w:val="Hyperlink"/>
             <w:noProof/>
             <w:lang w:val="en-US"/>
           </w:rPr>
@@ -2333,9 +2241,9 @@
     </w:p>
     <w:tbl>
       <w:tblPr>
-        <w:tblStyle w:val="Tabelacomgrelha"/>
+        <w:tblStyle w:val="TableGrid"/>
         <w:tblW w:w="9606" w:type="dxa"/>
-        <w:tblLook w:val="04A0"/>
+        <w:tblLook w:val="04A0" w:firstRow="1" w:lastRow="0" w:firstColumn="1" w:lastColumn="0" w:noHBand="0" w:noVBand="1"/>
       </w:tblPr>
       <w:tblGrid>
         <w:gridCol w:w="1668"/>
@@ -2497,10 +2405,11 @@
                 <w:calendar w:val="gregorian"/>
               </w:date>
             </w:sdtPr>
+            <w:sdtEndPr/>
             <w:sdtContent>
               <w:p>
                 <w:pPr>
-                  <w:pStyle w:val="SemEspaamento"/>
+                  <w:pStyle w:val="NoSpacing"/>
                   <w:jc w:val="center"/>
                   <w:rPr>
                     <w:rFonts w:eastAsiaTheme="minorHAnsi"/>
@@ -2587,7 +2496,7 @@
           </w:tcPr>
           <w:p>
             <w:pPr>
-              <w:pStyle w:val="SemEspaamento"/>
+              <w:pStyle w:val="NoSpacing"/>
               <w:jc w:val="center"/>
               <w:rPr>
                 <w:rFonts w:eastAsiaTheme="minorHAnsi"/>
@@ -2647,16 +2556,8 @@
               <w:rPr>
                 <w:lang w:val="en-US"/>
               </w:rPr>
-              <w:t xml:space="preserve">Filipe </w:t>
-            </w:r>
-            <w:proofErr w:type="spellStart"/>
-            <w:r>
-              <w:rPr>
-                <w:lang w:val="en-US"/>
-              </w:rPr>
-              <w:t>Brandão</w:t>
-            </w:r>
-            <w:proofErr w:type="spellEnd"/>
+              <w:t>Filipe Brandão</w:t>
+            </w:r>
           </w:p>
         </w:tc>
         <w:tc>
@@ -2710,7 +2611,7 @@
           </w:tcPr>
           <w:p>
             <w:pPr>
-              <w:pStyle w:val="SemEspaamento"/>
+              <w:pStyle w:val="NoSpacing"/>
               <w:jc w:val="center"/>
               <w:rPr>
                 <w:rFonts w:eastAsiaTheme="minorHAnsi"/>
@@ -2766,19 +2667,11 @@
                 <w:lang w:val="en-US"/>
               </w:rPr>
             </w:pPr>
-            <w:proofErr w:type="spellStart"/>
-            <w:r>
-              <w:rPr>
-                <w:lang w:val="en-US"/>
-              </w:rPr>
-              <w:t>Mário</w:t>
-            </w:r>
-            <w:proofErr w:type="spellEnd"/>
-            <w:r>
-              <w:rPr>
-                <w:lang w:val="en-US"/>
-              </w:rPr>
-              <w:t xml:space="preserve"> Oliveira</w:t>
+            <w:r>
+              <w:rPr>
+                <w:lang w:val="en-US"/>
+              </w:rPr>
+              <w:t>Mário Oliveira</w:t>
             </w:r>
           </w:p>
         </w:tc>
@@ -2839,7 +2732,7 @@
           </w:tcPr>
           <w:p>
             <w:pPr>
-              <w:pStyle w:val="SemEspaamento"/>
+              <w:pStyle w:val="NoSpacing"/>
               <w:jc w:val="center"/>
               <w:rPr>
                 <w:rFonts w:eastAsiaTheme="minorHAnsi"/>
@@ -2867,28 +2760,12 @@
                 <w:lang w:val="en-US"/>
               </w:rPr>
             </w:pPr>
-            <w:proofErr w:type="spellStart"/>
-            <w:r>
-              <w:rPr>
-                <w:lang w:val="en-US"/>
-              </w:rPr>
-              <w:t>João</w:t>
-            </w:r>
-            <w:proofErr w:type="spellEnd"/>
-            <w:r>
-              <w:rPr>
-                <w:lang w:val="en-US"/>
-              </w:rPr>
-              <w:t xml:space="preserve"> </w:t>
-            </w:r>
-            <w:proofErr w:type="spellStart"/>
-            <w:r>
-              <w:rPr>
-                <w:lang w:val="en-US"/>
-              </w:rPr>
-              <w:t>Girão</w:t>
-            </w:r>
-            <w:proofErr w:type="spellEnd"/>
+            <w:r>
+              <w:rPr>
+                <w:lang w:val="en-US"/>
+              </w:rPr>
+              <w:t>João Girão</w:t>
+            </w:r>
           </w:p>
         </w:tc>
         <w:tc>
@@ -2942,13 +2819,20 @@
           </w:tcPr>
           <w:p>
             <w:pPr>
-              <w:pStyle w:val="SemEspaamento"/>
+              <w:pStyle w:val="NoSpacing"/>
               <w:jc w:val="center"/>
               <w:rPr>
                 <w:rFonts w:eastAsiaTheme="minorHAnsi"/>
                 <w:lang w:val="en-US"/>
               </w:rPr>
             </w:pPr>
+            <w:r>
+              <w:rPr>
+                <w:rFonts w:eastAsiaTheme="minorHAnsi"/>
+                <w:lang w:val="en-US"/>
+              </w:rPr>
+              <w:t>04-04-2013</w:t>
+            </w:r>
           </w:p>
         </w:tc>
         <w:tc>
@@ -2963,6 +2847,12 @@
                 <w:lang w:val="en-US"/>
               </w:rPr>
             </w:pPr>
+            <w:r>
+              <w:rPr>
+                <w:lang w:val="en-US"/>
+              </w:rPr>
+              <w:t>Rui Ganhoto</w:t>
+            </w:r>
           </w:p>
         </w:tc>
         <w:tc>
@@ -2978,6 +2868,12 @@
                 <w:lang w:val="en-US"/>
               </w:rPr>
             </w:pPr>
+            <w:r>
+              <w:rPr>
+                <w:lang w:val="en-US"/>
+              </w:rPr>
+              <w:t>a21170262@alunos.isec.pt</w:t>
+            </w:r>
           </w:p>
         </w:tc>
         <w:tc>
@@ -2993,18 +2889,24 @@
                 <w:lang w:val="en-US"/>
               </w:rPr>
             </w:pPr>
+            <w:r>
+              <w:rPr>
+                <w:lang w:val="en-US"/>
+              </w:rPr>
+              <w:t>Constributor</w:t>
+            </w:r>
           </w:p>
         </w:tc>
       </w:tr>
     </w:tbl>
     <w:p>
       <w:pPr>
-        <w:pStyle w:val="Legenda"/>
-        <w:rPr>
-          <w:lang w:val="en-US"/>
-        </w:rPr>
-      </w:pPr>
-      <w:bookmarkStart w:id="1" w:name="_Toc352837339"/>
+        <w:pStyle w:val="Caption"/>
+        <w:rPr>
+          <w:lang w:val="en-US"/>
+        </w:rPr>
+      </w:pPr>
+      <w:bookmarkStart w:id="0" w:name="_Toc352837339"/>
       <w:r>
         <w:rPr>
           <w:lang w:val="en-US"/>
@@ -3055,7 +2957,7 @@
         </w:rPr>
         <w:t>Contributors</w:t>
       </w:r>
-      <w:bookmarkEnd w:id="1"/>
+      <w:bookmarkEnd w:id="0"/>
     </w:p>
     <w:p>
       <w:pPr>
@@ -3066,9 +2968,9 @@
     </w:p>
     <w:tbl>
       <w:tblPr>
-        <w:tblStyle w:val="Tabelacomgrelha"/>
+        <w:tblStyle w:val="TableGrid"/>
         <w:tblW w:w="9607" w:type="dxa"/>
-        <w:tblLook w:val="04A0"/>
+        <w:tblLook w:val="04A0" w:firstRow="1" w:lastRow="0" w:firstColumn="1" w:lastColumn="0" w:noHBand="0" w:noVBand="1"/>
       </w:tblPr>
       <w:tblGrid>
         <w:gridCol w:w="1526"/>
@@ -3284,10 +3186,11 @@
                 <w:calendar w:val="gregorian"/>
               </w:date>
             </w:sdtPr>
+            <w:sdtEndPr/>
             <w:sdtContent>
               <w:p>
                 <w:pPr>
-                  <w:pStyle w:val="SemEspaamento"/>
+                  <w:pStyle w:val="NoSpacing"/>
                   <w:jc w:val="center"/>
                   <w:rPr>
                     <w:rFonts w:eastAsiaTheme="minorHAnsi"/>
@@ -3408,7 +3311,7 @@
           </w:tcPr>
           <w:p>
             <w:pPr>
-              <w:pStyle w:val="SemEspaamento"/>
+              <w:pStyle w:val="NoSpacing"/>
               <w:jc w:val="center"/>
               <w:rPr>
                 <w:rFonts w:eastAsiaTheme="minorHAnsi"/>
@@ -3527,7 +3430,7 @@
           </w:tcPr>
           <w:p>
             <w:pPr>
-              <w:pStyle w:val="SemEspaamento"/>
+              <w:pStyle w:val="NoSpacing"/>
               <w:jc w:val="center"/>
               <w:rPr>
                 <w:rFonts w:eastAsiaTheme="minorHAnsi"/>
@@ -3579,16 +3482,8 @@
               <w:rPr>
                 <w:lang w:val="en-US"/>
               </w:rPr>
-              <w:t xml:space="preserve">Filipe </w:t>
-            </w:r>
-            <w:proofErr w:type="spellStart"/>
-            <w:r>
-              <w:rPr>
-                <w:lang w:val="en-US"/>
-              </w:rPr>
-              <w:t>Brandão</w:t>
-            </w:r>
-            <w:proofErr w:type="spellEnd"/>
+              <w:t>Filipe Brandão</w:t>
+            </w:r>
           </w:p>
         </w:tc>
         <w:tc>
@@ -3654,7 +3549,7 @@
           </w:tcPr>
           <w:p>
             <w:pPr>
-              <w:pStyle w:val="SemEspaamento"/>
+              <w:pStyle w:val="NoSpacing"/>
               <w:jc w:val="center"/>
               <w:rPr>
                 <w:rFonts w:eastAsiaTheme="minorHAnsi"/>
@@ -3779,7 +3674,7 @@
           </w:tcPr>
           <w:p>
             <w:pPr>
-              <w:pStyle w:val="SemEspaamento"/>
+              <w:pStyle w:val="NoSpacing"/>
               <w:jc w:val="center"/>
               <w:rPr>
                 <w:rFonts w:eastAsiaTheme="minorHAnsi"/>
@@ -3827,19 +3722,11 @@
                 <w:lang w:val="en-US"/>
               </w:rPr>
             </w:pPr>
-            <w:proofErr w:type="spellStart"/>
-            <w:r>
-              <w:rPr>
-                <w:lang w:val="en-US"/>
-              </w:rPr>
-              <w:t>Mário</w:t>
-            </w:r>
-            <w:proofErr w:type="spellEnd"/>
-            <w:r>
-              <w:rPr>
-                <w:lang w:val="en-US"/>
-              </w:rPr>
-              <w:t xml:space="preserve"> Oliveira</w:t>
+            <w:r>
+              <w:rPr>
+                <w:lang w:val="en-US"/>
+              </w:rPr>
+              <w:t>Mário Oliveira</w:t>
             </w:r>
           </w:p>
         </w:tc>
@@ -3907,7 +3794,7 @@
           </w:tcPr>
           <w:p>
             <w:pPr>
-              <w:pStyle w:val="SemEspaamento"/>
+              <w:pStyle w:val="NoSpacing"/>
               <w:jc w:val="center"/>
               <w:rPr>
                 <w:rFonts w:eastAsiaTheme="minorHAnsi"/>
@@ -4027,7 +3914,7 @@
           </w:tcPr>
           <w:p>
             <w:pPr>
-              <w:pStyle w:val="SemEspaamento"/>
+              <w:pStyle w:val="NoSpacing"/>
               <w:jc w:val="center"/>
               <w:rPr>
                 <w:rFonts w:eastAsiaTheme="minorHAnsi"/>
@@ -4109,28 +3996,12 @@
                 <w:lang w:val="en-US"/>
               </w:rPr>
             </w:pPr>
-            <w:proofErr w:type="spellStart"/>
-            <w:r>
-              <w:rPr>
-                <w:lang w:val="en-US"/>
-              </w:rPr>
-              <w:t>João</w:t>
-            </w:r>
-            <w:proofErr w:type="spellEnd"/>
-            <w:r>
-              <w:rPr>
-                <w:lang w:val="en-US"/>
-              </w:rPr>
-              <w:t xml:space="preserve"> </w:t>
-            </w:r>
-            <w:proofErr w:type="spellStart"/>
-            <w:r>
-              <w:rPr>
-                <w:lang w:val="en-US"/>
-              </w:rPr>
-              <w:t>Girão</w:t>
-            </w:r>
-            <w:proofErr w:type="spellEnd"/>
+            <w:r>
+              <w:rPr>
+                <w:lang w:val="en-US"/>
+              </w:rPr>
+              <w:t>João Girão</w:t>
+            </w:r>
           </w:p>
         </w:tc>
         <w:tc>
@@ -4157,13 +4028,20 @@
           </w:tcPr>
           <w:p>
             <w:pPr>
-              <w:pStyle w:val="SemEspaamento"/>
+              <w:pStyle w:val="NoSpacing"/>
               <w:jc w:val="center"/>
               <w:rPr>
                 <w:rFonts w:eastAsiaTheme="minorHAnsi"/>
                 <w:lang w:val="en-US"/>
               </w:rPr>
             </w:pPr>
+            <w:r>
+              <w:rPr>
+                <w:rFonts w:eastAsiaTheme="minorHAnsi"/>
+                <w:lang w:val="en-US"/>
+              </w:rPr>
+              <w:t>04-04-2013</w:t>
+            </w:r>
           </w:p>
         </w:tc>
         <w:tc>
@@ -4178,6 +4056,12 @@
                 <w:lang w:val="en-US"/>
               </w:rPr>
             </w:pPr>
+            <w:r>
+              <w:rPr>
+                <w:lang w:val="en-US"/>
+              </w:rPr>
+              <w:t>Approval</w:t>
+            </w:r>
           </w:p>
         </w:tc>
         <w:tc>
@@ -4206,6 +4090,12 @@
                 <w:lang w:val="en-US"/>
               </w:rPr>
             </w:pPr>
+            <w:r>
+              <w:rPr>
+                <w:lang w:val="en-US"/>
+              </w:rPr>
+              <w:t>0.3</w:t>
+            </w:r>
           </w:p>
         </w:tc>
         <w:tc>
@@ -4220,6 +4110,14 @@
                 <w:lang w:val="en-US"/>
               </w:rPr>
             </w:pPr>
+            <w:r>
+              <w:rPr>
+                <w:lang w:val="en-US"/>
+              </w:rPr>
+              <w:t>Rui Ganhoto</w:t>
+            </w:r>
+            <w:bookmarkStart w:id="1" w:name="_GoBack"/>
+            <w:bookmarkEnd w:id="1"/>
           </w:p>
         </w:tc>
         <w:tc>
@@ -4246,7 +4144,7 @@
           </w:tcPr>
           <w:p>
             <w:pPr>
-              <w:pStyle w:val="SemEspaamento"/>
+              <w:pStyle w:val="NoSpacing"/>
               <w:jc w:val="center"/>
               <w:rPr>
                 <w:rFonts w:eastAsiaTheme="minorHAnsi"/>
@@ -4335,7 +4233,7 @@
           </w:tcPr>
           <w:p>
             <w:pPr>
-              <w:pStyle w:val="SemEspaamento"/>
+              <w:pStyle w:val="NoSpacing"/>
               <w:jc w:val="center"/>
               <w:rPr>
                 <w:rFonts w:eastAsiaTheme="minorHAnsi"/>
@@ -4424,7 +4322,7 @@
           </w:tcPr>
           <w:p>
             <w:pPr>
-              <w:pStyle w:val="SemEspaamento"/>
+              <w:pStyle w:val="NoSpacing"/>
               <w:jc w:val="center"/>
               <w:rPr>
                 <w:rFonts w:eastAsiaTheme="minorHAnsi"/>
@@ -4513,7 +4411,7 @@
           </w:tcPr>
           <w:p>
             <w:pPr>
-              <w:pStyle w:val="SemEspaamento"/>
+              <w:pStyle w:val="NoSpacing"/>
               <w:jc w:val="center"/>
               <w:rPr>
                 <w:rFonts w:eastAsiaTheme="minorHAnsi"/>
@@ -4597,7 +4495,7 @@
     </w:tbl>
     <w:p>
       <w:pPr>
-        <w:pStyle w:val="Legenda"/>
+        <w:pStyle w:val="Caption"/>
         <w:rPr>
           <w:lang w:val="en-US"/>
         </w:rPr>
@@ -4673,7 +4571,7 @@
     </w:p>
     <w:p>
       <w:pPr>
-        <w:pStyle w:val="Ttulo1"/>
+        <w:pStyle w:val="Heading1"/>
         <w:numPr>
           <w:ilvl w:val="0"/>
           <w:numId w:val="1"/>
@@ -4694,7 +4592,7 @@
     </w:p>
     <w:p>
       <w:pPr>
-        <w:pStyle w:val="Ttulo1"/>
+        <w:pStyle w:val="Heading1"/>
         <w:numPr>
           <w:ilvl w:val="1"/>
           <w:numId w:val="1"/>
@@ -4715,7 +4613,7 @@
     </w:p>
     <w:p>
       <w:pPr>
-        <w:pStyle w:val="PargrafodaLista"/>
+        <w:pStyle w:val="ListParagraph"/>
         <w:numPr>
           <w:ilvl w:val="0"/>
           <w:numId w:val="9"/>
@@ -4734,7 +4632,7 @@
     </w:p>
     <w:p>
       <w:pPr>
-        <w:pStyle w:val="PargrafodaLista"/>
+        <w:pStyle w:val="ListParagraph"/>
         <w:numPr>
           <w:ilvl w:val="0"/>
           <w:numId w:val="9"/>
@@ -4758,7 +4656,7 @@
     </w:p>
     <w:p>
       <w:pPr>
-        <w:pStyle w:val="PargrafodaLista"/>
+        <w:pStyle w:val="ListParagraph"/>
         <w:numPr>
           <w:ilvl w:val="0"/>
           <w:numId w:val="9"/>
@@ -4788,7 +4686,7 @@
     </w:p>
     <w:p>
       <w:pPr>
-        <w:pStyle w:val="PargrafodaLista"/>
+        <w:pStyle w:val="ListParagraph"/>
         <w:numPr>
           <w:ilvl w:val="0"/>
           <w:numId w:val="9"/>
@@ -4818,7 +4716,7 @@
     </w:p>
     <w:p>
       <w:pPr>
-        <w:pStyle w:val="PargrafodaLista"/>
+        <w:pStyle w:val="ListParagraph"/>
         <w:numPr>
           <w:ilvl w:val="0"/>
           <w:numId w:val="9"/>
@@ -4836,7 +4734,7 @@
     </w:p>
     <w:p>
       <w:pPr>
-        <w:pStyle w:val="PargrafodaLista"/>
+        <w:pStyle w:val="ListParagraph"/>
         <w:numPr>
           <w:ilvl w:val="1"/>
           <w:numId w:val="9"/>
@@ -4854,7 +4752,7 @@
     </w:p>
     <w:p>
       <w:pPr>
-        <w:pStyle w:val="PargrafodaLista"/>
+        <w:pStyle w:val="ListParagraph"/>
         <w:numPr>
           <w:ilvl w:val="1"/>
           <w:numId w:val="9"/>
@@ -4872,7 +4770,7 @@
     </w:p>
     <w:p>
       <w:pPr>
-        <w:pStyle w:val="PargrafodaLista"/>
+        <w:pStyle w:val="ListParagraph"/>
         <w:numPr>
           <w:ilvl w:val="0"/>
           <w:numId w:val="9"/>
@@ -4890,7 +4788,7 @@
     </w:p>
     <w:p>
       <w:pPr>
-        <w:pStyle w:val="Ttulo1"/>
+        <w:pStyle w:val="Heading1"/>
         <w:numPr>
           <w:ilvl w:val="1"/>
           <w:numId w:val="1"/>
@@ -4953,7 +4851,7 @@
     </w:p>
     <w:p>
       <w:pPr>
-        <w:pStyle w:val="Ttulo1"/>
+        <w:pStyle w:val="Heading1"/>
         <w:numPr>
           <w:ilvl w:val="1"/>
           <w:numId w:val="1"/>
@@ -4973,7 +4871,7 @@
     </w:p>
     <w:p>
       <w:pPr>
-        <w:pStyle w:val="PargrafodaLista"/>
+        <w:pStyle w:val="ListParagraph"/>
         <w:numPr>
           <w:ilvl w:val="0"/>
           <w:numId w:val="10"/>
@@ -4986,20 +4884,12 @@
         <w:rPr>
           <w:lang w:val="en-US"/>
         </w:rPr>
-        <w:t xml:space="preserve">Requirements Analysis Process is </w:t>
-      </w:r>
-      <w:proofErr w:type="spellStart"/>
-      <w:r>
-        <w:rPr>
-          <w:lang w:val="en-US"/>
-        </w:rPr>
-        <w:t>baselined</w:t>
-      </w:r>
-      <w:proofErr w:type="spellEnd"/>
-    </w:p>
-    <w:p>
-      <w:pPr>
-        <w:pStyle w:val="PargrafodaLista"/>
+        <w:t>Requirements Analysis Process is baselined</w:t>
+      </w:r>
+    </w:p>
+    <w:p>
+      <w:pPr>
+        <w:pStyle w:val="ListParagraph"/>
         <w:numPr>
           <w:ilvl w:val="0"/>
           <w:numId w:val="10"/>
@@ -5018,20 +4908,12 @@
         <w:rPr>
           <w:lang w:val="en-US"/>
         </w:rPr>
-        <w:t xml:space="preserve">is </w:t>
-      </w:r>
-      <w:proofErr w:type="spellStart"/>
-      <w:r>
-        <w:rPr>
-          <w:lang w:val="en-US"/>
-        </w:rPr>
-        <w:t>baselined</w:t>
-      </w:r>
-      <w:proofErr w:type="spellEnd"/>
-    </w:p>
-    <w:p>
-      <w:pPr>
-        <w:pStyle w:val="Ttulo1"/>
+        <w:t>is baselined</w:t>
+      </w:r>
+    </w:p>
+    <w:p>
+      <w:pPr>
+        <w:pStyle w:val="Heading1"/>
         <w:numPr>
           <w:ilvl w:val="0"/>
           <w:numId w:val="1"/>
@@ -5065,7 +4947,7 @@
     </w:p>
     <w:p>
       <w:pPr>
-        <w:pStyle w:val="PargrafodaLista"/>
+        <w:pStyle w:val="ListParagraph"/>
         <w:numPr>
           <w:ilvl w:val="0"/>
           <w:numId w:val="12"/>
@@ -5108,7 +4990,7 @@
     </w:p>
     <w:p>
       <w:pPr>
-        <w:pStyle w:val="PargrafodaLista"/>
+        <w:pStyle w:val="ListParagraph"/>
         <w:numPr>
           <w:ilvl w:val="0"/>
           <w:numId w:val="12"/>
@@ -5127,7 +5009,7 @@
     </w:p>
     <w:p>
       <w:pPr>
-        <w:pStyle w:val="PargrafodaLista"/>
+        <w:pStyle w:val="ListParagraph"/>
         <w:numPr>
           <w:ilvl w:val="0"/>
           <w:numId w:val="12"/>
@@ -5146,7 +5028,7 @@
     </w:p>
     <w:p>
       <w:pPr>
-        <w:pStyle w:val="Ttulo1"/>
+        <w:pStyle w:val="Heading1"/>
         <w:numPr>
           <w:ilvl w:val="0"/>
           <w:numId w:val="1"/>
@@ -5178,7 +5060,7 @@
     </w:p>
     <w:p>
       <w:pPr>
-        <w:pStyle w:val="PargrafodaLista"/>
+        <w:pStyle w:val="ListParagraph"/>
         <w:numPr>
           <w:ilvl w:val="0"/>
           <w:numId w:val="11"/>
@@ -5196,7 +5078,7 @@
     </w:p>
     <w:p>
       <w:pPr>
-        <w:pStyle w:val="PargrafodaLista"/>
+        <w:pStyle w:val="ListParagraph"/>
         <w:numPr>
           <w:ilvl w:val="0"/>
           <w:numId w:val="11"/>
@@ -5214,7 +5096,7 @@
     </w:p>
     <w:p>
       <w:pPr>
-        <w:pStyle w:val="PargrafodaLista"/>
+        <w:pStyle w:val="ListParagraph"/>
         <w:numPr>
           <w:ilvl w:val="0"/>
           <w:numId w:val="11"/>
@@ -5232,7 +5114,7 @@
     </w:p>
     <w:p>
       <w:pPr>
-        <w:pStyle w:val="PargrafodaLista"/>
+        <w:pStyle w:val="ListParagraph"/>
         <w:numPr>
           <w:ilvl w:val="0"/>
           <w:numId w:val="11"/>
@@ -5250,7 +5132,7 @@
     </w:p>
     <w:p>
       <w:pPr>
-        <w:pStyle w:val="PargrafodaLista"/>
+        <w:pStyle w:val="ListParagraph"/>
         <w:numPr>
           <w:ilvl w:val="0"/>
           <w:numId w:val="11"/>
@@ -5268,7 +5150,7 @@
     </w:p>
     <w:p>
       <w:pPr>
-        <w:pStyle w:val="PargrafodaLista"/>
+        <w:pStyle w:val="ListParagraph"/>
         <w:numPr>
           <w:ilvl w:val="0"/>
           <w:numId w:val="11"/>
@@ -5286,7 +5168,7 @@
     </w:p>
     <w:p>
       <w:pPr>
-        <w:pStyle w:val="Ttulo1"/>
+        <w:pStyle w:val="Heading1"/>
         <w:numPr>
           <w:ilvl w:val="0"/>
           <w:numId w:val="1"/>
@@ -5307,7 +5189,7 @@
     </w:p>
     <w:p>
       <w:pPr>
-        <w:pStyle w:val="Ttulo1"/>
+        <w:pStyle w:val="Heading1"/>
         <w:numPr>
           <w:ilvl w:val="1"/>
           <w:numId w:val="1"/>
@@ -5364,7 +5246,7 @@
                     <a:blip r:embed="rId14" cstate="print">
                       <a:extLst>
                         <a:ext uri="{28A0092B-C50C-407E-A947-70E740481C1C}">
-                          <a14:useLocalDpi xmlns:a14="http://schemas.microsoft.com/office/drawing/2010/main" xmlns:wps="http://schemas.microsoft.com/office/word/2010/wordprocessingShape" xmlns:wpi="http://schemas.microsoft.com/office/word/2010/wordprocessingInk" xmlns:wpg="http://schemas.microsoft.com/office/word/2010/wordprocessingGroup" xmlns:w15="http://schemas.microsoft.com/office/word/2012/wordml" xmlns:w14="http://schemas.microsoft.com/office/word/2010/wordml" xmlns:w="http://schemas.openxmlformats.org/wordprocessingml/2006/main" xmlns:w10="urn:schemas-microsoft-com:office:word" xmlns:wp14="http://schemas.microsoft.com/office/word/2010/wordprocessingDrawing" xmlns:v="urn:schemas-microsoft-com:vml" xmlns:o="urn:schemas-microsoft-com:office:office" xmlns:mc="http://schemas.openxmlformats.org/markup-compatibility/2006" xmlns:wpc="http://schemas.microsoft.com/office/word/2010/wordprocessingCanvas" xmlns="" val="0"/>
+                          <a14:useLocalDpi xmlns:a14="http://schemas.microsoft.com/office/drawing/2010/main" val="0"/>
                         </a:ext>
                       </a:extLst>
                     </a:blip>
@@ -5395,7 +5277,7 @@
     </w:p>
     <w:p>
       <w:pPr>
-        <w:pStyle w:val="Legenda"/>
+        <w:pStyle w:val="Caption"/>
         <w:jc w:val="center"/>
         <w:rPr>
           <w:lang w:val="en-US"/>
@@ -5469,7 +5351,7 @@
     </w:p>
     <w:p>
       <w:pPr>
-        <w:pStyle w:val="Ttulo1"/>
+        <w:pStyle w:val="Heading1"/>
         <w:numPr>
           <w:ilvl w:val="1"/>
           <w:numId w:val="1"/>
@@ -5518,7 +5400,7 @@
                     <a:blip r:embed="rId15" cstate="print">
                       <a:extLst>
                         <a:ext uri="{28A0092B-C50C-407E-A947-70E740481C1C}">
-                          <a14:useLocalDpi xmlns:a14="http://schemas.microsoft.com/office/drawing/2010/main" xmlns:wps="http://schemas.microsoft.com/office/word/2010/wordprocessingShape" xmlns:wpi="http://schemas.microsoft.com/office/word/2010/wordprocessingInk" xmlns:wpg="http://schemas.microsoft.com/office/word/2010/wordprocessingGroup" xmlns:w15="http://schemas.microsoft.com/office/word/2012/wordml" xmlns:w14="http://schemas.microsoft.com/office/word/2010/wordml" xmlns:w="http://schemas.openxmlformats.org/wordprocessingml/2006/main" xmlns:w10="urn:schemas-microsoft-com:office:word" xmlns:wp14="http://schemas.microsoft.com/office/word/2010/wordprocessingDrawing" xmlns:v="urn:schemas-microsoft-com:vml" xmlns:o="urn:schemas-microsoft-com:office:office" xmlns:mc="http://schemas.openxmlformats.org/markup-compatibility/2006" xmlns:wpc="http://schemas.microsoft.com/office/word/2010/wordprocessingCanvas" xmlns="" val="0"/>
+                          <a14:useLocalDpi xmlns:a14="http://schemas.microsoft.com/office/drawing/2010/main" val="0"/>
                         </a:ext>
                       </a:extLst>
                     </a:blip>
@@ -5539,7 +5421,7 @@
                     </a:ln>
                     <a:extLst>
                       <a:ext uri="{53640926-AAD7-44D8-BBD7-CCE9431645EC}">
-                        <a14:shadowObscured xmlns:a14="http://schemas.microsoft.com/office/drawing/2010/main" xmlns:wps="http://schemas.microsoft.com/office/word/2010/wordprocessingShape" xmlns:wpi="http://schemas.microsoft.com/office/word/2010/wordprocessingInk" xmlns:wpg="http://schemas.microsoft.com/office/word/2010/wordprocessingGroup" xmlns:w15="http://schemas.microsoft.com/office/word/2012/wordml" xmlns:w14="http://schemas.microsoft.com/office/word/2010/wordml" xmlns:w="http://schemas.openxmlformats.org/wordprocessingml/2006/main" xmlns:w10="urn:schemas-microsoft-com:office:word" xmlns:wp14="http://schemas.microsoft.com/office/word/2010/wordprocessingDrawing" xmlns:v="urn:schemas-microsoft-com:vml" xmlns:o="urn:schemas-microsoft-com:office:office" xmlns:mc="http://schemas.openxmlformats.org/markup-compatibility/2006" xmlns:wpc="http://schemas.microsoft.com/office/word/2010/wordprocessingCanvas" xmlns=""/>
+                        <a14:shadowObscured xmlns:a14="http://schemas.microsoft.com/office/drawing/2010/main"/>
                       </a:ext>
                     </a:extLst>
                   </pic:spPr>
@@ -5552,7 +5434,7 @@
     </w:p>
     <w:p>
       <w:pPr>
-        <w:pStyle w:val="Legenda"/>
+        <w:pStyle w:val="Caption"/>
         <w:jc w:val="center"/>
         <w:rPr>
           <w:lang w:val="en-US"/>
@@ -5597,7 +5479,7 @@
     </w:p>
     <w:p>
       <w:pPr>
-        <w:pStyle w:val="Ttulo1"/>
+        <w:pStyle w:val="Heading1"/>
         <w:numPr>
           <w:ilvl w:val="1"/>
           <w:numId w:val="1"/>
@@ -5647,7 +5529,7 @@
                     <a:blip r:embed="rId16" cstate="print">
                       <a:extLst>
                         <a:ext uri="{28A0092B-C50C-407E-A947-70E740481C1C}">
-                          <a14:useLocalDpi xmlns:a14="http://schemas.microsoft.com/office/drawing/2010/main" xmlns:wps="http://schemas.microsoft.com/office/word/2010/wordprocessingShape" xmlns:wpi="http://schemas.microsoft.com/office/word/2010/wordprocessingInk" xmlns:wpg="http://schemas.microsoft.com/office/word/2010/wordprocessingGroup" xmlns:w15="http://schemas.microsoft.com/office/word/2012/wordml" xmlns:w14="http://schemas.microsoft.com/office/word/2010/wordml" xmlns:w="http://schemas.openxmlformats.org/wordprocessingml/2006/main" xmlns:w10="urn:schemas-microsoft-com:office:word" xmlns:wp14="http://schemas.microsoft.com/office/word/2010/wordprocessingDrawing" xmlns:v="urn:schemas-microsoft-com:vml" xmlns:o="urn:schemas-microsoft-com:office:office" xmlns:mc="http://schemas.openxmlformats.org/markup-compatibility/2006" xmlns:wpc="http://schemas.microsoft.com/office/word/2010/wordprocessingCanvas" xmlns="" val="0"/>
+                          <a14:useLocalDpi xmlns:a14="http://schemas.microsoft.com/office/drawing/2010/main" val="0"/>
                         </a:ext>
                       </a:extLst>
                     </a:blip>
@@ -5678,37 +5560,45 @@
     </w:p>
     <w:p>
       <w:pPr>
-        <w:pStyle w:val="Legenda"/>
+        <w:pStyle w:val="Caption"/>
         <w:jc w:val="center"/>
       </w:pPr>
       <w:bookmarkStart w:id="15" w:name="_Toc352837482"/>
       <w:r>
         <w:t xml:space="preserve">Figure </w:t>
       </w:r>
-      <w:fldSimple w:instr=" SEQ Figure \* ARABIC ">
-        <w:r>
-          <w:rPr>
-            <w:noProof/>
-          </w:rPr>
-          <w:t>3</w:t>
-        </w:r>
-      </w:fldSimple>
+      <w:r>
+        <w:fldChar w:fldCharType="begin"/>
+      </w:r>
+      <w:r>
+        <w:instrText xml:space="preserve"> SEQ Figure \* ARABIC </w:instrText>
+      </w:r>
+      <w:r>
+        <w:fldChar w:fldCharType="separate"/>
+      </w:r>
+      <w:r>
+        <w:rPr>
+          <w:noProof/>
+        </w:rPr>
+        <w:t>3</w:t>
+      </w:r>
+      <w:r>
+        <w:rPr>
+          <w:noProof/>
+        </w:rPr>
+        <w:fldChar w:fldCharType="end"/>
+      </w:r>
       <w:r>
         <w:t xml:space="preserve">: </w:t>
       </w:r>
       <w:r>
-        <w:t xml:space="preserve">Individual </w:t>
-      </w:r>
-      <w:proofErr w:type="spellStart"/>
-      <w:r>
-        <w:t>Effort</w:t>
+        <w:t>Individual Effort</w:t>
       </w:r>
       <w:bookmarkEnd w:id="15"/>
-      <w:proofErr w:type="spellEnd"/>
-    </w:p>
-    <w:p>
-      <w:pPr>
-        <w:pStyle w:val="Legenda"/>
+    </w:p>
+    <w:p>
+      <w:pPr>
+        <w:pStyle w:val="Caption"/>
         <w:jc w:val="center"/>
         <w:rPr>
           <w:lang w:val="en-US"/>
@@ -5717,10 +5607,10 @@
     </w:p>
     <w:tbl>
       <w:tblPr>
-        <w:tblStyle w:val="Tabelacomgrelha"/>
+        <w:tblStyle w:val="TableGrid"/>
         <w:tblW w:w="0" w:type="auto"/>
         <w:jc w:val="center"/>
-        <w:tblLook w:val="04A0"/>
+        <w:tblLook w:val="04A0" w:firstRow="1" w:lastRow="0" w:firstColumn="1" w:lastColumn="0" w:noHBand="0" w:noVBand="1"/>
       </w:tblPr>
       <w:tblGrid>
         <w:gridCol w:w="2149"/>
@@ -6079,7 +5969,7 @@
     </w:tbl>
     <w:p>
       <w:pPr>
-        <w:pStyle w:val="Legenda"/>
+        <w:pStyle w:val="Caption"/>
         <w:jc w:val="center"/>
         <w:rPr>
           <w:lang w:val="en-US"/>
@@ -6133,7 +6023,7 @@
     </w:p>
     <w:p>
       <w:pPr>
-        <w:pStyle w:val="Ttulo1"/>
+        <w:pStyle w:val="Heading1"/>
         <w:numPr>
           <w:ilvl w:val="0"/>
           <w:numId w:val="1"/>
@@ -6422,29 +6312,7 @@
           <w:shd w:val="clear" w:color="auto" w:fill="FFFFFF"/>
           <w:lang w:val="en-US"/>
         </w:rPr>
-        <w:t xml:space="preserve">David </w:t>
-      </w:r>
-      <w:proofErr w:type="spellStart"/>
-      <w:r>
-        <w:rPr>
-          <w:rFonts w:ascii="Arial" w:hAnsi="Arial" w:cs="Arial"/>
-          <w:b/>
-          <w:color w:val="000000"/>
-          <w:shd w:val="clear" w:color="auto" w:fill="FFFFFF"/>
-          <w:lang w:val="en-US"/>
-        </w:rPr>
-        <w:t>João</w:t>
-      </w:r>
-      <w:proofErr w:type="spellEnd"/>
-      <w:r>
-        <w:rPr>
-          <w:rFonts w:ascii="Arial" w:hAnsi="Arial" w:cs="Arial"/>
-          <w:b/>
-          <w:color w:val="000000"/>
-          <w:shd w:val="clear" w:color="auto" w:fill="FFFFFF"/>
-          <w:lang w:val="en-US"/>
-        </w:rPr>
-        <w:t xml:space="preserve"> - Tasks done:</w:t>
+        <w:t>David João - Tasks done:</w:t>
       </w:r>
     </w:p>
     <w:p>
@@ -6544,29 +6412,7 @@
           <w:lang w:val="en-US"/>
         </w:rPr>
         <w:lastRenderedPageBreak/>
-        <w:t xml:space="preserve">Filipe </w:t>
-      </w:r>
-      <w:proofErr w:type="spellStart"/>
-      <w:r>
-        <w:rPr>
-          <w:rFonts w:ascii="Arial" w:hAnsi="Arial" w:cs="Arial"/>
-          <w:b/>
-          <w:color w:val="000000"/>
-          <w:shd w:val="clear" w:color="auto" w:fill="FFFFFF"/>
-          <w:lang w:val="en-US"/>
-        </w:rPr>
-        <w:t>Brandão</w:t>
-      </w:r>
-      <w:proofErr w:type="spellEnd"/>
-      <w:r>
-        <w:rPr>
-          <w:rFonts w:ascii="Arial" w:hAnsi="Arial" w:cs="Arial"/>
-          <w:b/>
-          <w:color w:val="000000"/>
-          <w:shd w:val="clear" w:color="auto" w:fill="FFFFFF"/>
-          <w:lang w:val="en-US"/>
-        </w:rPr>
-        <w:t xml:space="preserve"> - Tasks done:</w:t>
+        <w:t>Filipe Brandão - Tasks done:</w:t>
       </w:r>
     </w:p>
     <w:p>
@@ -6800,7 +6646,6 @@
           <w:lang w:val="en-US"/>
         </w:rPr>
       </w:pPr>
-      <w:proofErr w:type="spellStart"/>
       <w:r>
         <w:rPr>
           <w:rFonts w:ascii="Arial" w:hAnsi="Arial" w:cs="Arial"/>
@@ -6809,40 +6654,7 @@
           <w:shd w:val="clear" w:color="auto" w:fill="FFFFFF"/>
           <w:lang w:val="en-US"/>
         </w:rPr>
-        <w:t>João</w:t>
-      </w:r>
-      <w:proofErr w:type="spellEnd"/>
-      <w:r>
-        <w:rPr>
-          <w:rFonts w:ascii="Arial" w:hAnsi="Arial" w:cs="Arial"/>
-          <w:b/>
-          <w:color w:val="000000"/>
-          <w:shd w:val="clear" w:color="auto" w:fill="FFFFFF"/>
-          <w:lang w:val="en-US"/>
-        </w:rPr>
-        <w:t xml:space="preserve"> </w:t>
-      </w:r>
-      <w:proofErr w:type="spellStart"/>
-      <w:r>
-        <w:rPr>
-          <w:rFonts w:ascii="Arial" w:hAnsi="Arial" w:cs="Arial"/>
-          <w:b/>
-          <w:color w:val="000000"/>
-          <w:shd w:val="clear" w:color="auto" w:fill="FFFFFF"/>
-          <w:lang w:val="en-US"/>
-        </w:rPr>
-        <w:t>Girão</w:t>
-      </w:r>
-      <w:proofErr w:type="spellEnd"/>
-      <w:r>
-        <w:rPr>
-          <w:rFonts w:ascii="Arial" w:hAnsi="Arial" w:cs="Arial"/>
-          <w:b/>
-          <w:color w:val="000000"/>
-          <w:shd w:val="clear" w:color="auto" w:fill="FFFFFF"/>
-          <w:lang w:val="en-US"/>
-        </w:rPr>
-        <w:t xml:space="preserve"> - Tasks done:</w:t>
+        <w:t>João Girão - Tasks done:</w:t>
       </w:r>
     </w:p>
     <w:p>
@@ -6936,7 +6748,6 @@
           <w:lang w:val="en-US"/>
         </w:rPr>
       </w:pPr>
-      <w:proofErr w:type="spellStart"/>
       <w:r>
         <w:rPr>
           <w:rFonts w:ascii="Arial" w:hAnsi="Arial" w:cs="Arial"/>
@@ -6945,18 +6756,7 @@
           <w:shd w:val="clear" w:color="auto" w:fill="FFFFFF"/>
           <w:lang w:val="en-US"/>
         </w:rPr>
-        <w:t>João</w:t>
-      </w:r>
-      <w:proofErr w:type="spellEnd"/>
-      <w:r>
-        <w:rPr>
-          <w:rFonts w:ascii="Arial" w:hAnsi="Arial" w:cs="Arial"/>
-          <w:b/>
-          <w:color w:val="000000"/>
-          <w:shd w:val="clear" w:color="auto" w:fill="FFFFFF"/>
-          <w:lang w:val="en-US"/>
-        </w:rPr>
-        <w:t xml:space="preserve"> Martins - Tasks done:</w:t>
+        <w:t>João Martins - Tasks done:</w:t>
       </w:r>
     </w:p>
     <w:p>
@@ -7076,7 +6876,6 @@
           <w:lang w:val="en-US"/>
         </w:rPr>
       </w:pPr>
-      <w:proofErr w:type="spellStart"/>
       <w:r>
         <w:rPr>
           <w:rFonts w:ascii="Arial" w:hAnsi="Arial" w:cs="Arial"/>
@@ -7085,18 +6884,7 @@
           <w:shd w:val="clear" w:color="auto" w:fill="FFFFFF"/>
           <w:lang w:val="en-US"/>
         </w:rPr>
-        <w:t>Mário</w:t>
-      </w:r>
-      <w:proofErr w:type="spellEnd"/>
-      <w:r>
-        <w:rPr>
-          <w:rFonts w:ascii="Arial" w:hAnsi="Arial" w:cs="Arial"/>
-          <w:b/>
-          <w:color w:val="000000"/>
-          <w:shd w:val="clear" w:color="auto" w:fill="FFFFFF"/>
-          <w:lang w:val="en-US"/>
-        </w:rPr>
-        <w:t xml:space="preserve"> Oliveira - Tasks done:</w:t>
+        <w:t>Mário Oliveira - Tasks done:</w:t>
       </w:r>
     </w:p>
     <w:p>
@@ -7242,7 +7030,6 @@
           <w:lang w:val="en-US"/>
         </w:rPr>
       </w:pPr>
-      <w:proofErr w:type="spellStart"/>
       <w:r>
         <w:rPr>
           <w:rFonts w:ascii="Arial" w:hAnsi="Arial" w:cs="Arial"/>
@@ -7251,40 +7038,7 @@
           <w:shd w:val="clear" w:color="auto" w:fill="FFFFFF"/>
           <w:lang w:val="en-US"/>
         </w:rPr>
-        <w:t>Rui</w:t>
-      </w:r>
-      <w:proofErr w:type="spellEnd"/>
-      <w:r>
-        <w:rPr>
-          <w:rFonts w:ascii="Arial" w:hAnsi="Arial" w:cs="Arial"/>
-          <w:b/>
-          <w:color w:val="000000"/>
-          <w:shd w:val="clear" w:color="auto" w:fill="FFFFFF"/>
-          <w:lang w:val="en-US"/>
-        </w:rPr>
-        <w:t xml:space="preserve"> </w:t>
-      </w:r>
-      <w:proofErr w:type="spellStart"/>
-      <w:r>
-        <w:rPr>
-          <w:rFonts w:ascii="Arial" w:hAnsi="Arial" w:cs="Arial"/>
-          <w:b/>
-          <w:color w:val="000000"/>
-          <w:shd w:val="clear" w:color="auto" w:fill="FFFFFF"/>
-          <w:lang w:val="en-US"/>
-        </w:rPr>
-        <w:t>Ganhoto</w:t>
-      </w:r>
-      <w:proofErr w:type="spellEnd"/>
-      <w:r>
-        <w:rPr>
-          <w:rFonts w:ascii="Arial" w:hAnsi="Arial" w:cs="Arial"/>
-          <w:b/>
-          <w:color w:val="000000"/>
-          <w:shd w:val="clear" w:color="auto" w:fill="FFFFFF"/>
-          <w:lang w:val="en-US"/>
-        </w:rPr>
-        <w:t xml:space="preserve"> - Tasks done:</w:t>
+        <w:t>Rui Ganhoto - Tasks done:</w:t>
       </w:r>
     </w:p>
     <w:p>
@@ -7580,7 +7334,7 @@
 </file>
 
 <file path=word/endnotes.xml><?xml version="1.0" encoding="utf-8"?>
-<w:endnotes xmlns:ve="http://schemas.openxmlformats.org/markup-compatibility/2006" xmlns:o="urn:schemas-microsoft-com:office:office" xmlns:r="http://schemas.openxmlformats.org/officeDocument/2006/relationships" xmlns:m="http://schemas.openxmlformats.org/officeDocument/2006/math" xmlns:v="urn:schemas-microsoft-com:vml" xmlns:wp="http://schemas.openxmlformats.org/drawingml/2006/wordprocessingDrawing" xmlns:w10="urn:schemas-microsoft-com:office:word" xmlns:w="http://schemas.openxmlformats.org/wordprocessingml/2006/main" xmlns:wne="http://schemas.microsoft.com/office/word/2006/wordml">
+<w:endnotes xmlns:wpc="http://schemas.microsoft.com/office/word/2010/wordprocessingCanvas" xmlns:mc="http://schemas.openxmlformats.org/markup-compatibility/2006" xmlns:o="urn:schemas-microsoft-com:office:office" xmlns:r="http://schemas.openxmlformats.org/officeDocument/2006/relationships" xmlns:m="http://schemas.openxmlformats.org/officeDocument/2006/math" xmlns:v="urn:schemas-microsoft-com:vml" xmlns:wp14="http://schemas.microsoft.com/office/word/2010/wordprocessingDrawing" xmlns:wp="http://schemas.openxmlformats.org/drawingml/2006/wordprocessingDrawing" xmlns:w10="urn:schemas-microsoft-com:office:word" xmlns:w="http://schemas.openxmlformats.org/wordprocessingml/2006/main" xmlns:w14="http://schemas.microsoft.com/office/word/2010/wordml" xmlns:w15="http://schemas.microsoft.com/office/word/2012/wordml" xmlns:wpg="http://schemas.microsoft.com/office/word/2010/wordprocessingGroup" xmlns:wpi="http://schemas.microsoft.com/office/word/2010/wordprocessingInk" xmlns:wne="http://schemas.microsoft.com/office/word/2006/wordml" xmlns:wps="http://schemas.microsoft.com/office/word/2010/wordprocessingShape" mc:Ignorable="w14 w15 wp14">
   <w:endnote w:type="separator" w:id="-1">
     <w:p>
       <w:pPr>
@@ -7605,10 +7359,10 @@
 </file>
 
 <file path=word/footer1.xml><?xml version="1.0" encoding="utf-8"?>
-<w:ftr xmlns:ve="http://schemas.openxmlformats.org/markup-compatibility/2006" xmlns:o="urn:schemas-microsoft-com:office:office" xmlns:r="http://schemas.openxmlformats.org/officeDocument/2006/relationships" xmlns:m="http://schemas.openxmlformats.org/officeDocument/2006/math" xmlns:v="urn:schemas-microsoft-com:vml" xmlns:wp="http://schemas.openxmlformats.org/drawingml/2006/wordprocessingDrawing" xmlns:w10="urn:schemas-microsoft-com:office:word" xmlns:w="http://schemas.openxmlformats.org/wordprocessingml/2006/main" xmlns:wne="http://schemas.microsoft.com/office/word/2006/wordml">
+<w:ftr xmlns:wpc="http://schemas.microsoft.com/office/word/2010/wordprocessingCanvas" xmlns:mc="http://schemas.openxmlformats.org/markup-compatibility/2006" xmlns:o="urn:schemas-microsoft-com:office:office" xmlns:r="http://schemas.openxmlformats.org/officeDocument/2006/relationships" xmlns:m="http://schemas.openxmlformats.org/officeDocument/2006/math" xmlns:v="urn:schemas-microsoft-com:vml" xmlns:wp14="http://schemas.microsoft.com/office/word/2010/wordprocessingDrawing" xmlns:wp="http://schemas.openxmlformats.org/drawingml/2006/wordprocessingDrawing" xmlns:w10="urn:schemas-microsoft-com:office:word" xmlns:w="http://schemas.openxmlformats.org/wordprocessingml/2006/main" xmlns:w14="http://schemas.microsoft.com/office/word/2010/wordml" xmlns:w15="http://schemas.microsoft.com/office/word/2012/wordml" xmlns:wpg="http://schemas.microsoft.com/office/word/2010/wordprocessingGroup" xmlns:wpi="http://schemas.microsoft.com/office/word/2010/wordprocessingInk" xmlns:wne="http://schemas.microsoft.com/office/word/2006/wordml" xmlns:wps="http://schemas.microsoft.com/office/word/2010/wordprocessingShape" mc:Ignorable="w14 w15 wp14">
   <w:p>
     <w:pPr>
-      <w:pStyle w:val="Rodap"/>
+      <w:pStyle w:val="Footer"/>
     </w:pPr>
     <w:r>
       <w:t>Projeto Soft</w:t>
@@ -7619,7 +7373,7 @@
   </w:p>
   <w:p>
     <w:pPr>
-      <w:pStyle w:val="Rodap"/>
+      <w:pStyle w:val="Footer"/>
     </w:pPr>
     <w:sdt>
       <w:sdtPr>
@@ -7628,20 +7382,11 @@
         <w:dataBinding w:prefixMappings="xmlns:ns0='http://purl.org/dc/elements/1.1/' xmlns:ns1='http://schemas.openxmlformats.org/package/2006/metadata/core-properties' " w:xpath="/ns1:coreProperties[1]/ns0:title[1]" w:storeItemID="{6C3C8BC8-F283-45AE-878A-BAB7291924A1}"/>
         <w:text/>
       </w:sdtPr>
+      <w:sdtEndPr/>
       <w:sdtContent>
-        <w:proofErr w:type="spellStart"/>
         <w:r>
-          <w:t>Weekly</w:t>
+          <w:t>Weekly Report</w:t>
         </w:r>
-        <w:proofErr w:type="spellEnd"/>
-        <w:r>
-          <w:t xml:space="preserve"> </w:t>
-        </w:r>
-        <w:proofErr w:type="spellStart"/>
-        <w:r>
-          <w:t>Report</w:t>
-        </w:r>
-        <w:proofErr w:type="spellEnd"/>
       </w:sdtContent>
     </w:sdt>
     <w:r>
@@ -7655,10 +7400,10 @@
 </file>
 
 <file path=word/footer2.xml><?xml version="1.0" encoding="utf-8"?>
-<w:ftr xmlns:ve="http://schemas.openxmlformats.org/markup-compatibility/2006" xmlns:o="urn:schemas-microsoft-com:office:office" xmlns:r="http://schemas.openxmlformats.org/officeDocument/2006/relationships" xmlns:m="http://schemas.openxmlformats.org/officeDocument/2006/math" xmlns:v="urn:schemas-microsoft-com:vml" xmlns:wp="http://schemas.openxmlformats.org/drawingml/2006/wordprocessingDrawing" xmlns:w10="urn:schemas-microsoft-com:office:word" xmlns:w="http://schemas.openxmlformats.org/wordprocessingml/2006/main" xmlns:wne="http://schemas.microsoft.com/office/word/2006/wordml">
+<w:ftr xmlns:wpc="http://schemas.microsoft.com/office/word/2010/wordprocessingCanvas" xmlns:mc="http://schemas.openxmlformats.org/markup-compatibility/2006" xmlns:o="urn:schemas-microsoft-com:office:office" xmlns:r="http://schemas.openxmlformats.org/officeDocument/2006/relationships" xmlns:m="http://schemas.openxmlformats.org/officeDocument/2006/math" xmlns:v="urn:schemas-microsoft-com:vml" xmlns:wp14="http://schemas.microsoft.com/office/word/2010/wordprocessingDrawing" xmlns:wp="http://schemas.openxmlformats.org/drawingml/2006/wordprocessingDrawing" xmlns:w10="urn:schemas-microsoft-com:office:word" xmlns:w="http://schemas.openxmlformats.org/wordprocessingml/2006/main" xmlns:w14="http://schemas.microsoft.com/office/word/2010/wordml" xmlns:w15="http://schemas.microsoft.com/office/word/2012/wordml" xmlns:wpg="http://schemas.microsoft.com/office/word/2010/wordprocessingGroup" xmlns:wpi="http://schemas.microsoft.com/office/word/2010/wordprocessingInk" xmlns:wne="http://schemas.microsoft.com/office/word/2006/wordml" xmlns:wps="http://schemas.microsoft.com/office/word/2010/wordprocessingShape" mc:Ignorable="w14 w15 wp14">
   <w:p>
     <w:pPr>
-      <w:pStyle w:val="Rodap"/>
+      <w:pStyle w:val="Footer"/>
     </w:pPr>
     <w:r>
       <w:t>Projeto Software 2013</w:t>
@@ -7672,7 +7417,7 @@
   </w:p>
   <w:p>
     <w:pPr>
-      <w:pStyle w:val="Rodap"/>
+      <w:pStyle w:val="Footer"/>
       <w:tabs>
         <w:tab w:val="clear" w:pos="4252"/>
       </w:tabs>
@@ -7684,20 +7429,11 @@
         <w:dataBinding w:prefixMappings="xmlns:ns0='http://purl.org/dc/elements/1.1/' xmlns:ns1='http://schemas.openxmlformats.org/package/2006/metadata/core-properties' " w:xpath="/ns1:coreProperties[1]/ns0:title[1]" w:storeItemID="{6C3C8BC8-F283-45AE-878A-BAB7291924A1}"/>
         <w:text/>
       </w:sdtPr>
+      <w:sdtEndPr/>
       <w:sdtContent>
-        <w:proofErr w:type="spellStart"/>
         <w:r>
-          <w:t>Weekly</w:t>
+          <w:t>Weekly Report</w:t>
         </w:r>
-        <w:proofErr w:type="spellEnd"/>
-        <w:r>
-          <w:t xml:space="preserve"> </w:t>
-        </w:r>
-        <w:proofErr w:type="spellStart"/>
-        <w:r>
-          <w:t>Report</w:t>
-        </w:r>
-        <w:proofErr w:type="spellEnd"/>
       </w:sdtContent>
     </w:sdt>
     <w:r>
@@ -7708,10 +7444,10 @@
 </file>
 
 <file path=word/footer3.xml><?xml version="1.0" encoding="utf-8"?>
-<w:ftr xmlns:ve="http://schemas.openxmlformats.org/markup-compatibility/2006" xmlns:o="urn:schemas-microsoft-com:office:office" xmlns:r="http://schemas.openxmlformats.org/officeDocument/2006/relationships" xmlns:m="http://schemas.openxmlformats.org/officeDocument/2006/math" xmlns:v="urn:schemas-microsoft-com:vml" xmlns:wp="http://schemas.openxmlformats.org/drawingml/2006/wordprocessingDrawing" xmlns:w10="urn:schemas-microsoft-com:office:word" xmlns:w="http://schemas.openxmlformats.org/wordprocessingml/2006/main" xmlns:wne="http://schemas.microsoft.com/office/word/2006/wordml">
+<w:ftr xmlns:wpc="http://schemas.microsoft.com/office/word/2010/wordprocessingCanvas" xmlns:mc="http://schemas.openxmlformats.org/markup-compatibility/2006" xmlns:o="urn:schemas-microsoft-com:office:office" xmlns:r="http://schemas.openxmlformats.org/officeDocument/2006/relationships" xmlns:m="http://schemas.openxmlformats.org/officeDocument/2006/math" xmlns:v="urn:schemas-microsoft-com:vml" xmlns:wp14="http://schemas.microsoft.com/office/word/2010/wordprocessingDrawing" xmlns:wp="http://schemas.openxmlformats.org/drawingml/2006/wordprocessingDrawing" xmlns:w10="urn:schemas-microsoft-com:office:word" xmlns:w="http://schemas.openxmlformats.org/wordprocessingml/2006/main" xmlns:w14="http://schemas.microsoft.com/office/word/2010/wordml" xmlns:w15="http://schemas.microsoft.com/office/word/2012/wordml" xmlns:wpg="http://schemas.microsoft.com/office/word/2010/wordprocessingGroup" xmlns:wpi="http://schemas.microsoft.com/office/word/2010/wordprocessingInk" xmlns:wne="http://schemas.microsoft.com/office/word/2006/wordml" xmlns:wps="http://schemas.microsoft.com/office/word/2010/wordprocessingShape" mc:Ignorable="w14 w15 wp14">
   <w:p>
     <w:pPr>
-      <w:pStyle w:val="Rodap"/>
+      <w:pStyle w:val="Footer"/>
     </w:pPr>
     <w:r>
       <w:t>Projeto Software 2013</w:t>
@@ -7719,7 +7455,7 @@
   </w:p>
   <w:p>
     <w:pPr>
-      <w:pStyle w:val="Rodap"/>
+      <w:pStyle w:val="Footer"/>
     </w:pPr>
     <w:sdt>
       <w:sdtPr>
@@ -7728,20 +7464,11 @@
         <w:dataBinding w:prefixMappings="xmlns:ns0='http://purl.org/dc/elements/1.1/' xmlns:ns1='http://schemas.openxmlformats.org/package/2006/metadata/core-properties' " w:xpath="/ns1:coreProperties[1]/ns0:title[1]" w:storeItemID="{6C3C8BC8-F283-45AE-878A-BAB7291924A1}"/>
         <w:text/>
       </w:sdtPr>
+      <w:sdtEndPr/>
       <w:sdtContent>
-        <w:proofErr w:type="spellStart"/>
         <w:r>
-          <w:t>Weekly</w:t>
+          <w:t>Weekly Report</w:t>
         </w:r>
-        <w:proofErr w:type="spellEnd"/>
-        <w:r>
-          <w:t xml:space="preserve"> </w:t>
-        </w:r>
-        <w:proofErr w:type="spellStart"/>
-        <w:r>
-          <w:t>Report</w:t>
-        </w:r>
-        <w:proofErr w:type="spellEnd"/>
       </w:sdtContent>
     </w:sdt>
     <w:r>
@@ -7763,7 +7490,7 @@
       <w:rPr>
         <w:noProof/>
       </w:rPr>
-      <w:t>4</w:t>
+      <w:t>ii</w:t>
     </w:r>
     <w:r>
       <w:rPr>
@@ -7776,10 +7503,10 @@
 </file>
 
 <file path=word/footer4.xml><?xml version="1.0" encoding="utf-8"?>
-<w:ftr xmlns:ve="http://schemas.openxmlformats.org/markup-compatibility/2006" xmlns:o="urn:schemas-microsoft-com:office:office" xmlns:r="http://schemas.openxmlformats.org/officeDocument/2006/relationships" xmlns:m="http://schemas.openxmlformats.org/officeDocument/2006/math" xmlns:v="urn:schemas-microsoft-com:vml" xmlns:wp="http://schemas.openxmlformats.org/drawingml/2006/wordprocessingDrawing" xmlns:w10="urn:schemas-microsoft-com:office:word" xmlns:w="http://schemas.openxmlformats.org/wordprocessingml/2006/main" xmlns:wne="http://schemas.microsoft.com/office/word/2006/wordml">
+<w:ftr xmlns:wpc="http://schemas.microsoft.com/office/word/2010/wordprocessingCanvas" xmlns:mc="http://schemas.openxmlformats.org/markup-compatibility/2006" xmlns:o="urn:schemas-microsoft-com:office:office" xmlns:r="http://schemas.openxmlformats.org/officeDocument/2006/relationships" xmlns:m="http://schemas.openxmlformats.org/officeDocument/2006/math" xmlns:v="urn:schemas-microsoft-com:vml" xmlns:wp14="http://schemas.microsoft.com/office/word/2010/wordprocessingDrawing" xmlns:wp="http://schemas.openxmlformats.org/drawingml/2006/wordprocessingDrawing" xmlns:w10="urn:schemas-microsoft-com:office:word" xmlns:w="http://schemas.openxmlformats.org/wordprocessingml/2006/main" xmlns:w14="http://schemas.microsoft.com/office/word/2010/wordml" xmlns:w15="http://schemas.microsoft.com/office/word/2012/wordml" xmlns:wpg="http://schemas.microsoft.com/office/word/2010/wordprocessingGroup" xmlns:wpi="http://schemas.microsoft.com/office/word/2010/wordprocessingInk" xmlns:wne="http://schemas.microsoft.com/office/word/2006/wordml" xmlns:wps="http://schemas.microsoft.com/office/word/2010/wordprocessingShape" mc:Ignorable="w14 w15 wp14">
   <w:p>
     <w:pPr>
-      <w:pStyle w:val="Rodap"/>
+      <w:pStyle w:val="Footer"/>
     </w:pPr>
     <w:r>
       <w:t>Projeto Software 2013</w:t>
@@ -7793,7 +7520,7 @@
   </w:p>
   <w:p>
     <w:pPr>
-      <w:pStyle w:val="Rodap"/>
+      <w:pStyle w:val="Footer"/>
       <w:tabs>
         <w:tab w:val="clear" w:pos="4252"/>
       </w:tabs>
@@ -7805,20 +7532,11 @@
         <w:dataBinding w:prefixMappings="xmlns:ns0='http://purl.org/dc/elements/1.1/' xmlns:ns1='http://schemas.openxmlformats.org/package/2006/metadata/core-properties' " w:xpath="/ns1:coreProperties[1]/ns0:title[1]" w:storeItemID="{6C3C8BC8-F283-45AE-878A-BAB7291924A1}"/>
         <w:text/>
       </w:sdtPr>
+      <w:sdtEndPr/>
       <w:sdtContent>
-        <w:proofErr w:type="spellStart"/>
         <w:r>
-          <w:t>Weekly</w:t>
+          <w:t>Weekly Report</w:t>
         </w:r>
-        <w:proofErr w:type="spellEnd"/>
-        <w:r>
-          <w:t xml:space="preserve"> </w:t>
-        </w:r>
-        <w:proofErr w:type="spellStart"/>
-        <w:r>
-          <w:t>Report</w:t>
-        </w:r>
-        <w:proofErr w:type="spellEnd"/>
       </w:sdtContent>
     </w:sdt>
     <w:r>
@@ -7850,7 +7568,7 @@
 </file>
 
 <file path=word/footnotes.xml><?xml version="1.0" encoding="utf-8"?>
-<w:footnotes xmlns:ve="http://schemas.openxmlformats.org/markup-compatibility/2006" xmlns:o="urn:schemas-microsoft-com:office:office" xmlns:r="http://schemas.openxmlformats.org/officeDocument/2006/relationships" xmlns:m="http://schemas.openxmlformats.org/officeDocument/2006/math" xmlns:v="urn:schemas-microsoft-com:vml" xmlns:wp="http://schemas.openxmlformats.org/drawingml/2006/wordprocessingDrawing" xmlns:w10="urn:schemas-microsoft-com:office:word" xmlns:w="http://schemas.openxmlformats.org/wordprocessingml/2006/main" xmlns:wne="http://schemas.microsoft.com/office/word/2006/wordml">
+<w:footnotes xmlns:wpc="http://schemas.microsoft.com/office/word/2010/wordprocessingCanvas" xmlns:mc="http://schemas.openxmlformats.org/markup-compatibility/2006" xmlns:o="urn:schemas-microsoft-com:office:office" xmlns:r="http://schemas.openxmlformats.org/officeDocument/2006/relationships" xmlns:m="http://schemas.openxmlformats.org/officeDocument/2006/math" xmlns:v="urn:schemas-microsoft-com:vml" xmlns:wp14="http://schemas.microsoft.com/office/word/2010/wordprocessingDrawing" xmlns:wp="http://schemas.openxmlformats.org/drawingml/2006/wordprocessingDrawing" xmlns:w10="urn:schemas-microsoft-com:office:word" xmlns:w="http://schemas.openxmlformats.org/wordprocessingml/2006/main" xmlns:w14="http://schemas.microsoft.com/office/word/2010/wordml" xmlns:w15="http://schemas.microsoft.com/office/word/2012/wordml" xmlns:wpg="http://schemas.microsoft.com/office/word/2010/wordprocessingGroup" xmlns:wpi="http://schemas.microsoft.com/office/word/2010/wordprocessingInk" xmlns:wne="http://schemas.microsoft.com/office/word/2006/wordml" xmlns:wps="http://schemas.microsoft.com/office/word/2010/wordprocessingShape" mc:Ignorable="w14 w15 wp14">
   <w:footnote w:type="separator" w:id="-1">
     <w:p>
       <w:pPr>
@@ -7875,10 +7593,13 @@
 </file>
 
 <file path=word/header1.xml><?xml version="1.0" encoding="utf-8"?>
-<w:hdr xmlns:ve="http://schemas.openxmlformats.org/markup-compatibility/2006" xmlns:o="urn:schemas-microsoft-com:office:office" xmlns:r="http://schemas.openxmlformats.org/officeDocument/2006/relationships" xmlns:m="http://schemas.openxmlformats.org/officeDocument/2006/math" xmlns:v="urn:schemas-microsoft-com:vml" xmlns:wp="http://schemas.openxmlformats.org/drawingml/2006/wordprocessingDrawing" xmlns:w10="urn:schemas-microsoft-com:office:word" xmlns:w="http://schemas.openxmlformats.org/wordprocessingml/2006/main" xmlns:wne="http://schemas.microsoft.com/office/word/2006/wordml">
+<w:hdr xmlns:wpc="http://schemas.microsoft.com/office/word/2010/wordprocessingCanvas" xmlns:mc="http://schemas.openxmlformats.org/markup-compatibility/2006" xmlns:o="urn:schemas-microsoft-com:office:office" xmlns:r="http://schemas.openxmlformats.org/officeDocument/2006/relationships" xmlns:m="http://schemas.openxmlformats.org/officeDocument/2006/math" xmlns:v="urn:schemas-microsoft-com:vml" xmlns:wp14="http://schemas.microsoft.com/office/word/2010/wordprocessingDrawing" xmlns:wp="http://schemas.openxmlformats.org/drawingml/2006/wordprocessingDrawing" xmlns:w10="urn:schemas-microsoft-com:office:word" xmlns:w="http://schemas.openxmlformats.org/wordprocessingml/2006/main" xmlns:w14="http://schemas.microsoft.com/office/word/2010/wordml" xmlns:w15="http://schemas.microsoft.com/office/word/2012/wordml" xmlns:wpg="http://schemas.microsoft.com/office/word/2010/wordprocessingGroup" xmlns:wpi="http://schemas.microsoft.com/office/word/2010/wordprocessingInk" xmlns:wne="http://schemas.microsoft.com/office/word/2006/wordml" xmlns:wps="http://schemas.microsoft.com/office/word/2010/wordprocessingShape" mc:Ignorable="w14 w15 wp14">
   <w:p>
     <w:pPr>
-      <w:pStyle w:val="Cabealho"/>
+      <w:pStyle w:val="Header"/>
+      <w:rPr>
+        <w:lang w:val="en-GB"/>
+      </w:rPr>
     </w:pPr>
     <w:r>
       <w:rPr>
@@ -7940,97 +7661,113 @@
       </w:drawing>
     </w:r>
     <w:r>
+      <w:rPr>
+        <w:lang w:val="en-GB"/>
+      </w:rPr>
       <w:tab/>
     </w:r>
     <w:r>
+      <w:rPr>
+        <w:lang w:val="en-GB"/>
+      </w:rPr>
       <w:tab/>
     </w:r>
-    <w:proofErr w:type="spellStart"/>
     <w:r>
+      <w:rPr>
+        <w:lang w:val="en-GB"/>
+      </w:rPr>
       <w:t>Owner</w:t>
     </w:r>
-    <w:proofErr w:type="spellEnd"/>
     <w:r>
+      <w:rPr>
+        <w:lang w:val="en-GB"/>
+      </w:rPr>
       <w:t xml:space="preserve">: </w:t>
     </w:r>
     <w:sdt>
       <w:sdtPr>
         <w:rPr>
-          <w:lang w:val="en-US"/>
+          <w:lang w:val="en-GB"/>
         </w:rPr>
         <w:alias w:val="Autor"/>
         <w:id w:val="9027329"/>
         <w:dataBinding w:prefixMappings="xmlns:ns0='http://purl.org/dc/elements/1.1/' xmlns:ns1='http://schemas.openxmlformats.org/package/2006/metadata/core-properties' " w:xpath="/ns1:coreProperties[1]/ns0:creator[1]" w:storeItemID="{6C3C8BC8-F283-45AE-878A-BAB7291924A1}"/>
         <w:text/>
       </w:sdtPr>
+      <w:sdtEndPr/>
       <w:sdtContent>
         <w:r>
-          <w:t xml:space="preserve">Carla </w:t>
-        </w:r>
-        <w:proofErr w:type="spellStart"/>
-        <w:r>
-          <w:t>Machado;Filipe</w:t>
-        </w:r>
-        <w:proofErr w:type="spellEnd"/>
-        <w:r>
-          <w:t xml:space="preserve"> Brandão</w:t>
+          <w:rPr>
+            <w:lang w:val="en-GB"/>
+          </w:rPr>
+          <w:t>Carla Machado;Filipe Brandão</w:t>
         </w:r>
       </w:sdtContent>
     </w:sdt>
   </w:p>
   <w:p>
     <w:pPr>
-      <w:pStyle w:val="Cabealho"/>
+      <w:pStyle w:val="Header"/>
+      <w:rPr>
+        <w:lang w:val="en-GB"/>
+      </w:rPr>
     </w:pPr>
     <w:r>
+      <w:rPr>
+        <w:lang w:val="en-GB"/>
+      </w:rPr>
       <w:tab/>
     </w:r>
     <w:r>
+      <w:rPr>
+        <w:lang w:val="en-GB"/>
+      </w:rPr>
       <w:tab/>
     </w:r>
     <w:sdt>
       <w:sdtPr>
         <w:rPr>
-          <w:lang w:val="en-US"/>
+          <w:lang w:val="en-GB"/>
         </w:rPr>
         <w:alias w:val="Comentários"/>
         <w:id w:val="5764956"/>
         <w:dataBinding w:prefixMappings="xmlns:ns0='http://purl.org/dc/elements/1.1/' xmlns:ns1='http://schemas.openxmlformats.org/package/2006/metadata/core-properties' " w:xpath="/ns1:coreProperties[1]/ns0:description[1]" w:storeItemID="{6C3C8BC8-F283-45AE-878A-BAB7291924A1}"/>
         <w:text w:multiLine="1"/>
       </w:sdtPr>
+      <w:sdtEndPr/>
       <w:sdtContent>
         <w:r>
+          <w:rPr>
+            <w:lang w:val="en-GB"/>
+          </w:rPr>
           <w:t>V0.3</w:t>
         </w:r>
       </w:sdtContent>
     </w:sdt>
     <w:r>
+      <w:rPr>
+        <w:lang w:val="en-GB"/>
+      </w:rPr>
       <w:t xml:space="preserve"> </w:t>
     </w:r>
     <w:sdt>
       <w:sdtPr>
         <w:rPr>
-          <w:lang w:val="en-US"/>
+          <w:lang w:val="en-GB"/>
         </w:rPr>
         <w:alias w:val="Estado"/>
         <w:id w:val="9027330"/>
         <w:dataBinding w:prefixMappings="xmlns:ns0='http://purl.org/dc/elements/1.1/' xmlns:ns1='http://schemas.openxmlformats.org/package/2006/metadata/core-properties' " w:xpath="/ns1:coreProperties[1]/ns1:contentStatus[1]" w:storeItemID="{6C3C8BC8-F283-45AE-878A-BAB7291924A1}"/>
         <w:text/>
       </w:sdtPr>
+      <w:sdtEndPr/>
       <w:sdtContent>
-        <w:proofErr w:type="spellStart"/>
         <w:r>
-          <w:t>Ready</w:t>
+          <w:rPr>
+            <w:lang w:val="en-GB"/>
+          </w:rPr>
+          <w:t>Ready for Approval</w:t>
         </w:r>
-        <w:proofErr w:type="spellEnd"/>
-        <w:r>
-          <w:t xml:space="preserve"> for </w:t>
-        </w:r>
-        <w:proofErr w:type="spellStart"/>
-        <w:r>
-          <w:t>Approval</w:t>
-        </w:r>
-        <w:proofErr w:type="spellEnd"/>
       </w:sdtContent>
     </w:sdt>
   </w:p>
@@ -8038,10 +7775,13 @@
 </file>
 
 <file path=word/header2.xml><?xml version="1.0" encoding="utf-8"?>
-<w:hdr xmlns:ve="http://schemas.openxmlformats.org/markup-compatibility/2006" xmlns:o="urn:schemas-microsoft-com:office:office" xmlns:r="http://schemas.openxmlformats.org/officeDocument/2006/relationships" xmlns:m="http://schemas.openxmlformats.org/officeDocument/2006/math" xmlns:v="urn:schemas-microsoft-com:vml" xmlns:wp="http://schemas.openxmlformats.org/drawingml/2006/wordprocessingDrawing" xmlns:w10="urn:schemas-microsoft-com:office:word" xmlns:w="http://schemas.openxmlformats.org/wordprocessingml/2006/main" xmlns:wne="http://schemas.microsoft.com/office/word/2006/wordml">
+<w:hdr xmlns:wpc="http://schemas.microsoft.com/office/word/2010/wordprocessingCanvas" xmlns:mc="http://schemas.openxmlformats.org/markup-compatibility/2006" xmlns:o="urn:schemas-microsoft-com:office:office" xmlns:r="http://schemas.openxmlformats.org/officeDocument/2006/relationships" xmlns:m="http://schemas.openxmlformats.org/officeDocument/2006/math" xmlns:v="urn:schemas-microsoft-com:vml" xmlns:wp14="http://schemas.microsoft.com/office/word/2010/wordprocessingDrawing" xmlns:wp="http://schemas.openxmlformats.org/drawingml/2006/wordprocessingDrawing" xmlns:w10="urn:schemas-microsoft-com:office:word" xmlns:w="http://schemas.openxmlformats.org/wordprocessingml/2006/main" xmlns:w14="http://schemas.microsoft.com/office/word/2010/wordml" xmlns:w15="http://schemas.microsoft.com/office/word/2012/wordml" xmlns:wpg="http://schemas.microsoft.com/office/word/2010/wordprocessingGroup" xmlns:wpi="http://schemas.microsoft.com/office/word/2010/wordprocessingInk" xmlns:wne="http://schemas.microsoft.com/office/word/2006/wordml" xmlns:wps="http://schemas.microsoft.com/office/word/2010/wordprocessingShape" mc:Ignorable="w14 w15 wp14">
   <w:p>
     <w:pPr>
-      <w:pStyle w:val="Cabealho"/>
+      <w:pStyle w:val="Header"/>
+      <w:rPr>
+        <w:lang w:val="en-GB"/>
+      </w:rPr>
     </w:pPr>
     <w:r>
       <w:rPr>
@@ -8103,97 +7843,119 @@
       </w:drawing>
     </w:r>
     <w:r>
+      <w:rPr>
+        <w:lang w:val="en-GB"/>
+      </w:rPr>
       <w:tab/>
     </w:r>
     <w:r>
+      <w:rPr>
+        <w:lang w:val="en-GB"/>
+      </w:rPr>
       <w:tab/>
     </w:r>
-    <w:proofErr w:type="spellStart"/>
     <w:r>
+      <w:rPr>
+        <w:lang w:val="en-GB"/>
+      </w:rPr>
       <w:t>Owner</w:t>
     </w:r>
-    <w:proofErr w:type="spellEnd"/>
     <w:r>
+      <w:rPr>
+        <w:lang w:val="en-GB"/>
+      </w:rPr>
       <w:t xml:space="preserve">: </w:t>
     </w:r>
     <w:sdt>
       <w:sdtPr>
+        <w:rPr>
+          <w:lang w:val="en-GB"/>
+        </w:rPr>
         <w:alias w:val="Autor"/>
         <w:id w:val="9027332"/>
         <w:dataBinding w:prefixMappings="xmlns:ns0='http://purl.org/dc/elements/1.1/' xmlns:ns1='http://schemas.openxmlformats.org/package/2006/metadata/core-properties' " w:xpath="/ns1:coreProperties[1]/ns0:creator[1]" w:storeItemID="{6C3C8BC8-F283-45AE-878A-BAB7291924A1}"/>
         <w:text/>
       </w:sdtPr>
+      <w:sdtEndPr/>
       <w:sdtContent>
         <w:r>
-          <w:t xml:space="preserve">Carla </w:t>
-        </w:r>
-        <w:proofErr w:type="spellStart"/>
-        <w:r>
-          <w:t>Machado;Filipe</w:t>
-        </w:r>
-        <w:proofErr w:type="spellEnd"/>
-        <w:r>
-          <w:t xml:space="preserve"> Brandão</w:t>
+          <w:rPr>
+            <w:lang w:val="en-GB"/>
+          </w:rPr>
+          <w:t>Carla Machado;Filipe Brandão</w:t>
         </w:r>
       </w:sdtContent>
     </w:sdt>
   </w:p>
   <w:p>
     <w:pPr>
-      <w:pStyle w:val="Cabealho"/>
+      <w:pStyle w:val="Header"/>
+      <w:rPr>
+        <w:lang w:val="en-GB"/>
+      </w:rPr>
     </w:pPr>
     <w:r>
+      <w:rPr>
+        <w:lang w:val="en-GB"/>
+      </w:rPr>
       <w:tab/>
     </w:r>
     <w:r>
+      <w:rPr>
+        <w:lang w:val="en-GB"/>
+      </w:rPr>
       <w:tab/>
     </w:r>
     <w:sdt>
       <w:sdtPr>
         <w:rPr>
-          <w:lang w:val="en-US"/>
+          <w:lang w:val="en-GB"/>
         </w:rPr>
         <w:alias w:val="Comentários"/>
         <w:id w:val="5764955"/>
         <w:dataBinding w:prefixMappings="xmlns:ns0='http://purl.org/dc/elements/1.1/' xmlns:ns1='http://schemas.openxmlformats.org/package/2006/metadata/core-properties' " w:xpath="/ns1:coreProperties[1]/ns0:description[1]" w:storeItemID="{6C3C8BC8-F283-45AE-878A-BAB7291924A1}"/>
         <w:text w:multiLine="1"/>
       </w:sdtPr>
+      <w:sdtEndPr/>
       <w:sdtContent>
         <w:r>
+          <w:rPr>
+            <w:lang w:val="en-GB"/>
+          </w:rPr>
           <w:t>V0.3</w:t>
         </w:r>
       </w:sdtContent>
     </w:sdt>
     <w:r>
+      <w:rPr>
+        <w:lang w:val="en-GB"/>
+      </w:rPr>
       <w:t xml:space="preserve"> </w:t>
     </w:r>
     <w:sdt>
       <w:sdtPr>
         <w:rPr>
-          <w:lang w:val="en-US"/>
+          <w:lang w:val="en-GB"/>
         </w:rPr>
         <w:alias w:val="Estado"/>
         <w:id w:val="9027333"/>
         <w:dataBinding w:prefixMappings="xmlns:ns0='http://purl.org/dc/elements/1.1/' xmlns:ns1='http://schemas.openxmlformats.org/package/2006/metadata/core-properties' " w:xpath="/ns1:coreProperties[1]/ns1:contentStatus[1]" w:storeItemID="{6C3C8BC8-F283-45AE-878A-BAB7291924A1}"/>
         <w:text/>
       </w:sdtPr>
+      <w:sdtEndPr/>
       <w:sdtContent>
-        <w:proofErr w:type="spellStart"/>
         <w:r>
-          <w:t>Ready</w:t>
+          <w:rPr>
+            <w:lang w:val="en-GB"/>
+          </w:rPr>
+          <w:t>Ready for Approval</w:t>
         </w:r>
-        <w:proofErr w:type="spellEnd"/>
-        <w:r>
-          <w:t xml:space="preserve"> for </w:t>
-        </w:r>
-        <w:proofErr w:type="spellStart"/>
-        <w:r>
-          <w:t>Approval</w:t>
-        </w:r>
-        <w:proofErr w:type="spellEnd"/>
       </w:sdtContent>
     </w:sdt>
     <w:r>
+      <w:rPr>
+        <w:lang w:val="en-GB"/>
+      </w:rPr>
       <w:t xml:space="preserve"> </w:t>
     </w:r>
   </w:p>
@@ -8201,7 +7963,7 @@
 </file>
 
 <file path=word/numbering.xml><?xml version="1.0" encoding="utf-8"?>
-<w:numbering xmlns:ve="http://schemas.openxmlformats.org/markup-compatibility/2006" xmlns:o="urn:schemas-microsoft-com:office:office" xmlns:r="http://schemas.openxmlformats.org/officeDocument/2006/relationships" xmlns:m="http://schemas.openxmlformats.org/officeDocument/2006/math" xmlns:v="urn:schemas-microsoft-com:vml" xmlns:wp="http://schemas.openxmlformats.org/drawingml/2006/wordprocessingDrawing" xmlns:w10="urn:schemas-microsoft-com:office:word" xmlns:w="http://schemas.openxmlformats.org/wordprocessingml/2006/main" xmlns:wne="http://schemas.microsoft.com/office/word/2006/wordml">
+<w:numbering xmlns:wpc="http://schemas.microsoft.com/office/word/2010/wordprocessingCanvas" xmlns:mc="http://schemas.openxmlformats.org/markup-compatibility/2006" xmlns:o="urn:schemas-microsoft-com:office:office" xmlns:r="http://schemas.openxmlformats.org/officeDocument/2006/relationships" xmlns:m="http://schemas.openxmlformats.org/officeDocument/2006/math" xmlns:v="urn:schemas-microsoft-com:vml" xmlns:wp14="http://schemas.microsoft.com/office/word/2010/wordprocessingDrawing" xmlns:wp="http://schemas.openxmlformats.org/drawingml/2006/wordprocessingDrawing" xmlns:w10="urn:schemas-microsoft-com:office:word" xmlns:w="http://schemas.openxmlformats.org/wordprocessingml/2006/main" xmlns:w14="http://schemas.microsoft.com/office/word/2010/wordml" xmlns:w15="http://schemas.microsoft.com/office/word/2012/wordml" xmlns:wpg="http://schemas.microsoft.com/office/word/2010/wordprocessingGroup" xmlns:wpi="http://schemas.microsoft.com/office/word/2010/wordprocessingInk" xmlns:wne="http://schemas.microsoft.com/office/word/2006/wordml" xmlns:wps="http://schemas.microsoft.com/office/word/2010/wordprocessingShape" mc:Ignorable="w14 w15 wp14">
   <w:abstractNum w:abstractNumId="0">
     <w:nsid w:val="0A522DDD"/>
     <w:multiLevelType w:val="hybridMultilevel"/>
@@ -9570,16 +9332,8 @@
 </w:numbering>
 </file>
 
-<file path=word/people.xml><?xml version="1.0" encoding="utf-8"?>
-<w15:people xmlns:wpc="http://schemas.microsoft.com/office/word/2010/wordprocessingCanvas" xmlns:mc="http://schemas.openxmlformats.org/markup-compatibility/2006" xmlns:o="urn:schemas-microsoft-com:office:office" xmlns:r="http://schemas.openxmlformats.org/officeDocument/2006/relationships" xmlns:m="http://schemas.openxmlformats.org/officeDocument/2006/math" xmlns:v="urn:schemas-microsoft-com:vml" xmlns:wp14="http://schemas.microsoft.com/office/word/2010/wordprocessingDrawing" xmlns:wp="http://schemas.openxmlformats.org/drawingml/2006/wordprocessingDrawing" xmlns:w10="urn:schemas-microsoft-com:office:word" xmlns:w="http://schemas.openxmlformats.org/wordprocessingml/2006/main" xmlns:w14="http://schemas.microsoft.com/office/word/2010/wordml" xmlns:w15="http://schemas.microsoft.com/office/word/2012/wordml" xmlns:wpg="http://schemas.microsoft.com/office/word/2010/wordprocessingGroup" xmlns:wpi="http://schemas.microsoft.com/office/word/2010/wordprocessingInk" xmlns:wne="http://schemas.microsoft.com/office/word/2006/wordml" xmlns:wps="http://schemas.microsoft.com/office/word/2010/wordprocessingShape" mc:Ignorable="w14 w15 wp14">
-  <w15:person w15:author="João Girão">
-    <w15:presenceInfo w15:providerId="Windows Live" w15:userId="652dad105bd2a006"/>
-  </w15:person>
-</w15:people>
-</file>
-
 <file path=word/styles.xml><?xml version="1.0" encoding="utf-8"?>
-<w:styles xmlns:r="http://schemas.openxmlformats.org/officeDocument/2006/relationships" xmlns:w="http://schemas.openxmlformats.org/wordprocessingml/2006/main">
+<w:styles xmlns:mc="http://schemas.openxmlformats.org/markup-compatibility/2006" xmlns:r="http://schemas.openxmlformats.org/officeDocument/2006/relationships" xmlns:w="http://schemas.openxmlformats.org/wordprocessingml/2006/main" xmlns:w14="http://schemas.microsoft.com/office/word/2010/wordml" xmlns:w15="http://schemas.microsoft.com/office/word/2012/wordml" mc:Ignorable="w14 w15">
   <w:docDefaults>
     <w:rPrDefault>
       <w:rPr>
@@ -9595,155 +9349,389 @@
       </w:pPr>
     </w:pPrDefault>
   </w:docDefaults>
-  <w:latentStyles w:defLockedState="0" w:defUIPriority="99" w:defSemiHidden="1" w:defUnhideWhenUsed="1" w:defQFormat="0" w:count="267">
-    <w:lsdException w:name="Normal" w:semiHidden="0" w:uiPriority="0" w:unhideWhenUsed="0" w:qFormat="1"/>
-    <w:lsdException w:name="heading 1" w:semiHidden="0" w:uiPriority="9" w:unhideWhenUsed="0" w:qFormat="1"/>
-    <w:lsdException w:name="heading 2" w:uiPriority="9" w:qFormat="1"/>
-    <w:lsdException w:name="heading 3" w:uiPriority="9" w:qFormat="1"/>
-    <w:lsdException w:name="heading 4" w:uiPriority="9" w:qFormat="1"/>
-    <w:lsdException w:name="heading 5" w:uiPriority="9" w:qFormat="1"/>
-    <w:lsdException w:name="heading 6" w:uiPriority="9" w:qFormat="1"/>
-    <w:lsdException w:name="heading 7" w:uiPriority="9" w:qFormat="1"/>
-    <w:lsdException w:name="heading 8" w:uiPriority="9" w:qFormat="1"/>
-    <w:lsdException w:name="heading 9" w:uiPriority="9" w:qFormat="1"/>
-    <w:lsdException w:name="toc 1" w:uiPriority="39"/>
-    <w:lsdException w:name="toc 2" w:uiPriority="39"/>
-    <w:lsdException w:name="toc 3" w:uiPriority="39"/>
-    <w:lsdException w:name="toc 4" w:uiPriority="39"/>
-    <w:lsdException w:name="toc 5" w:uiPriority="39"/>
-    <w:lsdException w:name="toc 6" w:uiPriority="39"/>
-    <w:lsdException w:name="toc 7" w:uiPriority="39"/>
-    <w:lsdException w:name="toc 8" w:uiPriority="39"/>
-    <w:lsdException w:name="toc 9" w:uiPriority="39"/>
-    <w:lsdException w:name="caption" w:uiPriority="35" w:qFormat="1"/>
-    <w:lsdException w:name="Title" w:semiHidden="0" w:uiPriority="10" w:unhideWhenUsed="0" w:qFormat="1"/>
-    <w:lsdException w:name="Default Paragraph Font" w:uiPriority="1"/>
-    <w:lsdException w:name="Subtitle" w:semiHidden="0" w:uiPriority="11" w:unhideWhenUsed="0" w:qFormat="1"/>
-    <w:lsdException w:name="Strong" w:semiHidden="0" w:uiPriority="22" w:unhideWhenUsed="0" w:qFormat="1"/>
-    <w:lsdException w:name="Emphasis" w:semiHidden="0" w:uiPriority="20" w:unhideWhenUsed="0" w:qFormat="1"/>
-    <w:lsdException w:name="Table Grid" w:semiHidden="0" w:uiPriority="59" w:unhideWhenUsed="0"/>
-    <w:lsdException w:name="Placeholder Text" w:unhideWhenUsed="0"/>
-    <w:lsdException w:name="No Spacing" w:semiHidden="0" w:uiPriority="1" w:unhideWhenUsed="0" w:qFormat="1"/>
-    <w:lsdException w:name="Light Shading" w:semiHidden="0" w:uiPriority="60" w:unhideWhenUsed="0"/>
-    <w:lsdException w:name="Light List" w:semiHidden="0" w:uiPriority="61" w:unhideWhenUsed="0"/>
-    <w:lsdException w:name="Light Grid" w:semiHidden="0" w:uiPriority="62" w:unhideWhenUsed="0"/>
-    <w:lsdException w:name="Medium Shading 1" w:semiHidden="0" w:uiPriority="63" w:unhideWhenUsed="0"/>
-    <w:lsdException w:name="Medium Shading 2" w:semiHidden="0" w:uiPriority="64" w:unhideWhenUsed="0"/>
-    <w:lsdException w:name="Medium List 1" w:semiHidden="0" w:uiPriority="65" w:unhideWhenUsed="0"/>
-    <w:lsdException w:name="Medium List 2" w:semiHidden="0" w:uiPriority="66" w:unhideWhenUsed="0"/>
-    <w:lsdException w:name="Medium Grid 1" w:semiHidden="0" w:uiPriority="67" w:unhideWhenUsed="0"/>
-    <w:lsdException w:name="Medium Grid 2" w:semiHidden="0" w:uiPriority="68" w:unhideWhenUsed="0"/>
-    <w:lsdException w:name="Medium Grid 3" w:semiHidden="0" w:uiPriority="69" w:unhideWhenUsed="0"/>
-    <w:lsdException w:name="Dark List" w:semiHidden="0" w:uiPriority="70" w:unhideWhenUsed="0"/>
-    <w:lsdException w:name="Colorful Shading" w:semiHidden="0" w:uiPriority="71" w:unhideWhenUsed="0"/>
-    <w:lsdException w:name="Colorful List" w:semiHidden="0" w:uiPriority="72" w:unhideWhenUsed="0"/>
-    <w:lsdException w:name="Colorful Grid" w:semiHidden="0" w:uiPriority="73" w:unhideWhenUsed="0"/>
-    <w:lsdException w:name="Light Shading Accent 1" w:semiHidden="0" w:uiPriority="60" w:unhideWhenUsed="0"/>
-    <w:lsdException w:name="Light List Accent 1" w:semiHidden="0" w:uiPriority="61" w:unhideWhenUsed="0"/>
-    <w:lsdException w:name="Light Grid Accent 1" w:semiHidden="0" w:uiPriority="62" w:unhideWhenUsed="0"/>
-    <w:lsdException w:name="Medium Shading 1 Accent 1" w:semiHidden="0" w:uiPriority="63" w:unhideWhenUsed="0"/>
-    <w:lsdException w:name="Medium Shading 2 Accent 1" w:semiHidden="0" w:uiPriority="64" w:unhideWhenUsed="0"/>
-    <w:lsdException w:name="Medium List 1 Accent 1" w:semiHidden="0" w:uiPriority="65" w:unhideWhenUsed="0"/>
-    <w:lsdException w:name="Revision" w:unhideWhenUsed="0"/>
-    <w:lsdException w:name="List Paragraph" w:semiHidden="0" w:uiPriority="34" w:unhideWhenUsed="0" w:qFormat="1"/>
-    <w:lsdException w:name="Quote" w:semiHidden="0" w:uiPriority="29" w:unhideWhenUsed="0" w:qFormat="1"/>
-    <w:lsdException w:name="Intense Quote" w:semiHidden="0" w:uiPriority="30" w:unhideWhenUsed="0" w:qFormat="1"/>
-    <w:lsdException w:name="Medium List 2 Accent 1" w:semiHidden="0" w:uiPriority="66" w:unhideWhenUsed="0"/>
-    <w:lsdException w:name="Medium Grid 1 Accent 1" w:semiHidden="0" w:uiPriority="67" w:unhideWhenUsed="0"/>
-    <w:lsdException w:name="Medium Grid 2 Accent 1" w:semiHidden="0" w:uiPriority="68" w:unhideWhenUsed="0"/>
-    <w:lsdException w:name="Medium Grid 3 Accent 1" w:semiHidden="0" w:uiPriority="69" w:unhideWhenUsed="0"/>
-    <w:lsdException w:name="Dark List Accent 1" w:semiHidden="0" w:uiPriority="70" w:unhideWhenUsed="0"/>
-    <w:lsdException w:name="Colorful Shading Accent 1" w:semiHidden="0" w:uiPriority="71" w:unhideWhenUsed="0"/>
-    <w:lsdException w:name="Colorful List Accent 1" w:semiHidden="0" w:uiPriority="72" w:unhideWhenUsed="0"/>
-    <w:lsdException w:name="Colorful Grid Accent 1" w:semiHidden="0" w:uiPriority="73" w:unhideWhenUsed="0"/>
-    <w:lsdException w:name="Light Shading Accent 2" w:semiHidden="0" w:uiPriority="60" w:unhideWhenUsed="0"/>
-    <w:lsdException w:name="Light List Accent 2" w:semiHidden="0" w:uiPriority="61" w:unhideWhenUsed="0"/>
-    <w:lsdException w:name="Light Grid Accent 2" w:semiHidden="0" w:uiPriority="62" w:unhideWhenUsed="0"/>
-    <w:lsdException w:name="Medium Shading 1 Accent 2" w:semiHidden="0" w:uiPriority="63" w:unhideWhenUsed="0"/>
-    <w:lsdException w:name="Medium Shading 2 Accent 2" w:semiHidden="0" w:uiPriority="64" w:unhideWhenUsed="0"/>
-    <w:lsdException w:name="Medium List 1 Accent 2" w:semiHidden="0" w:uiPriority="65" w:unhideWhenUsed="0"/>
-    <w:lsdException w:name="Medium List 2 Accent 2" w:semiHidden="0" w:uiPriority="66" w:unhideWhenUsed="0"/>
-    <w:lsdException w:name="Medium Grid 1 Accent 2" w:semiHidden="0" w:uiPriority="67" w:unhideWhenUsed="0"/>
-    <w:lsdException w:name="Medium Grid 2 Accent 2" w:semiHidden="0" w:uiPriority="68" w:unhideWhenUsed="0"/>
-    <w:lsdException w:name="Medium Grid 3 Accent 2" w:semiHidden="0" w:uiPriority="69" w:unhideWhenUsed="0"/>
-    <w:lsdException w:name="Dark List Accent 2" w:semiHidden="0" w:uiPriority="70" w:unhideWhenUsed="0"/>
-    <w:lsdException w:name="Colorful Shading Accent 2" w:semiHidden="0" w:uiPriority="71" w:unhideWhenUsed="0"/>
-    <w:lsdException w:name="Colorful List Accent 2" w:semiHidden="0" w:uiPriority="72" w:unhideWhenUsed="0"/>
-    <w:lsdException w:name="Colorful Grid Accent 2" w:semiHidden="0" w:uiPriority="73" w:unhideWhenUsed="0"/>
-    <w:lsdException w:name="Light Shading Accent 3" w:semiHidden="0" w:uiPriority="60" w:unhideWhenUsed="0"/>
-    <w:lsdException w:name="Light List Accent 3" w:semiHidden="0" w:uiPriority="61" w:unhideWhenUsed="0"/>
-    <w:lsdException w:name="Light Grid Accent 3" w:semiHidden="0" w:uiPriority="62" w:unhideWhenUsed="0"/>
-    <w:lsdException w:name="Medium Shading 1 Accent 3" w:semiHidden="0" w:uiPriority="63" w:unhideWhenUsed="0"/>
-    <w:lsdException w:name="Medium Shading 2 Accent 3" w:semiHidden="0" w:uiPriority="64" w:unhideWhenUsed="0"/>
-    <w:lsdException w:name="Medium List 1 Accent 3" w:semiHidden="0" w:uiPriority="65" w:unhideWhenUsed="0"/>
-    <w:lsdException w:name="Medium List 2 Accent 3" w:semiHidden="0" w:uiPriority="66" w:unhideWhenUsed="0"/>
-    <w:lsdException w:name="Medium Grid 1 Accent 3" w:semiHidden="0" w:uiPriority="67" w:unhideWhenUsed="0"/>
-    <w:lsdException w:name="Medium Grid 2 Accent 3" w:semiHidden="0" w:uiPriority="68" w:unhideWhenUsed="0"/>
-    <w:lsdException w:name="Medium Grid 3 Accent 3" w:semiHidden="0" w:uiPriority="69" w:unhideWhenUsed="0"/>
-    <w:lsdException w:name="Dark List Accent 3" w:semiHidden="0" w:uiPriority="70" w:unhideWhenUsed="0"/>
-    <w:lsdException w:name="Colorful Shading Accent 3" w:semiHidden="0" w:uiPriority="71" w:unhideWhenUsed="0"/>
-    <w:lsdException w:name="Colorful List Accent 3" w:semiHidden="0" w:uiPriority="72" w:unhideWhenUsed="0"/>
-    <w:lsdException w:name="Colorful Grid Accent 3" w:semiHidden="0" w:uiPriority="73" w:unhideWhenUsed="0"/>
-    <w:lsdException w:name="Light Shading Accent 4" w:semiHidden="0" w:uiPriority="60" w:unhideWhenUsed="0"/>
-    <w:lsdException w:name="Light List Accent 4" w:semiHidden="0" w:uiPriority="61" w:unhideWhenUsed="0"/>
-    <w:lsdException w:name="Light Grid Accent 4" w:semiHidden="0" w:uiPriority="62" w:unhideWhenUsed="0"/>
-    <w:lsdException w:name="Medium Shading 1 Accent 4" w:semiHidden="0" w:uiPriority="63" w:unhideWhenUsed="0"/>
-    <w:lsdException w:name="Medium Shading 2 Accent 4" w:semiHidden="0" w:uiPriority="64" w:unhideWhenUsed="0"/>
-    <w:lsdException w:name="Medium List 1 Accent 4" w:semiHidden="0" w:uiPriority="65" w:unhideWhenUsed="0"/>
-    <w:lsdException w:name="Medium List 2 Accent 4" w:semiHidden="0" w:uiPriority="66" w:unhideWhenUsed="0"/>
-    <w:lsdException w:name="Medium Grid 1 Accent 4" w:semiHidden="0" w:uiPriority="67" w:unhideWhenUsed="0"/>
-    <w:lsdException w:name="Medium Grid 2 Accent 4" w:semiHidden="0" w:uiPriority="68" w:unhideWhenUsed="0"/>
-    <w:lsdException w:name="Medium Grid 3 Accent 4" w:semiHidden="0" w:uiPriority="69" w:unhideWhenUsed="0"/>
-    <w:lsdException w:name="Dark List Accent 4" w:semiHidden="0" w:uiPriority="70" w:unhideWhenUsed="0"/>
-    <w:lsdException w:name="Colorful Shading Accent 4" w:semiHidden="0" w:uiPriority="71" w:unhideWhenUsed="0"/>
-    <w:lsdException w:name="Colorful List Accent 4" w:semiHidden="0" w:uiPriority="72" w:unhideWhenUsed="0"/>
-    <w:lsdException w:name="Colorful Grid Accent 4" w:semiHidden="0" w:uiPriority="73" w:unhideWhenUsed="0"/>
-    <w:lsdException w:name="Light Shading Accent 5" w:semiHidden="0" w:uiPriority="60" w:unhideWhenUsed="0"/>
-    <w:lsdException w:name="Light List Accent 5" w:semiHidden="0" w:uiPriority="61" w:unhideWhenUsed="0"/>
-    <w:lsdException w:name="Light Grid Accent 5" w:semiHidden="0" w:uiPriority="62" w:unhideWhenUsed="0"/>
-    <w:lsdException w:name="Medium Shading 1 Accent 5" w:semiHidden="0" w:uiPriority="63" w:unhideWhenUsed="0"/>
-    <w:lsdException w:name="Medium Shading 2 Accent 5" w:semiHidden="0" w:uiPriority="64" w:unhideWhenUsed="0"/>
-    <w:lsdException w:name="Medium List 1 Accent 5" w:semiHidden="0" w:uiPriority="65" w:unhideWhenUsed="0"/>
-    <w:lsdException w:name="Medium List 2 Accent 5" w:semiHidden="0" w:uiPriority="66" w:unhideWhenUsed="0"/>
-    <w:lsdException w:name="Medium Grid 1 Accent 5" w:semiHidden="0" w:uiPriority="67" w:unhideWhenUsed="0"/>
-    <w:lsdException w:name="Medium Grid 2 Accent 5" w:semiHidden="0" w:uiPriority="68" w:unhideWhenUsed="0"/>
-    <w:lsdException w:name="Medium Grid 3 Accent 5" w:semiHidden="0" w:uiPriority="69" w:unhideWhenUsed="0"/>
-    <w:lsdException w:name="Dark List Accent 5" w:semiHidden="0" w:uiPriority="70" w:unhideWhenUsed="0"/>
-    <w:lsdException w:name="Colorful Shading Accent 5" w:semiHidden="0" w:uiPriority="71" w:unhideWhenUsed="0"/>
-    <w:lsdException w:name="Colorful List Accent 5" w:semiHidden="0" w:uiPriority="72" w:unhideWhenUsed="0"/>
-    <w:lsdException w:name="Colorful Grid Accent 5" w:semiHidden="0" w:uiPriority="73" w:unhideWhenUsed="0"/>
-    <w:lsdException w:name="Light Shading Accent 6" w:semiHidden="0" w:uiPriority="60" w:unhideWhenUsed="0"/>
-    <w:lsdException w:name="Light List Accent 6" w:semiHidden="0" w:uiPriority="61" w:unhideWhenUsed="0"/>
-    <w:lsdException w:name="Light Grid Accent 6" w:semiHidden="0" w:uiPriority="62" w:unhideWhenUsed="0"/>
-    <w:lsdException w:name="Medium Shading 1 Accent 6" w:semiHidden="0" w:uiPriority="63" w:unhideWhenUsed="0"/>
-    <w:lsdException w:name="Medium Shading 2 Accent 6" w:semiHidden="0" w:uiPriority="64" w:unhideWhenUsed="0"/>
-    <w:lsdException w:name="Medium List 1 Accent 6" w:semiHidden="0" w:uiPriority="65" w:unhideWhenUsed="0"/>
-    <w:lsdException w:name="Medium List 2 Accent 6" w:semiHidden="0" w:uiPriority="66" w:unhideWhenUsed="0"/>
-    <w:lsdException w:name="Medium Grid 1 Accent 6" w:semiHidden="0" w:uiPriority="67" w:unhideWhenUsed="0"/>
-    <w:lsdException w:name="Medium Grid 2 Accent 6" w:semiHidden="0" w:uiPriority="68" w:unhideWhenUsed="0"/>
-    <w:lsdException w:name="Medium Grid 3 Accent 6" w:semiHidden="0" w:uiPriority="69" w:unhideWhenUsed="0"/>
-    <w:lsdException w:name="Dark List Accent 6" w:semiHidden="0" w:uiPriority="70" w:unhideWhenUsed="0"/>
-    <w:lsdException w:name="Colorful Shading Accent 6" w:semiHidden="0" w:uiPriority="71" w:unhideWhenUsed="0"/>
-    <w:lsdException w:name="Colorful List Accent 6" w:semiHidden="0" w:uiPriority="72" w:unhideWhenUsed="0"/>
-    <w:lsdException w:name="Colorful Grid Accent 6" w:semiHidden="0" w:uiPriority="73" w:unhideWhenUsed="0"/>
-    <w:lsdException w:name="Subtle Emphasis" w:semiHidden="0" w:uiPriority="19" w:unhideWhenUsed="0" w:qFormat="1"/>
-    <w:lsdException w:name="Intense Emphasis" w:semiHidden="0" w:uiPriority="21" w:unhideWhenUsed="0" w:qFormat="1"/>
-    <w:lsdException w:name="Subtle Reference" w:semiHidden="0" w:uiPriority="31" w:unhideWhenUsed="0" w:qFormat="1"/>
-    <w:lsdException w:name="Intense Reference" w:semiHidden="0" w:uiPriority="32" w:unhideWhenUsed="0" w:qFormat="1"/>
-    <w:lsdException w:name="Book Title" w:semiHidden="0" w:uiPriority="33" w:unhideWhenUsed="0" w:qFormat="1"/>
-    <w:lsdException w:name="Bibliography" w:uiPriority="37"/>
-    <w:lsdException w:name="TOC Heading" w:uiPriority="39" w:qFormat="1"/>
+  <w:latentStyles w:defLockedState="0" w:defUIPriority="99" w:defSemiHidden="0" w:defUnhideWhenUsed="0" w:defQFormat="0" w:count="371">
+    <w:lsdException w:name="Normal" w:uiPriority="0" w:qFormat="1"/>
+    <w:lsdException w:name="heading 1" w:uiPriority="9" w:qFormat="1"/>
+    <w:lsdException w:name="heading 2" w:semiHidden="1" w:uiPriority="9" w:unhideWhenUsed="1" w:qFormat="1"/>
+    <w:lsdException w:name="heading 3" w:semiHidden="1" w:uiPriority="9" w:unhideWhenUsed="1" w:qFormat="1"/>
+    <w:lsdException w:name="heading 4" w:semiHidden="1" w:uiPriority="9" w:unhideWhenUsed="1" w:qFormat="1"/>
+    <w:lsdException w:name="heading 5" w:semiHidden="1" w:uiPriority="9" w:unhideWhenUsed="1" w:qFormat="1"/>
+    <w:lsdException w:name="heading 6" w:semiHidden="1" w:uiPriority="9" w:unhideWhenUsed="1" w:qFormat="1"/>
+    <w:lsdException w:name="heading 7" w:semiHidden="1" w:uiPriority="9" w:unhideWhenUsed="1" w:qFormat="1"/>
+    <w:lsdException w:name="heading 8" w:semiHidden="1" w:uiPriority="9" w:unhideWhenUsed="1" w:qFormat="1"/>
+    <w:lsdException w:name="heading 9" w:semiHidden="1" w:uiPriority="9" w:unhideWhenUsed="1" w:qFormat="1"/>
+    <w:lsdException w:name="index 1" w:semiHidden="1" w:unhideWhenUsed="1"/>
+    <w:lsdException w:name="index 2" w:semiHidden="1" w:unhideWhenUsed="1"/>
+    <w:lsdException w:name="index 3" w:semiHidden="1" w:unhideWhenUsed="1"/>
+    <w:lsdException w:name="index 4" w:semiHidden="1" w:unhideWhenUsed="1"/>
+    <w:lsdException w:name="index 5" w:semiHidden="1" w:unhideWhenUsed="1"/>
+    <w:lsdException w:name="index 6" w:semiHidden="1" w:unhideWhenUsed="1"/>
+    <w:lsdException w:name="index 7" w:semiHidden="1" w:unhideWhenUsed="1"/>
+    <w:lsdException w:name="index 8" w:semiHidden="1" w:unhideWhenUsed="1"/>
+    <w:lsdException w:name="index 9" w:semiHidden="1" w:unhideWhenUsed="1"/>
+    <w:lsdException w:name="toc 1" w:semiHidden="1" w:uiPriority="39" w:unhideWhenUsed="1"/>
+    <w:lsdException w:name="toc 2" w:semiHidden="1" w:uiPriority="39" w:unhideWhenUsed="1"/>
+    <w:lsdException w:name="toc 3" w:semiHidden="1" w:uiPriority="39" w:unhideWhenUsed="1"/>
+    <w:lsdException w:name="toc 4" w:semiHidden="1" w:uiPriority="39" w:unhideWhenUsed="1"/>
+    <w:lsdException w:name="toc 5" w:semiHidden="1" w:uiPriority="39" w:unhideWhenUsed="1"/>
+    <w:lsdException w:name="toc 6" w:semiHidden="1" w:uiPriority="39" w:unhideWhenUsed="1"/>
+    <w:lsdException w:name="toc 7" w:semiHidden="1" w:uiPriority="39" w:unhideWhenUsed="1"/>
+    <w:lsdException w:name="toc 8" w:semiHidden="1" w:uiPriority="39" w:unhideWhenUsed="1"/>
+    <w:lsdException w:name="toc 9" w:semiHidden="1" w:uiPriority="39" w:unhideWhenUsed="1"/>
+    <w:lsdException w:name="Normal Indent" w:semiHidden="1" w:unhideWhenUsed="1"/>
+    <w:lsdException w:name="footnote text" w:semiHidden="1" w:unhideWhenUsed="1"/>
+    <w:lsdException w:name="annotation text" w:semiHidden="1" w:unhideWhenUsed="1"/>
+    <w:lsdException w:name="header" w:semiHidden="1" w:unhideWhenUsed="1"/>
+    <w:lsdException w:name="footer" w:semiHidden="1" w:unhideWhenUsed="1"/>
+    <w:lsdException w:name="index heading" w:semiHidden="1" w:unhideWhenUsed="1"/>
+    <w:lsdException w:name="caption" w:semiHidden="1" w:uiPriority="35" w:unhideWhenUsed="1" w:qFormat="1"/>
+    <w:lsdException w:name="table of figures" w:semiHidden="1" w:unhideWhenUsed="1"/>
+    <w:lsdException w:name="envelope address" w:semiHidden="1" w:unhideWhenUsed="1"/>
+    <w:lsdException w:name="envelope return" w:semiHidden="1" w:unhideWhenUsed="1"/>
+    <w:lsdException w:name="footnote reference" w:semiHidden="1" w:unhideWhenUsed="1"/>
+    <w:lsdException w:name="annotation reference" w:semiHidden="1" w:unhideWhenUsed="1"/>
+    <w:lsdException w:name="line number" w:semiHidden="1" w:unhideWhenUsed="1"/>
+    <w:lsdException w:name="page number" w:semiHidden="1" w:unhideWhenUsed="1"/>
+    <w:lsdException w:name="endnote reference" w:semiHidden="1" w:unhideWhenUsed="1"/>
+    <w:lsdException w:name="endnote text" w:semiHidden="1" w:unhideWhenUsed="1"/>
+    <w:lsdException w:name="table of authorities" w:semiHidden="1" w:unhideWhenUsed="1"/>
+    <w:lsdException w:name="macro" w:semiHidden="1" w:unhideWhenUsed="1"/>
+    <w:lsdException w:name="toa heading" w:semiHidden="1" w:unhideWhenUsed="1"/>
+    <w:lsdException w:name="List" w:semiHidden="1" w:unhideWhenUsed="1"/>
+    <w:lsdException w:name="List Bullet" w:semiHidden="1" w:unhideWhenUsed="1"/>
+    <w:lsdException w:name="List Number" w:semiHidden="1" w:unhideWhenUsed="1"/>
+    <w:lsdException w:name="List 2" w:semiHidden="1" w:unhideWhenUsed="1"/>
+    <w:lsdException w:name="List 3" w:semiHidden="1" w:unhideWhenUsed="1"/>
+    <w:lsdException w:name="List 4" w:semiHidden="1" w:unhideWhenUsed="1"/>
+    <w:lsdException w:name="List 5" w:semiHidden="1" w:unhideWhenUsed="1"/>
+    <w:lsdException w:name="List Bullet 2" w:semiHidden="1" w:unhideWhenUsed="1"/>
+    <w:lsdException w:name="List Bullet 3" w:semiHidden="1" w:unhideWhenUsed="1"/>
+    <w:lsdException w:name="List Bullet 4" w:semiHidden="1" w:unhideWhenUsed="1"/>
+    <w:lsdException w:name="List Bullet 5" w:semiHidden="1" w:unhideWhenUsed="1"/>
+    <w:lsdException w:name="List Number 2" w:semiHidden="1" w:unhideWhenUsed="1"/>
+    <w:lsdException w:name="List Number 3" w:semiHidden="1" w:unhideWhenUsed="1"/>
+    <w:lsdException w:name="List Number 4" w:semiHidden="1" w:unhideWhenUsed="1"/>
+    <w:lsdException w:name="List Number 5" w:semiHidden="1" w:unhideWhenUsed="1"/>
+    <w:lsdException w:name="Title" w:uiPriority="10" w:qFormat="1"/>
+    <w:lsdException w:name="Closing" w:semiHidden="1" w:unhideWhenUsed="1"/>
+    <w:lsdException w:name="Signature" w:semiHidden="1" w:unhideWhenUsed="1"/>
+    <w:lsdException w:name="Default Paragraph Font" w:semiHidden="1" w:uiPriority="1" w:unhideWhenUsed="1"/>
+    <w:lsdException w:name="Body Text" w:semiHidden="1" w:unhideWhenUsed="1"/>
+    <w:lsdException w:name="Body Text Indent" w:semiHidden="1" w:unhideWhenUsed="1"/>
+    <w:lsdException w:name="List Continue" w:semiHidden="1" w:unhideWhenUsed="1"/>
+    <w:lsdException w:name="List Continue 2" w:semiHidden="1" w:unhideWhenUsed="1"/>
+    <w:lsdException w:name="List Continue 3" w:semiHidden="1" w:unhideWhenUsed="1"/>
+    <w:lsdException w:name="List Continue 4" w:semiHidden="1" w:unhideWhenUsed="1"/>
+    <w:lsdException w:name="List Continue 5" w:semiHidden="1" w:unhideWhenUsed="1"/>
+    <w:lsdException w:name="Message Header" w:semiHidden="1" w:unhideWhenUsed="1"/>
+    <w:lsdException w:name="Subtitle" w:uiPriority="11" w:qFormat="1"/>
+    <w:lsdException w:name="Salutation" w:semiHidden="1" w:unhideWhenUsed="1"/>
+    <w:lsdException w:name="Date" w:semiHidden="1" w:unhideWhenUsed="1"/>
+    <w:lsdException w:name="Body Text First Indent" w:semiHidden="1" w:unhideWhenUsed="1"/>
+    <w:lsdException w:name="Body Text First Indent 2" w:semiHidden="1" w:unhideWhenUsed="1"/>
+    <w:lsdException w:name="Note Heading" w:semiHidden="1" w:unhideWhenUsed="1"/>
+    <w:lsdException w:name="Body Text 2" w:semiHidden="1" w:unhideWhenUsed="1"/>
+    <w:lsdException w:name="Body Text 3" w:semiHidden="1" w:unhideWhenUsed="1"/>
+    <w:lsdException w:name="Body Text Indent 2" w:semiHidden="1" w:unhideWhenUsed="1"/>
+    <w:lsdException w:name="Body Text Indent 3" w:semiHidden="1" w:unhideWhenUsed="1"/>
+    <w:lsdException w:name="Block Text" w:semiHidden="1" w:unhideWhenUsed="1"/>
+    <w:lsdException w:name="Hyperlink" w:semiHidden="1" w:unhideWhenUsed="1"/>
+    <w:lsdException w:name="FollowedHyperlink" w:semiHidden="1" w:unhideWhenUsed="1"/>
+    <w:lsdException w:name="Strong" w:uiPriority="22" w:qFormat="1"/>
+    <w:lsdException w:name="Emphasis" w:uiPriority="20" w:qFormat="1"/>
+    <w:lsdException w:name="Document Map" w:semiHidden="1" w:unhideWhenUsed="1"/>
+    <w:lsdException w:name="Plain Text" w:semiHidden="1" w:unhideWhenUsed="1"/>
+    <w:lsdException w:name="E-mail Signature" w:semiHidden="1" w:unhideWhenUsed="1"/>
+    <w:lsdException w:name="HTML Top of Form" w:semiHidden="1" w:unhideWhenUsed="1"/>
+    <w:lsdException w:name="HTML Bottom of Form" w:semiHidden="1" w:unhideWhenUsed="1"/>
+    <w:lsdException w:name="Normal (Web)" w:semiHidden="1" w:unhideWhenUsed="1"/>
+    <w:lsdException w:name="HTML Acronym" w:semiHidden="1" w:unhideWhenUsed="1"/>
+    <w:lsdException w:name="HTML Address" w:semiHidden="1" w:unhideWhenUsed="1"/>
+    <w:lsdException w:name="HTML Cite" w:semiHidden="1" w:unhideWhenUsed="1"/>
+    <w:lsdException w:name="HTML Code" w:semiHidden="1" w:unhideWhenUsed="1"/>
+    <w:lsdException w:name="HTML Definition" w:semiHidden="1" w:unhideWhenUsed="1"/>
+    <w:lsdException w:name="HTML Keyboard" w:semiHidden="1" w:unhideWhenUsed="1"/>
+    <w:lsdException w:name="HTML Preformatted" w:semiHidden="1" w:unhideWhenUsed="1"/>
+    <w:lsdException w:name="HTML Sample" w:semiHidden="1" w:unhideWhenUsed="1"/>
+    <w:lsdException w:name="HTML Typewriter" w:semiHidden="1" w:unhideWhenUsed="1"/>
+    <w:lsdException w:name="HTML Variable" w:semiHidden="1" w:unhideWhenUsed="1"/>
+    <w:lsdException w:name="Normal Table" w:semiHidden="1" w:unhideWhenUsed="1"/>
+    <w:lsdException w:name="annotation subject" w:semiHidden="1" w:unhideWhenUsed="1"/>
+    <w:lsdException w:name="No List" w:semiHidden="1" w:unhideWhenUsed="1"/>
+    <w:lsdException w:name="Outline List 1" w:semiHidden="1" w:unhideWhenUsed="1"/>
+    <w:lsdException w:name="Outline List 2" w:semiHidden="1" w:unhideWhenUsed="1"/>
+    <w:lsdException w:name="Outline List 3" w:semiHidden="1" w:unhideWhenUsed="1"/>
+    <w:lsdException w:name="Table Simple 1" w:semiHidden="1" w:unhideWhenUsed="1"/>
+    <w:lsdException w:name="Table Simple 2" w:semiHidden="1" w:unhideWhenUsed="1"/>
+    <w:lsdException w:name="Table Simple 3" w:semiHidden="1" w:unhideWhenUsed="1"/>
+    <w:lsdException w:name="Table Classic 1" w:semiHidden="1" w:unhideWhenUsed="1"/>
+    <w:lsdException w:name="Table Classic 2" w:semiHidden="1" w:unhideWhenUsed="1"/>
+    <w:lsdException w:name="Table Classic 3" w:semiHidden="1" w:unhideWhenUsed="1"/>
+    <w:lsdException w:name="Table Classic 4" w:semiHidden="1" w:unhideWhenUsed="1"/>
+    <w:lsdException w:name="Table Colorful 1" w:semiHidden="1" w:unhideWhenUsed="1"/>
+    <w:lsdException w:name="Table Colorful 2" w:semiHidden="1" w:unhideWhenUsed="1"/>
+    <w:lsdException w:name="Table Colorful 3" w:semiHidden="1" w:unhideWhenUsed="1"/>
+    <w:lsdException w:name="Table Columns 1" w:semiHidden="1" w:unhideWhenUsed="1"/>
+    <w:lsdException w:name="Table Columns 2" w:semiHidden="1" w:unhideWhenUsed="1"/>
+    <w:lsdException w:name="Table Columns 3" w:semiHidden="1" w:unhideWhenUsed="1"/>
+    <w:lsdException w:name="Table Columns 4" w:semiHidden="1" w:unhideWhenUsed="1"/>
+    <w:lsdException w:name="Table Columns 5" w:semiHidden="1" w:unhideWhenUsed="1"/>
+    <w:lsdException w:name="Table Grid 1" w:semiHidden="1" w:unhideWhenUsed="1"/>
+    <w:lsdException w:name="Table Grid 2" w:semiHidden="1" w:unhideWhenUsed="1"/>
+    <w:lsdException w:name="Table Grid 3" w:semiHidden="1" w:unhideWhenUsed="1"/>
+    <w:lsdException w:name="Table Grid 4" w:semiHidden="1" w:unhideWhenUsed="1"/>
+    <w:lsdException w:name="Table Grid 5" w:semiHidden="1" w:unhideWhenUsed="1"/>
+    <w:lsdException w:name="Table Grid 6" w:semiHidden="1" w:unhideWhenUsed="1"/>
+    <w:lsdException w:name="Table Grid 7" w:semiHidden="1" w:unhideWhenUsed="1"/>
+    <w:lsdException w:name="Table Grid 8" w:semiHidden="1" w:unhideWhenUsed="1"/>
+    <w:lsdException w:name="Table List 1" w:semiHidden="1" w:unhideWhenUsed="1"/>
+    <w:lsdException w:name="Table List 2" w:semiHidden="1" w:unhideWhenUsed="1"/>
+    <w:lsdException w:name="Table List 3" w:semiHidden="1" w:unhideWhenUsed="1"/>
+    <w:lsdException w:name="Table List 4" w:semiHidden="1" w:unhideWhenUsed="1"/>
+    <w:lsdException w:name="Table List 5" w:semiHidden="1" w:unhideWhenUsed="1"/>
+    <w:lsdException w:name="Table List 6" w:semiHidden="1" w:unhideWhenUsed="1"/>
+    <w:lsdException w:name="Table List 7" w:semiHidden="1" w:unhideWhenUsed="1"/>
+    <w:lsdException w:name="Table List 8" w:semiHidden="1" w:unhideWhenUsed="1"/>
+    <w:lsdException w:name="Table 3D effects 1" w:semiHidden="1" w:unhideWhenUsed="1"/>
+    <w:lsdException w:name="Table 3D effects 2" w:semiHidden="1" w:unhideWhenUsed="1"/>
+    <w:lsdException w:name="Table 3D effects 3" w:semiHidden="1" w:unhideWhenUsed="1"/>
+    <w:lsdException w:name="Table Contemporary" w:semiHidden="1" w:unhideWhenUsed="1"/>
+    <w:lsdException w:name="Table Elegant" w:semiHidden="1" w:unhideWhenUsed="1"/>
+    <w:lsdException w:name="Table Professional" w:semiHidden="1" w:unhideWhenUsed="1"/>
+    <w:lsdException w:name="Table Subtle 1" w:semiHidden="1" w:unhideWhenUsed="1"/>
+    <w:lsdException w:name="Table Subtle 2" w:semiHidden="1" w:unhideWhenUsed="1"/>
+    <w:lsdException w:name="Table Web 1" w:semiHidden="1" w:unhideWhenUsed="1"/>
+    <w:lsdException w:name="Table Web 2" w:semiHidden="1" w:unhideWhenUsed="1"/>
+    <w:lsdException w:name="Table Web 3" w:semiHidden="1" w:unhideWhenUsed="1"/>
+    <w:lsdException w:name="Balloon Text" w:semiHidden="1" w:unhideWhenUsed="1"/>
+    <w:lsdException w:name="Table Grid" w:uiPriority="59"/>
+    <w:lsdException w:name="Table Theme" w:semiHidden="1" w:unhideWhenUsed="1"/>
+    <w:lsdException w:name="Placeholder Text" w:semiHidden="1"/>
+    <w:lsdException w:name="No Spacing" w:uiPriority="1" w:qFormat="1"/>
+    <w:lsdException w:name="Light Shading" w:uiPriority="60"/>
+    <w:lsdException w:name="Light List" w:uiPriority="61"/>
+    <w:lsdException w:name="Light Grid" w:uiPriority="62"/>
+    <w:lsdException w:name="Medium Shading 1" w:uiPriority="63"/>
+    <w:lsdException w:name="Medium Shading 2" w:uiPriority="64"/>
+    <w:lsdException w:name="Medium List 1" w:uiPriority="65"/>
+    <w:lsdException w:name="Medium List 2" w:uiPriority="66"/>
+    <w:lsdException w:name="Medium Grid 1" w:uiPriority="67"/>
+    <w:lsdException w:name="Medium Grid 2" w:uiPriority="68"/>
+    <w:lsdException w:name="Medium Grid 3" w:uiPriority="69"/>
+    <w:lsdException w:name="Dark List" w:uiPriority="70"/>
+    <w:lsdException w:name="Colorful Shading" w:uiPriority="71"/>
+    <w:lsdException w:name="Colorful List" w:uiPriority="72"/>
+    <w:lsdException w:name="Colorful Grid" w:uiPriority="73"/>
+    <w:lsdException w:name="Light Shading Accent 1" w:uiPriority="60"/>
+    <w:lsdException w:name="Light List Accent 1" w:uiPriority="61"/>
+    <w:lsdException w:name="Light Grid Accent 1" w:uiPriority="62"/>
+    <w:lsdException w:name="Medium Shading 1 Accent 1" w:uiPriority="63"/>
+    <w:lsdException w:name="Medium Shading 2 Accent 1" w:uiPriority="64"/>
+    <w:lsdException w:name="Medium List 1 Accent 1" w:uiPriority="65"/>
+    <w:lsdException w:name="Revision" w:semiHidden="1"/>
+    <w:lsdException w:name="List Paragraph" w:uiPriority="34" w:qFormat="1"/>
+    <w:lsdException w:name="Quote" w:uiPriority="29" w:qFormat="1"/>
+    <w:lsdException w:name="Intense Quote" w:uiPriority="30" w:qFormat="1"/>
+    <w:lsdException w:name="Medium List 2 Accent 1" w:uiPriority="66"/>
+    <w:lsdException w:name="Medium Grid 1 Accent 1" w:uiPriority="67"/>
+    <w:lsdException w:name="Medium Grid 2 Accent 1" w:uiPriority="68"/>
+    <w:lsdException w:name="Medium Grid 3 Accent 1" w:uiPriority="69"/>
+    <w:lsdException w:name="Dark List Accent 1" w:uiPriority="70"/>
+    <w:lsdException w:name="Colorful Shading Accent 1" w:uiPriority="71"/>
+    <w:lsdException w:name="Colorful List Accent 1" w:uiPriority="72"/>
+    <w:lsdException w:name="Colorful Grid Accent 1" w:uiPriority="73"/>
+    <w:lsdException w:name="Light Shading Accent 2" w:uiPriority="60"/>
+    <w:lsdException w:name="Light List Accent 2" w:uiPriority="61"/>
+    <w:lsdException w:name="Light Grid Accent 2" w:uiPriority="62"/>
+    <w:lsdException w:name="Medium Shading 1 Accent 2" w:uiPriority="63"/>
+    <w:lsdException w:name="Medium Shading 2 Accent 2" w:uiPriority="64"/>
+    <w:lsdException w:name="Medium List 1 Accent 2" w:uiPriority="65"/>
+    <w:lsdException w:name="Medium List 2 Accent 2" w:uiPriority="66"/>
+    <w:lsdException w:name="Medium Grid 1 Accent 2" w:uiPriority="67"/>
+    <w:lsdException w:name="Medium Grid 2 Accent 2" w:uiPriority="68"/>
+    <w:lsdException w:name="Medium Grid 3 Accent 2" w:uiPriority="69"/>
+    <w:lsdException w:name="Dark List Accent 2" w:uiPriority="70"/>
+    <w:lsdException w:name="Colorful Shading Accent 2" w:uiPriority="71"/>
+    <w:lsdException w:name="Colorful List Accent 2" w:uiPriority="72"/>
+    <w:lsdException w:name="Colorful Grid Accent 2" w:uiPriority="73"/>
+    <w:lsdException w:name="Light Shading Accent 3" w:uiPriority="60"/>
+    <w:lsdException w:name="Light List Accent 3" w:uiPriority="61"/>
+    <w:lsdException w:name="Light Grid Accent 3" w:uiPriority="62"/>
+    <w:lsdException w:name="Medium Shading 1 Accent 3" w:uiPriority="63"/>
+    <w:lsdException w:name="Medium Shading 2 Accent 3" w:uiPriority="64"/>
+    <w:lsdException w:name="Medium List 1 Accent 3" w:uiPriority="65"/>
+    <w:lsdException w:name="Medium List 2 Accent 3" w:uiPriority="66"/>
+    <w:lsdException w:name="Medium Grid 1 Accent 3" w:uiPriority="67"/>
+    <w:lsdException w:name="Medium Grid 2 Accent 3" w:uiPriority="68"/>
+    <w:lsdException w:name="Medium Grid 3 Accent 3" w:uiPriority="69"/>
+    <w:lsdException w:name="Dark List Accent 3" w:uiPriority="70"/>
+    <w:lsdException w:name="Colorful Shading Accent 3" w:uiPriority="71"/>
+    <w:lsdException w:name="Colorful List Accent 3" w:uiPriority="72"/>
+    <w:lsdException w:name="Colorful Grid Accent 3" w:uiPriority="73"/>
+    <w:lsdException w:name="Light Shading Accent 4" w:uiPriority="60"/>
+    <w:lsdException w:name="Light List Accent 4" w:uiPriority="61"/>
+    <w:lsdException w:name="Light Grid Accent 4" w:uiPriority="62"/>
+    <w:lsdException w:name="Medium Shading 1 Accent 4" w:uiPriority="63"/>
+    <w:lsdException w:name="Medium Shading 2 Accent 4" w:uiPriority="64"/>
+    <w:lsdException w:name="Medium List 1 Accent 4" w:uiPriority="65"/>
+    <w:lsdException w:name="Medium List 2 Accent 4" w:uiPriority="66"/>
+    <w:lsdException w:name="Medium Grid 1 Accent 4" w:uiPriority="67"/>
+    <w:lsdException w:name="Medium Grid 2 Accent 4" w:uiPriority="68"/>
+    <w:lsdException w:name="Medium Grid 3 Accent 4" w:uiPriority="69"/>
+    <w:lsdException w:name="Dark List Accent 4" w:uiPriority="70"/>
+    <w:lsdException w:name="Colorful Shading Accent 4" w:uiPriority="71"/>
+    <w:lsdException w:name="Colorful List Accent 4" w:uiPriority="72"/>
+    <w:lsdException w:name="Colorful Grid Accent 4" w:uiPriority="73"/>
+    <w:lsdException w:name="Light Shading Accent 5" w:uiPriority="60"/>
+    <w:lsdException w:name="Light List Accent 5" w:uiPriority="61"/>
+    <w:lsdException w:name="Light Grid Accent 5" w:uiPriority="62"/>
+    <w:lsdException w:name="Medium Shading 1 Accent 5" w:uiPriority="63"/>
+    <w:lsdException w:name="Medium Shading 2 Accent 5" w:uiPriority="64"/>
+    <w:lsdException w:name="Medium List 1 Accent 5" w:uiPriority="65"/>
+    <w:lsdException w:name="Medium List 2 Accent 5" w:uiPriority="66"/>
+    <w:lsdException w:name="Medium Grid 1 Accent 5" w:uiPriority="67"/>
+    <w:lsdException w:name="Medium Grid 2 Accent 5" w:uiPriority="68"/>
+    <w:lsdException w:name="Medium Grid 3 Accent 5" w:uiPriority="69"/>
+    <w:lsdException w:name="Dark List Accent 5" w:uiPriority="70"/>
+    <w:lsdException w:name="Colorful Shading Accent 5" w:uiPriority="71"/>
+    <w:lsdException w:name="Colorful List Accent 5" w:uiPriority="72"/>
+    <w:lsdException w:name="Colorful Grid Accent 5" w:uiPriority="73"/>
+    <w:lsdException w:name="Light Shading Accent 6" w:uiPriority="60"/>
+    <w:lsdException w:name="Light List Accent 6" w:uiPriority="61"/>
+    <w:lsdException w:name="Light Grid Accent 6" w:uiPriority="62"/>
+    <w:lsdException w:name="Medium Shading 1 Accent 6" w:uiPriority="63"/>
+    <w:lsdException w:name="Medium Shading 2 Accent 6" w:uiPriority="64"/>
+    <w:lsdException w:name="Medium List 1 Accent 6" w:uiPriority="65"/>
+    <w:lsdException w:name="Medium List 2 Accent 6" w:uiPriority="66"/>
+    <w:lsdException w:name="Medium Grid 1 Accent 6" w:uiPriority="67"/>
+    <w:lsdException w:name="Medium Grid 2 Accent 6" w:uiPriority="68"/>
+    <w:lsdException w:name="Medium Grid 3 Accent 6" w:uiPriority="69"/>
+    <w:lsdException w:name="Dark List Accent 6" w:uiPriority="70"/>
+    <w:lsdException w:name="Colorful Shading Accent 6" w:uiPriority="71"/>
+    <w:lsdException w:name="Colorful List Accent 6" w:uiPriority="72"/>
+    <w:lsdException w:name="Colorful Grid Accent 6" w:uiPriority="73"/>
+    <w:lsdException w:name="Subtle Emphasis" w:uiPriority="19" w:qFormat="1"/>
+    <w:lsdException w:name="Intense Emphasis" w:uiPriority="21" w:qFormat="1"/>
+    <w:lsdException w:name="Subtle Reference" w:uiPriority="31" w:qFormat="1"/>
+    <w:lsdException w:name="Intense Reference" w:uiPriority="32" w:qFormat="1"/>
+    <w:lsdException w:name="Book Title" w:uiPriority="33" w:qFormat="1"/>
+    <w:lsdException w:name="Bibliography" w:semiHidden="1" w:uiPriority="37" w:unhideWhenUsed="1"/>
+    <w:lsdException w:name="TOC Heading" w:semiHidden="1" w:uiPriority="39" w:unhideWhenUsed="1" w:qFormat="1"/>
+    <w:lsdException w:name="Plain Table 1" w:uiPriority="41"/>
+    <w:lsdException w:name="Plain Table 2" w:uiPriority="42"/>
+    <w:lsdException w:name="Plain Table 3" w:uiPriority="43"/>
+    <w:lsdException w:name="Plain Table 4" w:uiPriority="44"/>
+    <w:lsdException w:name="Plain Table 5" w:uiPriority="45"/>
+    <w:lsdException w:name="Grid Table Light" w:uiPriority="40"/>
+    <w:lsdException w:name="Grid Table 1 Light" w:uiPriority="46"/>
+    <w:lsdException w:name="Grid Table 2" w:uiPriority="47"/>
+    <w:lsdException w:name="Grid Table 3" w:uiPriority="48"/>
+    <w:lsdException w:name="Grid Table 4" w:uiPriority="49"/>
+    <w:lsdException w:name="Grid Table 5 Dark" w:uiPriority="50"/>
+    <w:lsdException w:name="Grid Table 6 Colorful" w:uiPriority="51"/>
+    <w:lsdException w:name="Grid Table 7 Colorful" w:uiPriority="52"/>
+    <w:lsdException w:name="Grid Table 1 Light Accent 1" w:uiPriority="46"/>
+    <w:lsdException w:name="Grid Table 2 Accent 1" w:uiPriority="47"/>
+    <w:lsdException w:name="Grid Table 3 Accent 1" w:uiPriority="48"/>
+    <w:lsdException w:name="Grid Table 4 Accent 1" w:uiPriority="49"/>
+    <w:lsdException w:name="Grid Table 5 Dark Accent 1" w:uiPriority="50"/>
+    <w:lsdException w:name="Grid Table 6 Colorful Accent 1" w:uiPriority="51"/>
+    <w:lsdException w:name="Grid Table 7 Colorful Accent 1" w:uiPriority="52"/>
+    <w:lsdException w:name="Grid Table 1 Light Accent 2" w:uiPriority="46"/>
+    <w:lsdException w:name="Grid Table 2 Accent 2" w:uiPriority="47"/>
+    <w:lsdException w:name="Grid Table 3 Accent 2" w:uiPriority="48"/>
+    <w:lsdException w:name="Grid Table 4 Accent 2" w:uiPriority="49"/>
+    <w:lsdException w:name="Grid Table 5 Dark Accent 2" w:uiPriority="50"/>
+    <w:lsdException w:name="Grid Table 6 Colorful Accent 2" w:uiPriority="51"/>
+    <w:lsdException w:name="Grid Table 7 Colorful Accent 2" w:uiPriority="52"/>
+    <w:lsdException w:name="Grid Table 1 Light Accent 3" w:uiPriority="46"/>
+    <w:lsdException w:name="Grid Table 2 Accent 3" w:uiPriority="47"/>
+    <w:lsdException w:name="Grid Table 3 Accent 3" w:uiPriority="48"/>
+    <w:lsdException w:name="Grid Table 4 Accent 3" w:uiPriority="49"/>
+    <w:lsdException w:name="Grid Table 5 Dark Accent 3" w:uiPriority="50"/>
+    <w:lsdException w:name="Grid Table 6 Colorful Accent 3" w:uiPriority="51"/>
+    <w:lsdException w:name="Grid Table 7 Colorful Accent 3" w:uiPriority="52"/>
+    <w:lsdException w:name="Grid Table 1 Light Accent 4" w:uiPriority="46"/>
+    <w:lsdException w:name="Grid Table 2 Accent 4" w:uiPriority="47"/>
+    <w:lsdException w:name="Grid Table 3 Accent 4" w:uiPriority="48"/>
+    <w:lsdException w:name="Grid Table 4 Accent 4" w:uiPriority="49"/>
+    <w:lsdException w:name="Grid Table 5 Dark Accent 4" w:uiPriority="50"/>
+    <w:lsdException w:name="Grid Table 6 Colorful Accent 4" w:uiPriority="51"/>
+    <w:lsdException w:name="Grid Table 7 Colorful Accent 4" w:uiPriority="52"/>
+    <w:lsdException w:name="Grid Table 1 Light Accent 5" w:uiPriority="46"/>
+    <w:lsdException w:name="Grid Table 2 Accent 5" w:uiPriority="47"/>
+    <w:lsdException w:name="Grid Table 3 Accent 5" w:uiPriority="48"/>
+    <w:lsdException w:name="Grid Table 4 Accent 5" w:uiPriority="49"/>
+    <w:lsdException w:name="Grid Table 5 Dark Accent 5" w:uiPriority="50"/>
+    <w:lsdException w:name="Grid Table 6 Colorful Accent 5" w:uiPriority="51"/>
+    <w:lsdException w:name="Grid Table 7 Colorful Accent 5" w:uiPriority="52"/>
+    <w:lsdException w:name="Grid Table 1 Light Accent 6" w:uiPriority="46"/>
+    <w:lsdException w:name="Grid Table 2 Accent 6" w:uiPriority="47"/>
+    <w:lsdException w:name="Grid Table 3 Accent 6" w:uiPriority="48"/>
+    <w:lsdException w:name="Grid Table 4 Accent 6" w:uiPriority="49"/>
+    <w:lsdException w:name="Grid Table 5 Dark Accent 6" w:uiPriority="50"/>
+    <w:lsdException w:name="Grid Table 6 Colorful Accent 6" w:uiPriority="51"/>
+    <w:lsdException w:name="Grid Table 7 Colorful Accent 6" w:uiPriority="52"/>
+    <w:lsdException w:name="List Table 1 Light" w:uiPriority="46"/>
+    <w:lsdException w:name="List Table 2" w:uiPriority="47"/>
+    <w:lsdException w:name="List Table 3" w:uiPriority="48"/>
+    <w:lsdException w:name="List Table 4" w:uiPriority="49"/>
+    <w:lsdException w:name="List Table 5 Dark" w:uiPriority="50"/>
+    <w:lsdException w:name="List Table 6 Colorful" w:uiPriority="51"/>
+    <w:lsdException w:name="List Table 7 Colorful" w:uiPriority="52"/>
+    <w:lsdException w:name="List Table 1 Light Accent 1" w:uiPriority="46"/>
+    <w:lsdException w:name="List Table 2 Accent 1" w:uiPriority="47"/>
+    <w:lsdException w:name="List Table 3 Accent 1" w:uiPriority="48"/>
+    <w:lsdException w:name="List Table 4 Accent 1" w:uiPriority="49"/>
+    <w:lsdException w:name="List Table 5 Dark Accent 1" w:uiPriority="50"/>
+    <w:lsdException w:name="List Table 6 Colorful Accent 1" w:uiPriority="51"/>
+    <w:lsdException w:name="List Table 7 Colorful Accent 1" w:uiPriority="52"/>
+    <w:lsdException w:name="List Table 1 Light Accent 2" w:uiPriority="46"/>
+    <w:lsdException w:name="List Table 2 Accent 2" w:uiPriority="47"/>
+    <w:lsdException w:name="List Table 3 Accent 2" w:uiPriority="48"/>
+    <w:lsdException w:name="List Table 4 Accent 2" w:uiPriority="49"/>
+    <w:lsdException w:name="List Table 5 Dark Accent 2" w:uiPriority="50"/>
+    <w:lsdException w:name="List Table 6 Colorful Accent 2" w:uiPriority="51"/>
+    <w:lsdException w:name="List Table 7 Colorful Accent 2" w:uiPriority="52"/>
+    <w:lsdException w:name="List Table 1 Light Accent 3" w:uiPriority="46"/>
+    <w:lsdException w:name="List Table 2 Accent 3" w:uiPriority="47"/>
+    <w:lsdException w:name="List Table 3 Accent 3" w:uiPriority="48"/>
+    <w:lsdException w:name="List Table 4 Accent 3" w:uiPriority="49"/>
+    <w:lsdException w:name="List Table 5 Dark Accent 3" w:uiPriority="50"/>
+    <w:lsdException w:name="List Table 6 Colorful Accent 3" w:uiPriority="51"/>
+    <w:lsdException w:name="List Table 7 Colorful Accent 3" w:uiPriority="52"/>
+    <w:lsdException w:name="List Table 1 Light Accent 4" w:uiPriority="46"/>
+    <w:lsdException w:name="List Table 2 Accent 4" w:uiPriority="47"/>
+    <w:lsdException w:name="List Table 3 Accent 4" w:uiPriority="48"/>
+    <w:lsdException w:name="List Table 4 Accent 4" w:uiPriority="49"/>
+    <w:lsdException w:name="List Table 5 Dark Accent 4" w:uiPriority="50"/>
+    <w:lsdException w:name="List Table 6 Colorful Accent 4" w:uiPriority="51"/>
+    <w:lsdException w:name="List Table 7 Colorful Accent 4" w:uiPriority="52"/>
+    <w:lsdException w:name="List Table 1 Light Accent 5" w:uiPriority="46"/>
+    <w:lsdException w:name="List Table 2 Accent 5" w:uiPriority="47"/>
+    <w:lsdException w:name="List Table 3 Accent 5" w:uiPriority="48"/>
+    <w:lsdException w:name="List Table 4 Accent 5" w:uiPriority="49"/>
+    <w:lsdException w:name="List Table 5 Dark Accent 5" w:uiPriority="50"/>
+    <w:lsdException w:name="List Table 6 Colorful Accent 5" w:uiPriority="51"/>
+    <w:lsdException w:name="List Table 7 Colorful Accent 5" w:uiPriority="52"/>
+    <w:lsdException w:name="List Table 1 Light Accent 6" w:uiPriority="46"/>
+    <w:lsdException w:name="List Table 2 Accent 6" w:uiPriority="47"/>
+    <w:lsdException w:name="List Table 3 Accent 6" w:uiPriority="48"/>
+    <w:lsdException w:name="List Table 4 Accent 6" w:uiPriority="49"/>
+    <w:lsdException w:name="List Table 5 Dark Accent 6" w:uiPriority="50"/>
+    <w:lsdException w:name="List Table 6 Colorful Accent 6" w:uiPriority="51"/>
+    <w:lsdException w:name="List Table 7 Colorful Accent 6" w:uiPriority="52"/>
   </w:latentStyles>
   <w:style w:type="paragraph" w:default="1" w:styleId="Normal">
     <w:name w:val="Normal"/>
     <w:qFormat/>
     <w:rsid w:val="00345E81"/>
   </w:style>
-  <w:style w:type="paragraph" w:styleId="Ttulo1">
+  <w:style w:type="paragraph" w:styleId="Heading1">
     <w:name w:val="heading 1"/>
     <w:basedOn w:val="Normal"/>
     <w:next w:val="Normal"/>
-    <w:link w:val="Ttulo1Carcter"/>
+    <w:link w:val="Heading1Char"/>
     <w:uiPriority w:val="9"/>
     <w:qFormat/>
     <w:rsid w:val="00906D0A"/>
@@ -9762,18 +9750,17 @@
       <w:szCs w:val="28"/>
     </w:rPr>
   </w:style>
-  <w:style w:type="character" w:default="1" w:styleId="Tipodeletrapredefinidodopargrafo">
+  <w:style w:type="character" w:default="1" w:styleId="DefaultParagraphFont">
     <w:name w:val="Default Paragraph Font"/>
     <w:uiPriority w:val="1"/>
     <w:semiHidden/>
     <w:unhideWhenUsed/>
   </w:style>
-  <w:style w:type="table" w:default="1" w:styleId="Tabelanormal">
+  <w:style w:type="table" w:default="1" w:styleId="TableNormal">
     <w:name w:val="Normal Table"/>
     <w:uiPriority w:val="99"/>
     <w:semiHidden/>
     <w:unhideWhenUsed/>
-    <w:qFormat/>
     <w:tblPr>
       <w:tblInd w:w="0" w:type="dxa"/>
       <w:tblCellMar>
@@ -9784,16 +9771,16 @@
       </w:tblCellMar>
     </w:tblPr>
   </w:style>
-  <w:style w:type="numbering" w:default="1" w:styleId="Semlista">
+  <w:style w:type="numbering" w:default="1" w:styleId="NoList">
     <w:name w:val="No List"/>
     <w:uiPriority w:val="99"/>
     <w:semiHidden/>
     <w:unhideWhenUsed/>
   </w:style>
-  <w:style w:type="paragraph" w:styleId="Cabealho">
+  <w:style w:type="paragraph" w:styleId="Header">
     <w:name w:val="header"/>
     <w:basedOn w:val="Normal"/>
-    <w:link w:val="CabealhoCarcter"/>
+    <w:link w:val="HeaderChar"/>
     <w:uiPriority w:val="99"/>
     <w:unhideWhenUsed/>
     <w:rsid w:val="00042081"/>
@@ -9805,17 +9792,17 @@
       <w:spacing w:after="0" w:line="240" w:lineRule="auto"/>
     </w:pPr>
   </w:style>
-  <w:style w:type="character" w:customStyle="1" w:styleId="CabealhoCarcter">
-    <w:name w:val="Cabeçalho Carácter"/>
-    <w:basedOn w:val="Tipodeletrapredefinidodopargrafo"/>
-    <w:link w:val="Cabealho"/>
+  <w:style w:type="character" w:customStyle="1" w:styleId="HeaderChar">
+    <w:name w:val="Header Char"/>
+    <w:basedOn w:val="DefaultParagraphFont"/>
+    <w:link w:val="Header"/>
     <w:uiPriority w:val="99"/>
     <w:rsid w:val="00042081"/>
   </w:style>
-  <w:style w:type="paragraph" w:styleId="Rodap">
+  <w:style w:type="paragraph" w:styleId="Footer">
     <w:name w:val="footer"/>
     <w:basedOn w:val="Normal"/>
-    <w:link w:val="RodapCarcter"/>
+    <w:link w:val="FooterChar"/>
     <w:uiPriority w:val="99"/>
     <w:unhideWhenUsed/>
     <w:rsid w:val="00042081"/>
@@ -9827,16 +9814,16 @@
       <w:spacing w:after="0" w:line="240" w:lineRule="auto"/>
     </w:pPr>
   </w:style>
-  <w:style w:type="character" w:customStyle="1" w:styleId="RodapCarcter">
-    <w:name w:val="Rodapé Carácter"/>
-    <w:basedOn w:val="Tipodeletrapredefinidodopargrafo"/>
-    <w:link w:val="Rodap"/>
+  <w:style w:type="character" w:customStyle="1" w:styleId="FooterChar">
+    <w:name w:val="Footer Char"/>
+    <w:basedOn w:val="DefaultParagraphFont"/>
+    <w:link w:val="Footer"/>
     <w:uiPriority w:val="99"/>
     <w:rsid w:val="00042081"/>
   </w:style>
-  <w:style w:type="character" w:styleId="TextodoMarcadordePosio">
+  <w:style w:type="character" w:styleId="PlaceholderText">
     <w:name w:val="Placeholder Text"/>
-    <w:basedOn w:val="Tipodeletrapredefinidodopargrafo"/>
+    <w:basedOn w:val="DefaultParagraphFont"/>
     <w:uiPriority w:val="99"/>
     <w:semiHidden/>
     <w:rsid w:val="009553EC"/>
@@ -9844,10 +9831,10 @@
       <w:color w:val="808080"/>
     </w:rPr>
   </w:style>
-  <w:style w:type="paragraph" w:styleId="Textodebalo">
+  <w:style w:type="paragraph" w:styleId="BalloonText">
     <w:name w:val="Balloon Text"/>
     <w:basedOn w:val="Normal"/>
-    <w:link w:val="TextodebaloCarcter"/>
+    <w:link w:val="BalloonTextChar"/>
     <w:uiPriority w:val="99"/>
     <w:semiHidden/>
     <w:unhideWhenUsed/>
@@ -9861,10 +9848,10 @@
       <w:szCs w:val="16"/>
     </w:rPr>
   </w:style>
-  <w:style w:type="character" w:customStyle="1" w:styleId="TextodebaloCarcter">
-    <w:name w:val="Texto de balão Carácter"/>
-    <w:basedOn w:val="Tipodeletrapredefinidodopargrafo"/>
-    <w:link w:val="Textodebalo"/>
+  <w:style w:type="character" w:customStyle="1" w:styleId="BalloonTextChar">
+    <w:name w:val="Balloon Text Char"/>
+    <w:basedOn w:val="DefaultParagraphFont"/>
+    <w:link w:val="BalloonText"/>
     <w:uiPriority w:val="99"/>
     <w:semiHidden/>
     <w:rsid w:val="009553EC"/>
@@ -9874,9 +9861,9 @@
       <w:szCs w:val="16"/>
     </w:rPr>
   </w:style>
-  <w:style w:type="paragraph" w:styleId="SemEspaamento">
+  <w:style w:type="paragraph" w:styleId="NoSpacing">
     <w:name w:val="No Spacing"/>
-    <w:link w:val="SemEspaamentoCarcter"/>
+    <w:link w:val="NoSpacingChar"/>
     <w:uiPriority w:val="1"/>
     <w:qFormat/>
     <w:rsid w:val="00906D0A"/>
@@ -9887,19 +9874,19 @@
       <w:rFonts w:eastAsiaTheme="minorEastAsia"/>
     </w:rPr>
   </w:style>
-  <w:style w:type="character" w:customStyle="1" w:styleId="SemEspaamentoCarcter">
-    <w:name w:val="Sem Espaçamento Carácter"/>
-    <w:basedOn w:val="Tipodeletrapredefinidodopargrafo"/>
-    <w:link w:val="SemEspaamento"/>
+  <w:style w:type="character" w:customStyle="1" w:styleId="NoSpacingChar">
+    <w:name w:val="No Spacing Char"/>
+    <w:basedOn w:val="DefaultParagraphFont"/>
+    <w:link w:val="NoSpacing"/>
     <w:uiPriority w:val="1"/>
     <w:rsid w:val="00906D0A"/>
     <w:rPr>
       <w:rFonts w:eastAsiaTheme="minorEastAsia"/>
     </w:rPr>
   </w:style>
-  <w:style w:type="table" w:styleId="Tabelacomgrelha">
+  <w:style w:type="table" w:styleId="TableGrid">
     <w:name w:val="Table Grid"/>
-    <w:basedOn w:val="Tabelanormal"/>
+    <w:basedOn w:val="TableNormal"/>
     <w:uiPriority w:val="59"/>
     <w:rsid w:val="00906D0A"/>
     <w:pPr>
@@ -9923,10 +9910,10 @@
       </w:tblCellMar>
     </w:tblPr>
   </w:style>
-  <w:style w:type="character" w:customStyle="1" w:styleId="Ttulo1Carcter">
-    <w:name w:val="Título 1 Carácter"/>
-    <w:basedOn w:val="Tipodeletrapredefinidodopargrafo"/>
-    <w:link w:val="Ttulo1"/>
+  <w:style w:type="character" w:customStyle="1" w:styleId="Heading1Char">
+    <w:name w:val="Heading 1 Char"/>
+    <w:basedOn w:val="DefaultParagraphFont"/>
+    <w:link w:val="Heading1"/>
     <w:uiPriority w:val="9"/>
     <w:rsid w:val="00906D0A"/>
     <w:rPr>
@@ -9938,9 +9925,9 @@
       <w:szCs w:val="28"/>
     </w:rPr>
   </w:style>
-  <w:style w:type="paragraph" w:styleId="Ttulodondice">
+  <w:style w:type="paragraph" w:styleId="TOCHeading">
     <w:name w:val="TOC Heading"/>
-    <w:basedOn w:val="Ttulo1"/>
+    <w:basedOn w:val="Heading1"/>
     <w:next w:val="Normal"/>
     <w:uiPriority w:val="39"/>
     <w:semiHidden/>
@@ -9951,7 +9938,7 @@
       <w:outlineLvl w:val="9"/>
     </w:pPr>
   </w:style>
-  <w:style w:type="paragraph" w:styleId="Legenda">
+  <w:style w:type="paragraph" w:styleId="Caption">
     <w:name w:val="caption"/>
     <w:basedOn w:val="Normal"/>
     <w:next w:val="Normal"/>
@@ -9970,7 +9957,7 @@
       <w:szCs w:val="18"/>
     </w:rPr>
   </w:style>
-  <w:style w:type="paragraph" w:styleId="ndicedeilustraes">
+  <w:style w:type="paragraph" w:styleId="TableofFigures">
     <w:name w:val="table of figures"/>
     <w:basedOn w:val="Normal"/>
     <w:next w:val="Normal"/>
@@ -9981,9 +9968,9 @@
       <w:spacing w:after="0"/>
     </w:pPr>
   </w:style>
-  <w:style w:type="character" w:styleId="Hiperligao">
+  <w:style w:type="character" w:styleId="Hyperlink">
     <w:name w:val="Hyperlink"/>
-    <w:basedOn w:val="Tipodeletrapredefinidodopargrafo"/>
+    <w:basedOn w:val="DefaultParagraphFont"/>
     <w:uiPriority w:val="99"/>
     <w:unhideWhenUsed/>
     <w:rsid w:val="0071045A"/>
@@ -10010,7 +9997,7 @@
   </w:style>
   <w:style w:type="character" w:customStyle="1" w:styleId="xdtextbox1">
     <w:name w:val="xdtextbox1"/>
-    <w:basedOn w:val="Tipodeletrapredefinidodopargrafo"/>
+    <w:basedOn w:val="DefaultParagraphFont"/>
     <w:rsid w:val="003C28E8"/>
     <w:rPr>
       <w:color w:val="auto"/>
@@ -10018,7 +10005,7 @@
       <w:shd w:val="clear" w:color="auto" w:fill="FFFFFF"/>
     </w:rPr>
   </w:style>
-  <w:style w:type="paragraph" w:styleId="ndice1">
+  <w:style w:type="paragraph" w:styleId="TOC1">
     <w:name w:val="toc 1"/>
     <w:basedOn w:val="Normal"/>
     <w:next w:val="Normal"/>
@@ -10030,7 +10017,7 @@
       <w:spacing w:after="100"/>
     </w:pPr>
   </w:style>
-  <w:style w:type="paragraph" w:styleId="PargrafodaLista">
+  <w:style w:type="paragraph" w:styleId="ListParagraph">
     <w:name w:val="List Paragraph"/>
     <w:basedOn w:val="Normal"/>
     <w:uiPriority w:val="34"/>
@@ -10041,9 +10028,9 @@
       <w:contextualSpacing/>
     </w:pPr>
   </w:style>
-  <w:style w:type="character" w:styleId="Refdecomentrio">
+  <w:style w:type="character" w:styleId="CommentReference">
     <w:name w:val="annotation reference"/>
-    <w:basedOn w:val="Tipodeletrapredefinidodopargrafo"/>
+    <w:basedOn w:val="DefaultParagraphFont"/>
     <w:uiPriority w:val="99"/>
     <w:semiHidden/>
     <w:unhideWhenUsed/>
@@ -10053,10 +10040,10 @@
       <w:szCs w:val="16"/>
     </w:rPr>
   </w:style>
-  <w:style w:type="paragraph" w:styleId="Textodecomentrio">
+  <w:style w:type="paragraph" w:styleId="CommentText">
     <w:name w:val="annotation text"/>
     <w:basedOn w:val="Normal"/>
-    <w:link w:val="TextodecomentrioCarcter"/>
+    <w:link w:val="CommentTextChar"/>
     <w:uiPriority w:val="99"/>
     <w:semiHidden/>
     <w:unhideWhenUsed/>
@@ -10069,10 +10056,10 @@
       <w:szCs w:val="20"/>
     </w:rPr>
   </w:style>
-  <w:style w:type="character" w:customStyle="1" w:styleId="TextodecomentrioCarcter">
-    <w:name w:val="Texto de comentário Carácter"/>
-    <w:basedOn w:val="Tipodeletrapredefinidodopargrafo"/>
-    <w:link w:val="Textodecomentrio"/>
+  <w:style w:type="character" w:customStyle="1" w:styleId="CommentTextChar">
+    <w:name w:val="Comment Text Char"/>
+    <w:basedOn w:val="DefaultParagraphFont"/>
+    <w:link w:val="CommentText"/>
     <w:uiPriority w:val="99"/>
     <w:semiHidden/>
     <w:rsid w:val="008D4E93"/>
@@ -10081,11 +10068,11 @@
       <w:szCs w:val="20"/>
     </w:rPr>
   </w:style>
-  <w:style w:type="paragraph" w:styleId="Assuntodecomentrio">
+  <w:style w:type="paragraph" w:styleId="CommentSubject">
     <w:name w:val="annotation subject"/>
-    <w:basedOn w:val="Textodecomentrio"/>
-    <w:next w:val="Textodecomentrio"/>
-    <w:link w:val="AssuntodecomentrioCarcter"/>
+    <w:basedOn w:val="CommentText"/>
+    <w:next w:val="CommentText"/>
+    <w:link w:val="CommentSubjectChar"/>
     <w:uiPriority w:val="99"/>
     <w:semiHidden/>
     <w:unhideWhenUsed/>
@@ -10095,10 +10082,10 @@
       <w:bCs/>
     </w:rPr>
   </w:style>
-  <w:style w:type="character" w:customStyle="1" w:styleId="AssuntodecomentrioCarcter">
-    <w:name w:val="Assunto de comentário Carácter"/>
-    <w:basedOn w:val="TextodecomentrioCarcter"/>
-    <w:link w:val="Assuntodecomentrio"/>
+  <w:style w:type="character" w:customStyle="1" w:styleId="CommentSubjectChar">
+    <w:name w:val="Comment Subject Char"/>
+    <w:basedOn w:val="CommentTextChar"/>
+    <w:link w:val="CommentSubject"/>
     <w:uiPriority w:val="99"/>
     <w:semiHidden/>
     <w:rsid w:val="008D4E93"/>
@@ -10419,7 +10406,7 @@
 </file>
 
 <file path=customXml/itemProps2.xml><?xml version="1.0" encoding="utf-8"?>
-<ds:datastoreItem xmlns:ds="http://schemas.openxmlformats.org/officeDocument/2006/customXml" ds:itemID="{E8DB7065-B2E4-4A86-979F-F6C806EB6061}">
+<ds:datastoreItem xmlns:ds="http://schemas.openxmlformats.org/officeDocument/2006/customXml" ds:itemID="{9A400C9B-9557-4DE6-AA7B-704E55187ED6}">
   <ds:schemaRefs>
     <ds:schemaRef ds:uri="http://schemas.openxmlformats.org/officeDocument/2006/bibliography"/>
   </ds:schemaRefs>

</xml_diff>